<commit_message>
up bài báo cáo
</commit_message>
<xml_diff>
--- a/Trang_Bia_va_TrangbiaPhu.docx
+++ b/Trang_Bia_va_TrangbiaPhu.docx
@@ -1,6 +1,6 @@
 
 <file path=word/document.xml><?xml version="1.0" encoding="utf-8"?>
-<w:document xmlns:wpc="http://schemas.microsoft.com/office/word/2010/wordprocessingCanvas" xmlns:cx="http://schemas.microsoft.com/office/drawing/2014/chartex" xmlns:mc="http://schemas.openxmlformats.org/markup-compatibility/2006" xmlns:o="urn:schemas-microsoft-com:office:office" xmlns:r="http://schemas.openxmlformats.org/officeDocument/2006/relationships" xmlns:m="http://schemas.openxmlformats.org/officeDocument/2006/math" xmlns:v="urn:schemas-microsoft-com:vml" xmlns:wp14="http://schemas.microsoft.com/office/word/2010/wordprocessingDrawing" xmlns:wp="http://schemas.openxmlformats.org/drawingml/2006/wordprocessingDrawing" xmlns:w10="urn:schemas-microsoft-com:office:word" xmlns:w="http://schemas.openxmlformats.org/wordprocessingml/2006/main" xmlns:w14="http://schemas.microsoft.com/office/word/2010/wordml" xmlns:w15="http://schemas.microsoft.com/office/word/2012/wordml" xmlns:w16se="http://schemas.microsoft.com/office/word/2015/wordml/symex" xmlns:wpg="http://schemas.microsoft.com/office/word/2010/wordprocessingGroup" xmlns:wpi="http://schemas.microsoft.com/office/word/2010/wordprocessingInk" xmlns:wne="http://schemas.microsoft.com/office/word/2006/wordml" xmlns:wps="http://schemas.microsoft.com/office/word/2010/wordprocessingShape" mc:Ignorable="w14 w15 w16se wp14">
+<w:document xmlns:wpc="http://schemas.microsoft.com/office/word/2010/wordprocessingCanvas" xmlns:cx="http://schemas.microsoft.com/office/drawing/2014/chartex" xmlns:cx1="http://schemas.microsoft.com/office/drawing/2015/9/8/chartex" xmlns:mc="http://schemas.openxmlformats.org/markup-compatibility/2006" xmlns:o="urn:schemas-microsoft-com:office:office" xmlns:r="http://schemas.openxmlformats.org/officeDocument/2006/relationships" xmlns:m="http://schemas.openxmlformats.org/officeDocument/2006/math" xmlns:v="urn:schemas-microsoft-com:vml" xmlns:wp14="http://schemas.microsoft.com/office/word/2010/wordprocessingDrawing" xmlns:wp="http://schemas.openxmlformats.org/drawingml/2006/wordprocessingDrawing" xmlns:w10="urn:schemas-microsoft-com:office:word" xmlns:w="http://schemas.openxmlformats.org/wordprocessingml/2006/main" xmlns:w14="http://schemas.microsoft.com/office/word/2010/wordml" xmlns:w15="http://schemas.microsoft.com/office/word/2012/wordml" xmlns:w16se="http://schemas.microsoft.com/office/word/2015/wordml/symex" xmlns:wpg="http://schemas.microsoft.com/office/word/2010/wordprocessingGroup" xmlns:wpi="http://schemas.microsoft.com/office/word/2010/wordprocessingInk" xmlns:wne="http://schemas.microsoft.com/office/word/2006/wordml" xmlns:wps="http://schemas.microsoft.com/office/word/2010/wordprocessingShape" mc:Ignorable="w14 w15 w16se wp14">
   <w:body>
     <w:p>
       <w:pPr>
@@ -18,6 +18,8 @@
           <w:lang w:val="vi-VN"/>
         </w:rPr>
       </w:pPr>
+      <w:bookmarkStart w:id="0" w:name="_GoBack"/>
+      <w:bookmarkEnd w:id="0"/>
     </w:p>
     <w:p>
       <w:pPr>
@@ -73,6 +75,45 @@
       </w:r>
       <w:r>
         <w:rPr>
+          <w:rFonts w:ascii="Segoe UI Symbol" w:hAnsi="Segoe UI Symbol" w:cs="Segoe UI Symbol"/>
+          <w:sz w:val="32"/>
+          <w:szCs w:val="32"/>
+          <w:lang w:val="vi-VN"/>
+        </w:rPr>
+        <w:t>❀</w:t>
+      </w:r>
+      <w:r>
+        <w:rPr>
+          <w:lang w:val="vi-VN"/>
+        </w:rPr>
+        <w:t xml:space="preserve"> </w:t>
+      </w:r>
+      <w:r>
+        <w:rPr>
+          <w:rFonts w:ascii="Segoe UI Symbol" w:hAnsi="Segoe UI Symbol" w:cs="Segoe UI Symbol"/>
+          <w:sz w:val="32"/>
+          <w:szCs w:val="32"/>
+          <w:lang w:val="vi-VN"/>
+        </w:rPr>
+        <w:t>❀</w:t>
+      </w:r>
+      <w:r>
+        <w:rPr>
+          <w:lang w:val="vi-VN"/>
+        </w:rPr>
+        <w:t xml:space="preserve"> </w:t>
+      </w:r>
+      <w:r>
+        <w:rPr>
+          <w:rFonts w:ascii="Segoe UI Symbol" w:hAnsi="Segoe UI Symbol" w:cs="Segoe UI Symbol"/>
+          <w:sz w:val="32"/>
+          <w:szCs w:val="32"/>
+          <w:lang w:val="vi-VN"/>
+        </w:rPr>
+        <w:t>❀</w:t>
+      </w:r>
+      <w:r>
+        <w:rPr>
           <w:rFonts w:ascii="Times New Roman" w:hAnsi="Times New Roman" w:cs="Times New Roman"/>
           <w:sz w:val="32"/>
           <w:szCs w:val="32"/>
@@ -138,7 +179,6 @@
         <w:jc w:val="center"/>
         <w:rPr>
           <w:rFonts w:ascii="Times New Roman" w:hAnsi="Times New Roman" w:cs="Times New Roman"/>
-          <w:b/>
           <w:sz w:val="40"/>
           <w:szCs w:val="32"/>
           <w:lang w:val="vi-VN"/>
@@ -151,25 +191,25 @@
           <w:szCs w:val="32"/>
           <w:lang w:val="vi-VN"/>
         </w:rPr>
-        <w:t>ĐỒ ÁN NGÀNH</w:t>
-      </w:r>
-      <w:r>
-        <w:rPr>
-          <w:rFonts w:ascii="Times New Roman" w:hAnsi="Times New Roman" w:cs="Times New Roman"/>
-          <w:sz w:val="32"/>
-          <w:szCs w:val="32"/>
-          <w:lang w:val="vi-VN"/>
-        </w:rPr>
-        <w:br/>
-      </w:r>
-      <w:r>
-        <w:rPr>
-          <w:rFonts w:ascii="Times New Roman" w:hAnsi="Times New Roman" w:cs="Times New Roman"/>
-          <w:sz w:val="32"/>
-          <w:szCs w:val="32"/>
-          <w:lang w:val="vi-VN"/>
-        </w:rPr>
-        <w:br/>
+        <w:t>ĐỒ</w:t>
+      </w:r>
+      <w:r>
+        <w:rPr>
+          <w:rFonts w:ascii="Times New Roman" w:hAnsi="Times New Roman" w:cs="Times New Roman"/>
+          <w:sz w:val="32"/>
+          <w:szCs w:val="32"/>
+          <w:lang w:val="vi-VN"/>
+        </w:rPr>
+        <w:t xml:space="preserve"> ÁN </w:t>
+      </w:r>
+      <w:r>
+        <w:rPr>
+          <w:rFonts w:ascii="Times New Roman" w:hAnsi="Times New Roman" w:cs="Times New Roman"/>
+          <w:sz w:val="32"/>
+          <w:szCs w:val="32"/>
+          <w:lang w:val="vi-VN"/>
+        </w:rPr>
+        <w:t>CHUYÊN NGÀNH</w:t>
       </w:r>
       <w:r>
         <w:rPr>
@@ -218,32 +258,1021 @@
       <w:r>
         <w:rPr>
           <w:rFonts w:ascii="Times New Roman" w:hAnsi="Times New Roman" w:cs="Times New Roman"/>
+          <w:noProof/>
+          <w:sz w:val="32"/>
+          <w:szCs w:val="32"/>
+          <w:lang w:val="vi-VN" w:eastAsia="vi-VN"/>
+        </w:rPr>
+        <mc:AlternateContent>
+          <mc:Choice Requires="wps">
+            <w:drawing>
+              <wp:anchor distT="0" distB="0" distL="114300" distR="114300" simplePos="0" relativeHeight="251667456" behindDoc="0" locked="0" layoutInCell="1" allowOverlap="1" wp14:anchorId="7339125B" wp14:editId="6F8217E7">
+                <wp:simplePos x="0" y="0"/>
+                <wp:positionH relativeFrom="column">
+                  <wp:posOffset>2929890</wp:posOffset>
+                </wp:positionH>
+                <wp:positionV relativeFrom="paragraph">
+                  <wp:posOffset>1955165</wp:posOffset>
+                </wp:positionV>
+                <wp:extent cx="2819400" cy="2114550"/>
+                <wp:effectExtent l="0" t="0" r="0" b="0"/>
+                <wp:wrapNone/>
+                <wp:docPr id="1" name="Text Box 1"/>
+                <wp:cNvGraphicFramePr/>
+                <a:graphic xmlns:a="http://schemas.openxmlformats.org/drawingml/2006/main">
+                  <a:graphicData uri="http://schemas.microsoft.com/office/word/2010/wordprocessingShape">
+                    <wps:wsp>
+                      <wps:cNvSpPr txBox="1"/>
+                      <wps:spPr>
+                        <a:xfrm>
+                          <a:off x="0" y="0"/>
+                          <a:ext cx="2819400" cy="2114550"/>
+                        </a:xfrm>
+                        <a:prstGeom prst="rect">
+                          <a:avLst/>
+                        </a:prstGeom>
+                        <a:noFill/>
+                        <a:ln w="6350">
+                          <a:noFill/>
+                        </a:ln>
+                      </wps:spPr>
+                      <wps:txbx>
+                        <w:txbxContent>
+                          <w:p>
+                            <w:pPr>
+                              <w:pStyle w:val="ListParagraph"/>
+                              <w:numPr>
+                                <w:ilvl w:val="0"/>
+                                <w:numId w:val="7"/>
+                              </w:numPr>
+                              <w:ind w:left="426"/>
+                              <w:jc w:val="both"/>
+                              <w:rPr>
+                                <w:rFonts w:asciiTheme="majorHAnsi" w:hAnsiTheme="majorHAnsi" w:cstheme="majorHAnsi"/>
+                                <w:sz w:val="26"/>
+                                <w:szCs w:val="26"/>
+                                <w:lang w:val="vi-VN"/>
+                              </w:rPr>
+                            </w:pPr>
+                            <w:r>
+                              <w:rPr>
+                                <w:rFonts w:asciiTheme="majorHAnsi" w:hAnsiTheme="majorHAnsi" w:cstheme="majorHAnsi"/>
+                                <w:sz w:val="26"/>
+                                <w:szCs w:val="26"/>
+                                <w:lang w:val="vi-VN"/>
+                              </w:rPr>
+                              <w:t>Sinh viên thực hiện :</w:t>
+                            </w:r>
+                          </w:p>
+                          <w:p>
+                            <w:pPr>
+                              <w:pStyle w:val="ListParagraph"/>
+                              <w:numPr>
+                                <w:ilvl w:val="0"/>
+                                <w:numId w:val="9"/>
+                              </w:numPr>
+                              <w:jc w:val="both"/>
+                              <w:rPr>
+                                <w:rFonts w:asciiTheme="majorHAnsi" w:hAnsiTheme="majorHAnsi" w:cstheme="majorHAnsi"/>
+                                <w:sz w:val="26"/>
+                                <w:szCs w:val="26"/>
+                                <w:lang w:val="vi-VN"/>
+                              </w:rPr>
+                            </w:pPr>
+                            <w:r>
+                              <w:rPr>
+                                <w:rFonts w:asciiTheme="majorHAnsi" w:hAnsiTheme="majorHAnsi" w:cstheme="majorHAnsi"/>
+                                <w:sz w:val="26"/>
+                                <w:szCs w:val="26"/>
+                                <w:lang w:val="vi-VN"/>
+                              </w:rPr>
+                              <w:t>Hồ Đoàn Thanh Ngoãn</w:t>
+                            </w:r>
+                          </w:p>
+                          <w:p>
+                            <w:pPr>
+                              <w:pStyle w:val="ListParagraph"/>
+                              <w:numPr>
+                                <w:ilvl w:val="0"/>
+                                <w:numId w:val="4"/>
+                              </w:numPr>
+                              <w:jc w:val="both"/>
+                              <w:rPr>
+                                <w:rFonts w:asciiTheme="majorHAnsi" w:hAnsiTheme="majorHAnsi" w:cstheme="majorHAnsi"/>
+                                <w:sz w:val="26"/>
+                                <w:szCs w:val="26"/>
+                                <w:lang w:val="vi-VN"/>
+                              </w:rPr>
+                            </w:pPr>
+                            <w:r>
+                              <w:rPr>
+                                <w:rFonts w:asciiTheme="majorHAnsi" w:hAnsiTheme="majorHAnsi" w:cstheme="majorHAnsi"/>
+                                <w:sz w:val="26"/>
+                                <w:szCs w:val="26"/>
+                                <w:lang w:val="vi-VN"/>
+                              </w:rPr>
+                              <w:t>MSSV: 016101031</w:t>
+                            </w:r>
+                          </w:p>
+                          <w:p>
+                            <w:pPr>
+                              <w:pStyle w:val="ListParagraph"/>
+                              <w:numPr>
+                                <w:ilvl w:val="0"/>
+                                <w:numId w:val="4"/>
+                              </w:numPr>
+                              <w:jc w:val="both"/>
+                              <w:rPr>
+                                <w:rFonts w:asciiTheme="majorHAnsi" w:hAnsiTheme="majorHAnsi" w:cstheme="majorHAnsi"/>
+                                <w:sz w:val="26"/>
+                                <w:szCs w:val="26"/>
+                                <w:lang w:val="vi-VN"/>
+                              </w:rPr>
+                            </w:pPr>
+                            <w:r>
+                              <w:rPr>
+                                <w:rFonts w:asciiTheme="majorHAnsi" w:hAnsiTheme="majorHAnsi" w:cstheme="majorHAnsi"/>
+                                <w:sz w:val="26"/>
+                                <w:szCs w:val="26"/>
+                                <w:lang w:val="vi-VN"/>
+                              </w:rPr>
+                              <w:t>Lớp : ĐH CNTT16</w:t>
+                            </w:r>
+                          </w:p>
+                          <w:p>
+                            <w:pPr>
+                              <w:pStyle w:val="ListParagraph"/>
+                              <w:numPr>
+                                <w:ilvl w:val="0"/>
+                                <w:numId w:val="4"/>
+                              </w:numPr>
+                              <w:jc w:val="both"/>
+                              <w:rPr>
+                                <w:rFonts w:asciiTheme="majorHAnsi" w:hAnsiTheme="majorHAnsi" w:cstheme="majorHAnsi"/>
+                                <w:sz w:val="26"/>
+                                <w:szCs w:val="26"/>
+                                <w:lang w:val="vi-VN"/>
+                              </w:rPr>
+                            </w:pPr>
+                            <w:r>
+                              <w:rPr>
+                                <w:rFonts w:asciiTheme="majorHAnsi" w:hAnsiTheme="majorHAnsi" w:cstheme="majorHAnsi"/>
+                                <w:sz w:val="26"/>
+                                <w:szCs w:val="26"/>
+                                <w:lang w:val="vi-VN"/>
+                              </w:rPr>
+                              <w:t>Khoa : CNTT</w:t>
+                            </w:r>
+                          </w:p>
+                          <w:p>
+                            <w:pPr>
+                              <w:pStyle w:val="ListParagraph"/>
+                              <w:numPr>
+                                <w:ilvl w:val="0"/>
+                                <w:numId w:val="9"/>
+                              </w:numPr>
+                              <w:jc w:val="both"/>
+                              <w:rPr>
+                                <w:rFonts w:asciiTheme="majorHAnsi" w:hAnsiTheme="majorHAnsi" w:cstheme="majorHAnsi"/>
+                                <w:sz w:val="26"/>
+                                <w:szCs w:val="26"/>
+                                <w:lang w:val="vi-VN"/>
+                              </w:rPr>
+                            </w:pPr>
+                            <w:r>
+                              <w:rPr>
+                                <w:rFonts w:asciiTheme="majorHAnsi" w:hAnsiTheme="majorHAnsi" w:cstheme="majorHAnsi"/>
+                                <w:sz w:val="26"/>
+                                <w:szCs w:val="26"/>
+                                <w:lang w:val="vi-VN"/>
+                              </w:rPr>
+                              <w:t>Ngô Thành An</w:t>
+                            </w:r>
+                          </w:p>
+                          <w:p>
+                            <w:pPr>
+                              <w:pStyle w:val="ListParagraph"/>
+                              <w:numPr>
+                                <w:ilvl w:val="0"/>
+                                <w:numId w:val="4"/>
+                              </w:numPr>
+                              <w:jc w:val="both"/>
+                              <w:rPr>
+                                <w:rFonts w:asciiTheme="majorHAnsi" w:hAnsiTheme="majorHAnsi" w:cstheme="majorHAnsi"/>
+                                <w:sz w:val="26"/>
+                                <w:szCs w:val="26"/>
+                                <w:lang w:val="vi-VN"/>
+                              </w:rPr>
+                            </w:pPr>
+                            <w:r>
+                              <w:rPr>
+                                <w:rFonts w:asciiTheme="majorHAnsi" w:hAnsiTheme="majorHAnsi" w:cstheme="majorHAnsi"/>
+                                <w:sz w:val="26"/>
+                                <w:szCs w:val="26"/>
+                                <w:lang w:val="vi-VN"/>
+                              </w:rPr>
+                              <w:t>MSSV: 016101029</w:t>
+                            </w:r>
+                          </w:p>
+                          <w:p>
+                            <w:pPr>
+                              <w:pStyle w:val="ListParagraph"/>
+                              <w:numPr>
+                                <w:ilvl w:val="0"/>
+                                <w:numId w:val="4"/>
+                              </w:numPr>
+                              <w:jc w:val="both"/>
+                              <w:rPr>
+                                <w:rFonts w:asciiTheme="majorHAnsi" w:hAnsiTheme="majorHAnsi" w:cstheme="majorHAnsi"/>
+                                <w:sz w:val="26"/>
+                                <w:szCs w:val="26"/>
+                                <w:lang w:val="vi-VN"/>
+                              </w:rPr>
+                            </w:pPr>
+                            <w:r>
+                              <w:rPr>
+                                <w:rFonts w:asciiTheme="majorHAnsi" w:hAnsiTheme="majorHAnsi" w:cstheme="majorHAnsi"/>
+                                <w:sz w:val="26"/>
+                                <w:szCs w:val="26"/>
+                                <w:lang w:val="vi-VN"/>
+                              </w:rPr>
+                              <w:t>Lớp : ĐH CNTT16</w:t>
+                            </w:r>
+                          </w:p>
+                          <w:p>
+                            <w:pPr>
+                              <w:pStyle w:val="ListParagraph"/>
+                              <w:numPr>
+                                <w:ilvl w:val="0"/>
+                                <w:numId w:val="4"/>
+                              </w:numPr>
+                              <w:jc w:val="both"/>
+                              <w:rPr>
+                                <w:rFonts w:asciiTheme="majorHAnsi" w:hAnsiTheme="majorHAnsi" w:cstheme="majorHAnsi"/>
+                                <w:sz w:val="26"/>
+                                <w:szCs w:val="26"/>
+                                <w:lang w:val="vi-VN"/>
+                              </w:rPr>
+                            </w:pPr>
+                            <w:r>
+                              <w:rPr>
+                                <w:rFonts w:asciiTheme="majorHAnsi" w:hAnsiTheme="majorHAnsi" w:cstheme="majorHAnsi"/>
+                                <w:sz w:val="26"/>
+                                <w:szCs w:val="26"/>
+                                <w:lang w:val="vi-VN"/>
+                              </w:rPr>
+                              <w:t>Khoa: CNTT</w:t>
+                            </w:r>
+                          </w:p>
+                          <w:p>
+                            <w:pPr>
+                              <w:rPr>
+                                <w:lang w:val="vi-VN"/>
+                              </w:rPr>
+                            </w:pPr>
+                          </w:p>
+                          <w:p>
+                            <w:pPr>
+                              <w:rPr>
+                                <w:lang w:val="vi-VN"/>
+                              </w:rPr>
+                            </w:pPr>
+                          </w:p>
+                        </w:txbxContent>
+                      </wps:txbx>
+                      <wps:bodyPr rot="0" spcFirstLastPara="0" vertOverflow="overflow" horzOverflow="overflow" vert="horz" wrap="square" lIns="91440" tIns="45720" rIns="91440" bIns="45720" numCol="1" spcCol="0" rtlCol="0" fromWordArt="0" anchor="t" anchorCtr="0" forceAA="0" compatLnSpc="1">
+                        <a:prstTxWarp prst="textNoShape">
+                          <a:avLst/>
+                        </a:prstTxWarp>
+                        <a:noAutofit/>
+                      </wps:bodyPr>
+                    </wps:wsp>
+                  </a:graphicData>
+                </a:graphic>
+                <wp14:sizeRelH relativeFrom="margin">
+                  <wp14:pctWidth>0</wp14:pctWidth>
+                </wp14:sizeRelH>
+                <wp14:sizeRelV relativeFrom="margin">
+                  <wp14:pctHeight>0</wp14:pctHeight>
+                </wp14:sizeRelV>
+              </wp:anchor>
+            </w:drawing>
+          </mc:Choice>
+          <mc:Fallback>
+            <w:pict>
+              <v:shapetype w14:anchorId="7339125B" id="_x0000_t202" coordsize="21600,21600" o:spt="202" path="m,l,21600r21600,l21600,xe">
+                <v:stroke joinstyle="miter"/>
+                <v:path gradientshapeok="t" o:connecttype="rect"/>
+              </v:shapetype>
+              <v:shape id="Text Box 1" o:spid="_x0000_s1026" type="#_x0000_t202" style="position:absolute;left:0;text-align:left;margin-left:230.7pt;margin-top:153.95pt;width:222pt;height:166.5pt;z-index:251667456;visibility:visible;mso-wrap-style:square;mso-width-percent:0;mso-height-percent:0;mso-wrap-distance-left:9pt;mso-wrap-distance-top:0;mso-wrap-distance-right:9pt;mso-wrap-distance-bottom:0;mso-position-horizontal:absolute;mso-position-horizontal-relative:text;mso-position-vertical:absolute;mso-position-vertical-relative:text;mso-width-percent:0;mso-height-percent:0;mso-width-relative:margin;mso-height-relative:margin;v-text-anchor:top" o:gfxdata="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" filled="f" stroked="f" strokeweight=".5pt">
+                <v:textbox>
+                  <w:txbxContent>
+                    <w:p>
+                      <w:pPr>
+                        <w:pStyle w:val="ListParagraph"/>
+                        <w:numPr>
+                          <w:ilvl w:val="0"/>
+                          <w:numId w:val="7"/>
+                        </w:numPr>
+                        <w:ind w:left="426"/>
+                        <w:jc w:val="both"/>
+                        <w:rPr>
+                          <w:rFonts w:asciiTheme="majorHAnsi" w:hAnsiTheme="majorHAnsi" w:cstheme="majorHAnsi"/>
+                          <w:sz w:val="26"/>
+                          <w:szCs w:val="26"/>
+                          <w:lang w:val="vi-VN"/>
+                        </w:rPr>
+                      </w:pPr>
+                      <w:r>
+                        <w:rPr>
+                          <w:rFonts w:asciiTheme="majorHAnsi" w:hAnsiTheme="majorHAnsi" w:cstheme="majorHAnsi"/>
+                          <w:sz w:val="26"/>
+                          <w:szCs w:val="26"/>
+                          <w:lang w:val="vi-VN"/>
+                        </w:rPr>
+                        <w:t>Sinh viên thực hiện :</w:t>
+                      </w:r>
+                    </w:p>
+                    <w:p>
+                      <w:pPr>
+                        <w:pStyle w:val="ListParagraph"/>
+                        <w:numPr>
+                          <w:ilvl w:val="0"/>
+                          <w:numId w:val="9"/>
+                        </w:numPr>
+                        <w:jc w:val="both"/>
+                        <w:rPr>
+                          <w:rFonts w:asciiTheme="majorHAnsi" w:hAnsiTheme="majorHAnsi" w:cstheme="majorHAnsi"/>
+                          <w:sz w:val="26"/>
+                          <w:szCs w:val="26"/>
+                          <w:lang w:val="vi-VN"/>
+                        </w:rPr>
+                      </w:pPr>
+                      <w:r>
+                        <w:rPr>
+                          <w:rFonts w:asciiTheme="majorHAnsi" w:hAnsiTheme="majorHAnsi" w:cstheme="majorHAnsi"/>
+                          <w:sz w:val="26"/>
+                          <w:szCs w:val="26"/>
+                          <w:lang w:val="vi-VN"/>
+                        </w:rPr>
+                        <w:t>Hồ Đoàn Thanh Ngoãn</w:t>
+                      </w:r>
+                    </w:p>
+                    <w:p>
+                      <w:pPr>
+                        <w:pStyle w:val="ListParagraph"/>
+                        <w:numPr>
+                          <w:ilvl w:val="0"/>
+                          <w:numId w:val="4"/>
+                        </w:numPr>
+                        <w:jc w:val="both"/>
+                        <w:rPr>
+                          <w:rFonts w:asciiTheme="majorHAnsi" w:hAnsiTheme="majorHAnsi" w:cstheme="majorHAnsi"/>
+                          <w:sz w:val="26"/>
+                          <w:szCs w:val="26"/>
+                          <w:lang w:val="vi-VN"/>
+                        </w:rPr>
+                      </w:pPr>
+                      <w:r>
+                        <w:rPr>
+                          <w:rFonts w:asciiTheme="majorHAnsi" w:hAnsiTheme="majorHAnsi" w:cstheme="majorHAnsi"/>
+                          <w:sz w:val="26"/>
+                          <w:szCs w:val="26"/>
+                          <w:lang w:val="vi-VN"/>
+                        </w:rPr>
+                        <w:t>MSSV: 016101031</w:t>
+                      </w:r>
+                    </w:p>
+                    <w:p>
+                      <w:pPr>
+                        <w:pStyle w:val="ListParagraph"/>
+                        <w:numPr>
+                          <w:ilvl w:val="0"/>
+                          <w:numId w:val="4"/>
+                        </w:numPr>
+                        <w:jc w:val="both"/>
+                        <w:rPr>
+                          <w:rFonts w:asciiTheme="majorHAnsi" w:hAnsiTheme="majorHAnsi" w:cstheme="majorHAnsi"/>
+                          <w:sz w:val="26"/>
+                          <w:szCs w:val="26"/>
+                          <w:lang w:val="vi-VN"/>
+                        </w:rPr>
+                      </w:pPr>
+                      <w:r>
+                        <w:rPr>
+                          <w:rFonts w:asciiTheme="majorHAnsi" w:hAnsiTheme="majorHAnsi" w:cstheme="majorHAnsi"/>
+                          <w:sz w:val="26"/>
+                          <w:szCs w:val="26"/>
+                          <w:lang w:val="vi-VN"/>
+                        </w:rPr>
+                        <w:t>Lớp : ĐH CNTT16</w:t>
+                      </w:r>
+                    </w:p>
+                    <w:p>
+                      <w:pPr>
+                        <w:pStyle w:val="ListParagraph"/>
+                        <w:numPr>
+                          <w:ilvl w:val="0"/>
+                          <w:numId w:val="4"/>
+                        </w:numPr>
+                        <w:jc w:val="both"/>
+                        <w:rPr>
+                          <w:rFonts w:asciiTheme="majorHAnsi" w:hAnsiTheme="majorHAnsi" w:cstheme="majorHAnsi"/>
+                          <w:sz w:val="26"/>
+                          <w:szCs w:val="26"/>
+                          <w:lang w:val="vi-VN"/>
+                        </w:rPr>
+                      </w:pPr>
+                      <w:r>
+                        <w:rPr>
+                          <w:rFonts w:asciiTheme="majorHAnsi" w:hAnsiTheme="majorHAnsi" w:cstheme="majorHAnsi"/>
+                          <w:sz w:val="26"/>
+                          <w:szCs w:val="26"/>
+                          <w:lang w:val="vi-VN"/>
+                        </w:rPr>
+                        <w:t>Khoa : CNTT</w:t>
+                      </w:r>
+                    </w:p>
+                    <w:p>
+                      <w:pPr>
+                        <w:pStyle w:val="ListParagraph"/>
+                        <w:numPr>
+                          <w:ilvl w:val="0"/>
+                          <w:numId w:val="9"/>
+                        </w:numPr>
+                        <w:jc w:val="both"/>
+                        <w:rPr>
+                          <w:rFonts w:asciiTheme="majorHAnsi" w:hAnsiTheme="majorHAnsi" w:cstheme="majorHAnsi"/>
+                          <w:sz w:val="26"/>
+                          <w:szCs w:val="26"/>
+                          <w:lang w:val="vi-VN"/>
+                        </w:rPr>
+                      </w:pPr>
+                      <w:r>
+                        <w:rPr>
+                          <w:rFonts w:asciiTheme="majorHAnsi" w:hAnsiTheme="majorHAnsi" w:cstheme="majorHAnsi"/>
+                          <w:sz w:val="26"/>
+                          <w:szCs w:val="26"/>
+                          <w:lang w:val="vi-VN"/>
+                        </w:rPr>
+                        <w:t>Ngô Thành An</w:t>
+                      </w:r>
+                    </w:p>
+                    <w:p>
+                      <w:pPr>
+                        <w:pStyle w:val="ListParagraph"/>
+                        <w:numPr>
+                          <w:ilvl w:val="0"/>
+                          <w:numId w:val="4"/>
+                        </w:numPr>
+                        <w:jc w:val="both"/>
+                        <w:rPr>
+                          <w:rFonts w:asciiTheme="majorHAnsi" w:hAnsiTheme="majorHAnsi" w:cstheme="majorHAnsi"/>
+                          <w:sz w:val="26"/>
+                          <w:szCs w:val="26"/>
+                          <w:lang w:val="vi-VN"/>
+                        </w:rPr>
+                      </w:pPr>
+                      <w:r>
+                        <w:rPr>
+                          <w:rFonts w:asciiTheme="majorHAnsi" w:hAnsiTheme="majorHAnsi" w:cstheme="majorHAnsi"/>
+                          <w:sz w:val="26"/>
+                          <w:szCs w:val="26"/>
+                          <w:lang w:val="vi-VN"/>
+                        </w:rPr>
+                        <w:t>MSSV: 016101029</w:t>
+                      </w:r>
+                    </w:p>
+                    <w:p>
+                      <w:pPr>
+                        <w:pStyle w:val="ListParagraph"/>
+                        <w:numPr>
+                          <w:ilvl w:val="0"/>
+                          <w:numId w:val="4"/>
+                        </w:numPr>
+                        <w:jc w:val="both"/>
+                        <w:rPr>
+                          <w:rFonts w:asciiTheme="majorHAnsi" w:hAnsiTheme="majorHAnsi" w:cstheme="majorHAnsi"/>
+                          <w:sz w:val="26"/>
+                          <w:szCs w:val="26"/>
+                          <w:lang w:val="vi-VN"/>
+                        </w:rPr>
+                      </w:pPr>
+                      <w:r>
+                        <w:rPr>
+                          <w:rFonts w:asciiTheme="majorHAnsi" w:hAnsiTheme="majorHAnsi" w:cstheme="majorHAnsi"/>
+                          <w:sz w:val="26"/>
+                          <w:szCs w:val="26"/>
+                          <w:lang w:val="vi-VN"/>
+                        </w:rPr>
+                        <w:t>Lớp : ĐH CNTT16</w:t>
+                      </w:r>
+                    </w:p>
+                    <w:p>
+                      <w:pPr>
+                        <w:pStyle w:val="ListParagraph"/>
+                        <w:numPr>
+                          <w:ilvl w:val="0"/>
+                          <w:numId w:val="4"/>
+                        </w:numPr>
+                        <w:jc w:val="both"/>
+                        <w:rPr>
+                          <w:rFonts w:asciiTheme="majorHAnsi" w:hAnsiTheme="majorHAnsi" w:cstheme="majorHAnsi"/>
+                          <w:sz w:val="26"/>
+                          <w:szCs w:val="26"/>
+                          <w:lang w:val="vi-VN"/>
+                        </w:rPr>
+                      </w:pPr>
+                      <w:r>
+                        <w:rPr>
+                          <w:rFonts w:asciiTheme="majorHAnsi" w:hAnsiTheme="majorHAnsi" w:cstheme="majorHAnsi"/>
+                          <w:sz w:val="26"/>
+                          <w:szCs w:val="26"/>
+                          <w:lang w:val="vi-VN"/>
+                        </w:rPr>
+                        <w:t>Khoa: CNTT</w:t>
+                      </w:r>
+                    </w:p>
+                    <w:p>
+                      <w:pPr>
+                        <w:rPr>
+                          <w:lang w:val="vi-VN"/>
+                        </w:rPr>
+                      </w:pPr>
+                    </w:p>
+                    <w:p>
+                      <w:pPr>
+                        <w:rPr>
+                          <w:lang w:val="vi-VN"/>
+                        </w:rPr>
+                      </w:pPr>
+                    </w:p>
+                  </w:txbxContent>
+                </v:textbox>
+              </v:shape>
+            </w:pict>
+          </mc:Fallback>
+        </mc:AlternateContent>
+      </w:r>
+      <w:r>
+        <w:rPr>
+          <w:rFonts w:ascii="Times New Roman" w:hAnsi="Times New Roman" w:cs="Times New Roman"/>
+          <w:noProof/>
+          <w:sz w:val="32"/>
+          <w:szCs w:val="32"/>
+          <w:lang w:val="vi-VN" w:eastAsia="vi-VN"/>
+        </w:rPr>
+        <mc:AlternateContent>
+          <mc:Choice Requires="wps">
+            <w:drawing>
+              <wp:anchor distT="0" distB="0" distL="114300" distR="114300" simplePos="0" relativeHeight="251669504" behindDoc="0" locked="0" layoutInCell="1" allowOverlap="1" wp14:anchorId="5DA2FC87" wp14:editId="50BEA527">
+                <wp:simplePos x="0" y="0"/>
+                <wp:positionH relativeFrom="column">
+                  <wp:posOffset>43815</wp:posOffset>
+                </wp:positionH>
+                <wp:positionV relativeFrom="paragraph">
+                  <wp:posOffset>1955165</wp:posOffset>
+                </wp:positionV>
+                <wp:extent cx="2847975" cy="1971675"/>
+                <wp:effectExtent l="0" t="0" r="0" b="0"/>
+                <wp:wrapNone/>
+                <wp:docPr id="3" name="Text Box 3"/>
+                <wp:cNvGraphicFramePr/>
+                <a:graphic xmlns:a="http://schemas.openxmlformats.org/drawingml/2006/main">
+                  <a:graphicData uri="http://schemas.microsoft.com/office/word/2010/wordprocessingShape">
+                    <wps:wsp>
+                      <wps:cNvSpPr txBox="1"/>
+                      <wps:spPr>
+                        <a:xfrm>
+                          <a:off x="0" y="0"/>
+                          <a:ext cx="2847975" cy="1971675"/>
+                        </a:xfrm>
+                        <a:prstGeom prst="rect">
+                          <a:avLst/>
+                        </a:prstGeom>
+                        <a:noFill/>
+                        <a:ln w="6350">
+                          <a:noFill/>
+                        </a:ln>
+                      </wps:spPr>
+                      <wps:txbx>
+                        <w:txbxContent>
+                          <w:p>
+                            <w:pPr>
+                              <w:pStyle w:val="ListParagraph"/>
+                              <w:numPr>
+                                <w:ilvl w:val="0"/>
+                                <w:numId w:val="6"/>
+                              </w:numPr>
+                              <w:ind w:left="426"/>
+                              <w:jc w:val="both"/>
+                              <w:rPr>
+                                <w:rFonts w:asciiTheme="majorHAnsi" w:hAnsiTheme="majorHAnsi" w:cstheme="majorHAnsi"/>
+                                <w:sz w:val="26"/>
+                                <w:szCs w:val="26"/>
+                                <w:lang w:val="vi-VN"/>
+                              </w:rPr>
+                            </w:pPr>
+                            <w:r>
+                              <w:rPr>
+                                <w:rFonts w:asciiTheme="majorHAnsi" w:hAnsiTheme="majorHAnsi" w:cstheme="majorHAnsi"/>
+                                <w:sz w:val="26"/>
+                                <w:szCs w:val="26"/>
+                                <w:lang w:val="vi-VN"/>
+                              </w:rPr>
+                              <w:t>Cán bộ hướng dẫn :</w:t>
+                            </w:r>
+                          </w:p>
+                          <w:p>
+                            <w:pPr>
+                              <w:pStyle w:val="Header"/>
+                              <w:numPr>
+                                <w:ilvl w:val="0"/>
+                                <w:numId w:val="1"/>
+                              </w:numPr>
+                              <w:jc w:val="both"/>
+                              <w:rPr>
+                                <w:rFonts w:asciiTheme="majorHAnsi" w:hAnsiTheme="majorHAnsi" w:cstheme="majorHAnsi"/>
+                                <w:sz w:val="26"/>
+                                <w:szCs w:val="26"/>
+                                <w:lang w:val="vi-VN"/>
+                              </w:rPr>
+                            </w:pPr>
+                            <w:r>
+                              <w:rPr>
+                                <w:rFonts w:asciiTheme="majorHAnsi" w:hAnsiTheme="majorHAnsi" w:cstheme="majorHAnsi"/>
+                                <w:sz w:val="26"/>
+                                <w:szCs w:val="26"/>
+                                <w:lang w:val="vi-VN"/>
+                              </w:rPr>
+                              <w:t xml:space="preserve">Ths. </w:t>
+                            </w:r>
+                            <w:r>
+                              <w:rPr>
+                                <w:rFonts w:asciiTheme="majorHAnsi" w:hAnsiTheme="majorHAnsi" w:cstheme="majorHAnsi"/>
+                                <w:sz w:val="26"/>
+                                <w:szCs w:val="26"/>
+                                <w:lang w:val="vi-VN"/>
+                              </w:rPr>
+                              <w:t>Nguyễn Thị Phương Linh</w:t>
+                            </w:r>
+                          </w:p>
+                        </w:txbxContent>
+                      </wps:txbx>
+                      <wps:bodyPr rot="0" spcFirstLastPara="0" vertOverflow="overflow" horzOverflow="overflow" vert="horz" wrap="square" lIns="91440" tIns="45720" rIns="91440" bIns="45720" numCol="1" spcCol="0" rtlCol="0" fromWordArt="0" anchor="t" anchorCtr="0" forceAA="0" compatLnSpc="1">
+                        <a:prstTxWarp prst="textNoShape">
+                          <a:avLst/>
+                        </a:prstTxWarp>
+                        <a:noAutofit/>
+                      </wps:bodyPr>
+                    </wps:wsp>
+                  </a:graphicData>
+                </a:graphic>
+                <wp14:sizeRelH relativeFrom="margin">
+                  <wp14:pctWidth>0</wp14:pctWidth>
+                </wp14:sizeRelH>
+                <wp14:sizeRelV relativeFrom="margin">
+                  <wp14:pctHeight>0</wp14:pctHeight>
+                </wp14:sizeRelV>
+              </wp:anchor>
+            </w:drawing>
+          </mc:Choice>
+          <mc:Fallback>
+            <w:pict>
+              <v:shape w14:anchorId="5DA2FC87" id="Text Box 3" o:spid="_x0000_s1027" type="#_x0000_t202" style="position:absolute;left:0;text-align:left;margin-left:3.45pt;margin-top:153.95pt;width:224.25pt;height:155.25pt;z-index:251669504;visibility:visible;mso-wrap-style:square;mso-width-percent:0;mso-height-percent:0;mso-wrap-distance-left:9pt;mso-wrap-distance-top:0;mso-wrap-distance-right:9pt;mso-wrap-distance-bottom:0;mso-position-horizontal:absolute;mso-position-horizontal-relative:text;mso-position-vertical:absolute;mso-position-vertical-relative:text;mso-width-percent:0;mso-height-percent:0;mso-width-relative:margin;mso-height-relative:margin;v-text-anchor:top" o:gfxdata="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" filled="f" stroked="f" strokeweight=".5pt">
+                <v:textbox>
+                  <w:txbxContent>
+                    <w:p>
+                      <w:pPr>
+                        <w:pStyle w:val="ListParagraph"/>
+                        <w:numPr>
+                          <w:ilvl w:val="0"/>
+                          <w:numId w:val="6"/>
+                        </w:numPr>
+                        <w:ind w:left="426"/>
+                        <w:jc w:val="both"/>
+                        <w:rPr>
+                          <w:rFonts w:asciiTheme="majorHAnsi" w:hAnsiTheme="majorHAnsi" w:cstheme="majorHAnsi"/>
+                          <w:sz w:val="26"/>
+                          <w:szCs w:val="26"/>
+                          <w:lang w:val="vi-VN"/>
+                        </w:rPr>
+                      </w:pPr>
+                      <w:r>
+                        <w:rPr>
+                          <w:rFonts w:asciiTheme="majorHAnsi" w:hAnsiTheme="majorHAnsi" w:cstheme="majorHAnsi"/>
+                          <w:sz w:val="26"/>
+                          <w:szCs w:val="26"/>
+                          <w:lang w:val="vi-VN"/>
+                        </w:rPr>
+                        <w:t>Cán bộ hướng dẫn :</w:t>
+                      </w:r>
+                    </w:p>
+                    <w:p>
+                      <w:pPr>
+                        <w:pStyle w:val="Header"/>
+                        <w:numPr>
+                          <w:ilvl w:val="0"/>
+                          <w:numId w:val="1"/>
+                        </w:numPr>
+                        <w:jc w:val="both"/>
+                        <w:rPr>
+                          <w:rFonts w:asciiTheme="majorHAnsi" w:hAnsiTheme="majorHAnsi" w:cstheme="majorHAnsi"/>
+                          <w:sz w:val="26"/>
+                          <w:szCs w:val="26"/>
+                          <w:lang w:val="vi-VN"/>
+                        </w:rPr>
+                      </w:pPr>
+                      <w:r>
+                        <w:rPr>
+                          <w:rFonts w:asciiTheme="majorHAnsi" w:hAnsiTheme="majorHAnsi" w:cstheme="majorHAnsi"/>
+                          <w:sz w:val="26"/>
+                          <w:szCs w:val="26"/>
+                          <w:lang w:val="vi-VN"/>
+                        </w:rPr>
+                        <w:t xml:space="preserve">Ths. </w:t>
+                      </w:r>
+                      <w:r>
+                        <w:rPr>
+                          <w:rFonts w:asciiTheme="majorHAnsi" w:hAnsiTheme="majorHAnsi" w:cstheme="majorHAnsi"/>
+                          <w:sz w:val="26"/>
+                          <w:szCs w:val="26"/>
+                          <w:lang w:val="vi-VN"/>
+                        </w:rPr>
+                        <w:t>Nguyễn Thị Phương Linh</w:t>
+                      </w:r>
+                    </w:p>
+                  </w:txbxContent>
+                </v:textbox>
+              </v:shape>
+            </w:pict>
+          </mc:Fallback>
+        </mc:AlternateContent>
+      </w:r>
+      <w:r>
+        <w:rPr>
+          <w:rFonts w:ascii="Times New Roman" w:hAnsi="Times New Roman" w:cs="Times New Roman"/>
+          <w:noProof/>
+          <w:sz w:val="32"/>
+          <w:szCs w:val="32"/>
+          <w:lang w:val="vi-VN" w:eastAsia="vi-VN"/>
+        </w:rPr>
+        <mc:AlternateContent>
+          <mc:Choice Requires="wps">
+            <w:drawing>
+              <wp:anchor distT="0" distB="0" distL="114300" distR="114300" simplePos="0" relativeHeight="251668480" behindDoc="0" locked="0" layoutInCell="1" allowOverlap="1" wp14:anchorId="4E136A75" wp14:editId="59E7DFD9">
+                <wp:simplePos x="0" y="0"/>
+                <wp:positionH relativeFrom="column">
+                  <wp:posOffset>-457200</wp:posOffset>
+                </wp:positionH>
+                <wp:positionV relativeFrom="paragraph">
+                  <wp:posOffset>1162685</wp:posOffset>
+                </wp:positionV>
+                <wp:extent cx="6896100" cy="609600"/>
+                <wp:effectExtent l="0" t="0" r="0" b="0"/>
+                <wp:wrapNone/>
+                <wp:docPr id="2" name="Text Box 2"/>
+                <wp:cNvGraphicFramePr/>
+                <a:graphic xmlns:a="http://schemas.openxmlformats.org/drawingml/2006/main">
+                  <a:graphicData uri="http://schemas.microsoft.com/office/word/2010/wordprocessingShape">
+                    <wps:wsp>
+                      <wps:cNvSpPr txBox="1"/>
+                      <wps:spPr>
+                        <a:xfrm>
+                          <a:off x="0" y="0"/>
+                          <a:ext cx="6896100" cy="609600"/>
+                        </a:xfrm>
+                        <a:prstGeom prst="rect">
+                          <a:avLst/>
+                        </a:prstGeom>
+                        <a:noFill/>
+                        <a:ln w="6350">
+                          <a:noFill/>
+                        </a:ln>
+                      </wps:spPr>
+                      <wps:txbx>
+                        <w:txbxContent>
+                          <w:p>
+                            <w:pPr>
+                              <w:pStyle w:val="BodyText"/>
+                              <w:numPr>
+                                <w:ilvl w:val="0"/>
+                                <w:numId w:val="5"/>
+                              </w:numPr>
+                              <w:spacing w:before="1" w:line="360" w:lineRule="auto"/>
+                              <w:ind w:right="1316"/>
+                              <w:rPr>
+                                <w:lang w:val="vi-VN"/>
+                              </w:rPr>
+                            </w:pPr>
+                            <w:r>
+                              <w:t>Đơn vị</w:t>
+                            </w:r>
+                            <w:r>
+                              <w:rPr>
+                                <w:lang w:val="vi-VN"/>
+                              </w:rPr>
+                              <w:t xml:space="preserve"> </w:t>
+                            </w:r>
+                            <w:r>
+                              <w:t xml:space="preserve">: </w:t>
+                            </w:r>
+                            <w:r>
+                              <w:rPr>
+                                <w:lang w:val="vi-VN"/>
+                              </w:rPr>
+                              <w:t>Trường Đại học Tiền Giang</w:t>
+                            </w:r>
+                          </w:p>
+                          <w:p>
+                            <w:pPr>
+                              <w:pStyle w:val="BodyText"/>
+                              <w:numPr>
+                                <w:ilvl w:val="0"/>
+                                <w:numId w:val="5"/>
+                              </w:numPr>
+                              <w:spacing w:before="1" w:line="360" w:lineRule="auto"/>
+                              <w:ind w:right="1316"/>
+                              <w:rPr>
+                                <w:lang w:val="vi-VN"/>
+                              </w:rPr>
+                            </w:pPr>
+                            <w:r>
+                              <w:rPr>
+                                <w:lang w:val="vi-VN"/>
+                              </w:rPr>
+                              <w:t xml:space="preserve">Địa chỉ: </w:t>
+                            </w:r>
+                            <w:r>
+                              <w:rPr>
+                                <w:lang w:val="vi-VN"/>
+                              </w:rPr>
+                              <w:t>Cơ sở Thân Cửu Nghĩa, Huyện Châu Thành</w:t>
+                            </w:r>
+                            <w:r>
+                              <w:rPr>
+                                <w:lang w:val="vi-VN"/>
+                              </w:rPr>
+                              <w:t>,</w:t>
+                            </w:r>
+                            <w:r>
+                              <w:rPr>
+                                <w:lang w:val="vi-VN"/>
+                              </w:rPr>
+                              <w:t xml:space="preserve"> Tỉnh</w:t>
+                            </w:r>
+                            <w:r>
+                              <w:rPr>
+                                <w:lang w:val="vi-VN"/>
+                              </w:rPr>
+                              <w:t xml:space="preserve"> Tiền Giang</w:t>
+                            </w:r>
+                          </w:p>
+                          <w:p>
+                            <w:pPr>
+                              <w:rPr>
+                                <w:lang w:val="vi-VN"/>
+                              </w:rPr>
+                            </w:pPr>
+                          </w:p>
+                          <w:p>
+                            <w:pPr>
+                              <w:rPr>
+                                <w:lang w:val="vi-VN"/>
+                              </w:rPr>
+                            </w:pPr>
+                          </w:p>
+                        </w:txbxContent>
+                      </wps:txbx>
+                      <wps:bodyPr rot="0" spcFirstLastPara="0" vertOverflow="overflow" horzOverflow="overflow" vert="horz" wrap="square" lIns="91440" tIns="45720" rIns="91440" bIns="45720" numCol="1" spcCol="0" rtlCol="0" fromWordArt="0" anchor="t" anchorCtr="0" forceAA="0" compatLnSpc="1">
+                        <a:prstTxWarp prst="textNoShape">
+                          <a:avLst/>
+                        </a:prstTxWarp>
+                        <a:noAutofit/>
+                      </wps:bodyPr>
+                    </wps:wsp>
+                  </a:graphicData>
+                </a:graphic>
+                <wp14:sizeRelH relativeFrom="margin">
+                  <wp14:pctWidth>0</wp14:pctWidth>
+                </wp14:sizeRelH>
+                <wp14:sizeRelV relativeFrom="margin">
+                  <wp14:pctHeight>0</wp14:pctHeight>
+                </wp14:sizeRelV>
+              </wp:anchor>
+            </w:drawing>
+          </mc:Choice>
+          <mc:Fallback>
+            <w:pict>
+              <v:shape w14:anchorId="4E136A75" id="Text Box 2" o:spid="_x0000_s1028" type="#_x0000_t202" style="position:absolute;left:0;text-align:left;margin-left:-36pt;margin-top:91.55pt;width:543pt;height:48pt;z-index:251668480;visibility:visible;mso-wrap-style:square;mso-width-percent:0;mso-height-percent:0;mso-wrap-distance-left:9pt;mso-wrap-distance-top:0;mso-wrap-distance-right:9pt;mso-wrap-distance-bottom:0;mso-position-horizontal:absolute;mso-position-horizontal-relative:text;mso-position-vertical:absolute;mso-position-vertical-relative:text;mso-width-percent:0;mso-height-percent:0;mso-width-relative:margin;mso-height-relative:margin;v-text-anchor:top" o:gfxdata="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" filled="f" stroked="f" strokeweight=".5pt">
+                <v:textbox>
+                  <w:txbxContent>
+                    <w:p>
+                      <w:pPr>
+                        <w:pStyle w:val="BodyText"/>
+                        <w:numPr>
+                          <w:ilvl w:val="0"/>
+                          <w:numId w:val="5"/>
+                        </w:numPr>
+                        <w:spacing w:before="1" w:line="360" w:lineRule="auto"/>
+                        <w:ind w:right="1316"/>
+                        <w:rPr>
+                          <w:lang w:val="vi-VN"/>
+                        </w:rPr>
+                      </w:pPr>
+                      <w:r>
+                        <w:t>Đơn vị</w:t>
+                      </w:r>
+                      <w:r>
+                        <w:rPr>
+                          <w:lang w:val="vi-VN"/>
+                        </w:rPr>
+                        <w:t xml:space="preserve"> </w:t>
+                      </w:r>
+                      <w:r>
+                        <w:t xml:space="preserve">: </w:t>
+                      </w:r>
+                      <w:r>
+                        <w:rPr>
+                          <w:lang w:val="vi-VN"/>
+                        </w:rPr>
+                        <w:t>Trường Đại học Tiền Giang</w:t>
+                      </w:r>
+                    </w:p>
+                    <w:p>
+                      <w:pPr>
+                        <w:pStyle w:val="BodyText"/>
+                        <w:numPr>
+                          <w:ilvl w:val="0"/>
+                          <w:numId w:val="5"/>
+                        </w:numPr>
+                        <w:spacing w:before="1" w:line="360" w:lineRule="auto"/>
+                        <w:ind w:right="1316"/>
+                        <w:rPr>
+                          <w:lang w:val="vi-VN"/>
+                        </w:rPr>
+                      </w:pPr>
+                      <w:r>
+                        <w:rPr>
+                          <w:lang w:val="vi-VN"/>
+                        </w:rPr>
+                        <w:t xml:space="preserve">Địa chỉ: </w:t>
+                      </w:r>
+                      <w:r>
+                        <w:rPr>
+                          <w:lang w:val="vi-VN"/>
+                        </w:rPr>
+                        <w:t>Cơ sở Thân Cửu Nghĩa, Huyện Châu Thành</w:t>
+                      </w:r>
+                      <w:r>
+                        <w:rPr>
+                          <w:lang w:val="vi-VN"/>
+                        </w:rPr>
+                        <w:t>,</w:t>
+                      </w:r>
+                      <w:r>
+                        <w:rPr>
+                          <w:lang w:val="vi-VN"/>
+                        </w:rPr>
+                        <w:t xml:space="preserve"> Tỉnh</w:t>
+                      </w:r>
+                      <w:r>
+                        <w:rPr>
+                          <w:lang w:val="vi-VN"/>
+                        </w:rPr>
+                        <w:t xml:space="preserve"> Tiền Giang</w:t>
+                      </w:r>
+                    </w:p>
+                    <w:p>
+                      <w:pPr>
+                        <w:rPr>
+                          <w:lang w:val="vi-VN"/>
+                        </w:rPr>
+                      </w:pPr>
+                    </w:p>
+                    <w:p>
+                      <w:pPr>
+                        <w:rPr>
+                          <w:lang w:val="vi-VN"/>
+                        </w:rPr>
+                      </w:pPr>
+                    </w:p>
+                  </w:txbxContent>
+                </v:textbox>
+              </v:shape>
+            </w:pict>
+          </mc:Fallback>
+        </mc:AlternateContent>
+      </w:r>
+      <w:r>
+        <w:rPr>
+          <w:rFonts w:ascii="Times New Roman" w:hAnsi="Times New Roman" w:cs="Times New Roman"/>
           <w:b/>
           <w:sz w:val="56"/>
           <w:szCs w:val="32"/>
           <w:lang w:val="vi-VN"/>
         </w:rPr>
-        <w:t>XÂY DỰ</w:t>
-      </w:r>
-      <w:r>
-        <w:rPr>
-          <w:rFonts w:ascii="Times New Roman" w:hAnsi="Times New Roman" w:cs="Times New Roman"/>
-          <w:b/>
-          <w:sz w:val="56"/>
-          <w:szCs w:val="32"/>
-          <w:lang w:val="vi-VN"/>
-        </w:rPr>
-        <w:t>NG WEBAPP</w:t>
-      </w:r>
-      <w:r>
-        <w:rPr>
-          <w:rFonts w:ascii="Times New Roman" w:hAnsi="Times New Roman" w:cs="Times New Roman"/>
-          <w:b/>
-          <w:sz w:val="56"/>
-          <w:szCs w:val="32"/>
-          <w:lang w:val="vi-VN"/>
-        </w:rPr>
-        <w:t xml:space="preserve"> ĐĂNG TIN TỨC TRONG TRƯỜNG HỌC</w:t>
+        <w:t>XÂY DỰNG ỨNG DỤNG QUẢN LÝ CỬA HÀNG BẰNG C#</w:t>
       </w:r>
       <w:r>
         <w:rPr>
@@ -254,6 +1283,23 @@
         </w:rPr>
         <w:br/>
       </w:r>
+    </w:p>
+    <w:p>
+      <w:pPr>
+        <w:pBdr>
+          <w:top w:val="thickThinSmallGap" w:sz="18" w:space="1" w:color="auto"/>
+          <w:left w:val="thickThinSmallGap" w:sz="18" w:space="4" w:color="auto"/>
+          <w:bottom w:val="thinThickSmallGap" w:sz="18" w:space="1" w:color="auto"/>
+          <w:right w:val="thinThickSmallGap" w:sz="18" w:space="4" w:color="auto"/>
+        </w:pBdr>
+        <w:jc w:val="center"/>
+        <w:rPr>
+          <w:rFonts w:ascii="Times New Roman" w:hAnsi="Times New Roman" w:cs="Times New Roman"/>
+          <w:sz w:val="32"/>
+          <w:szCs w:val="32"/>
+          <w:lang w:val="vi-VN"/>
+        </w:rPr>
+      </w:pPr>
       <w:r>
         <w:rPr>
           <w:rFonts w:ascii="Times New Roman" w:hAnsi="Times New Roman" w:cs="Times New Roman"/>
@@ -341,12 +1387,21 @@
         <w:jc w:val="center"/>
         <w:rPr>
           <w:rFonts w:ascii="Times New Roman" w:hAnsi="Times New Roman" w:cs="Times New Roman"/>
+          <w:sz w:val="26"/>
+          <w:szCs w:val="26"/>
+          <w:lang w:val="vi-VN"/>
+        </w:rPr>
+      </w:pPr>
+      <w:r>
+        <w:rPr>
+          <w:rFonts w:ascii="Times New Roman" w:hAnsi="Times New Roman" w:cs="Times New Roman"/>
           <w:b/>
           <w:sz w:val="32"/>
           <w:szCs w:val="32"/>
           <w:lang w:val="vi-VN"/>
         </w:rPr>
-      </w:pPr>
+        <w:br/>
+      </w:r>
       <w:r>
         <w:rPr>
           <w:rFonts w:ascii="Times New Roman" w:hAnsi="Times New Roman" w:cs="Times New Roman"/>
@@ -360,82 +1415,38 @@
       <w:r>
         <w:rPr>
           <w:rFonts w:ascii="Times New Roman" w:hAnsi="Times New Roman" w:cs="Times New Roman"/>
-          <w:b/>
-          <w:sz w:val="32"/>
-          <w:szCs w:val="32"/>
+          <w:sz w:val="26"/>
+          <w:szCs w:val="26"/>
+          <w:lang w:val="vi-VN"/>
+        </w:rPr>
+        <w:t xml:space="preserve">Tiền Giang, </w:t>
+      </w:r>
+      <w:r>
+        <w:rPr>
+          <w:rFonts w:ascii="Times New Roman" w:hAnsi="Times New Roman" w:cs="Times New Roman"/>
+          <w:sz w:val="26"/>
+          <w:szCs w:val="26"/>
+          <w:lang w:val="vi-VN"/>
+        </w:rPr>
+        <w:t>tháng 07</w:t>
+      </w:r>
+      <w:r>
+        <w:rPr>
+          <w:rFonts w:ascii="Times New Roman" w:hAnsi="Times New Roman" w:cs="Times New Roman"/>
+          <w:sz w:val="26"/>
+          <w:szCs w:val="26"/>
+          <w:lang w:val="vi-VN"/>
+        </w:rPr>
+        <w:t xml:space="preserve"> năm 2020</w:t>
+      </w:r>
+      <w:r>
+        <w:rPr>
+          <w:rFonts w:ascii="Times New Roman" w:hAnsi="Times New Roman" w:cs="Times New Roman"/>
+          <w:sz w:val="26"/>
+          <w:szCs w:val="26"/>
           <w:lang w:val="vi-VN"/>
         </w:rPr>
         <w:br/>
-      </w:r>
-      <w:r>
-        <w:rPr>
-          <w:rFonts w:ascii="Times New Roman" w:hAnsi="Times New Roman" w:cs="Times New Roman"/>
-          <w:b/>
-          <w:sz w:val="32"/>
-          <w:szCs w:val="32"/>
-          <w:lang w:val="vi-VN"/>
-        </w:rPr>
-        <w:br/>
-      </w:r>
-      <w:r>
-        <w:rPr>
-          <w:rFonts w:ascii="Times New Roman" w:hAnsi="Times New Roman" w:cs="Times New Roman"/>
-          <w:b/>
-          <w:sz w:val="32"/>
-          <w:szCs w:val="32"/>
-          <w:lang w:val="vi-VN"/>
-        </w:rPr>
-        <w:t>Tiền Giang</w:t>
-      </w:r>
-      <w:r>
-        <w:rPr>
-          <w:rFonts w:ascii="Times New Roman" w:hAnsi="Times New Roman" w:cs="Times New Roman"/>
-          <w:b/>
-          <w:sz w:val="32"/>
-          <w:szCs w:val="32"/>
-          <w:lang w:val="vi-VN"/>
-        </w:rPr>
-        <w:t>,</w:t>
-      </w:r>
-      <w:r>
-        <w:rPr>
-          <w:rFonts w:ascii="Times New Roman" w:hAnsi="Times New Roman" w:cs="Times New Roman"/>
-          <w:b/>
-          <w:sz w:val="32"/>
-          <w:szCs w:val="32"/>
-          <w:lang w:val="vi-VN"/>
-        </w:rPr>
-        <w:t xml:space="preserve"> </w:t>
-      </w:r>
-      <w:r>
-        <w:rPr>
-          <w:rFonts w:ascii="Times New Roman" w:hAnsi="Times New Roman" w:cs="Times New Roman"/>
-          <w:b/>
-          <w:sz w:val="32"/>
-          <w:szCs w:val="32"/>
-          <w:lang w:val="vi-VN"/>
-        </w:rPr>
-        <w:t>...</w:t>
-      </w:r>
-      <w:r>
-        <w:rPr>
-          <w:rFonts w:ascii="Times New Roman" w:hAnsi="Times New Roman" w:cs="Times New Roman"/>
-          <w:b/>
-          <w:sz w:val="32"/>
-          <w:szCs w:val="32"/>
-          <w:lang w:val="vi-VN"/>
-        </w:rPr>
-        <w:t>/</w:t>
-      </w:r>
-      <w:r>
-        <w:rPr>
-          <w:rFonts w:ascii="Times New Roman" w:hAnsi="Times New Roman" w:cs="Times New Roman"/>
-          <w:b/>
-          <w:sz w:val="32"/>
-          <w:szCs w:val="32"/>
-          <w:lang w:val="vi-VN"/>
-        </w:rPr>
-        <w:t>....</w:t>
       </w:r>
     </w:p>
     <w:p>
@@ -493,6 +1504,45 @@
       </w:r>
       <w:r>
         <w:rPr>
+          <w:rFonts w:ascii="Segoe UI Symbol" w:hAnsi="Segoe UI Symbol" w:cs="Segoe UI Symbol"/>
+          <w:sz w:val="32"/>
+          <w:szCs w:val="32"/>
+          <w:lang w:val="vi-VN"/>
+        </w:rPr>
+        <w:t>❀</w:t>
+      </w:r>
+      <w:r>
+        <w:rPr>
+          <w:lang w:val="vi-VN"/>
+        </w:rPr>
+        <w:t xml:space="preserve"> </w:t>
+      </w:r>
+      <w:r>
+        <w:rPr>
+          <w:rFonts w:ascii="Segoe UI Symbol" w:hAnsi="Segoe UI Symbol" w:cs="Segoe UI Symbol"/>
+          <w:sz w:val="32"/>
+          <w:szCs w:val="32"/>
+          <w:lang w:val="vi-VN"/>
+        </w:rPr>
+        <w:t>❀</w:t>
+      </w:r>
+      <w:r>
+        <w:rPr>
+          <w:lang w:val="vi-VN"/>
+        </w:rPr>
+        <w:t xml:space="preserve"> </w:t>
+      </w:r>
+      <w:r>
+        <w:rPr>
+          <w:rFonts w:ascii="Segoe UI Symbol" w:hAnsi="Segoe UI Symbol" w:cs="Segoe UI Symbol"/>
+          <w:sz w:val="32"/>
+          <w:szCs w:val="32"/>
+          <w:lang w:val="vi-VN"/>
+        </w:rPr>
+        <w:t>❀</w:t>
+      </w:r>
+      <w:r>
+        <w:rPr>
           <w:rFonts w:ascii="Times New Roman" w:hAnsi="Times New Roman" w:cs="Times New Roman"/>
           <w:sz w:val="32"/>
           <w:szCs w:val="32"/>
@@ -553,7 +1603,25 @@
           <w:szCs w:val="32"/>
           <w:lang w:val="vi-VN"/>
         </w:rPr>
-        <w:t>ĐỒ ÁN NGÀNH</w:t>
+        <w:t>ĐỒ</w:t>
+      </w:r>
+      <w:r>
+        <w:rPr>
+          <w:rFonts w:ascii="Times New Roman" w:hAnsi="Times New Roman" w:cs="Times New Roman"/>
+          <w:sz w:val="32"/>
+          <w:szCs w:val="32"/>
+          <w:lang w:val="vi-VN"/>
+        </w:rPr>
+        <w:t xml:space="preserve"> ÁN </w:t>
+      </w:r>
+      <w:r>
+        <w:rPr>
+          <w:rFonts w:ascii="Times New Roman" w:hAnsi="Times New Roman" w:cs="Times New Roman"/>
+          <w:sz w:val="32"/>
+          <w:szCs w:val="32"/>
+          <w:lang w:val="vi-VN"/>
+        </w:rPr>
+        <w:t>CHUYÊN NGÀNH</w:t>
       </w:r>
       <w:r>
         <w:rPr>
@@ -620,32 +1688,265 @@
       <w:r>
         <w:rPr>
           <w:rFonts w:ascii="Times New Roman" w:hAnsi="Times New Roman" w:cs="Times New Roman"/>
+          <w:noProof/>
+          <w:sz w:val="32"/>
+          <w:szCs w:val="32"/>
+          <w:lang w:val="vi-VN" w:eastAsia="vi-VN"/>
+        </w:rPr>
+        <mc:AlternateContent>
+          <mc:Choice Requires="wps">
+            <w:drawing>
+              <wp:anchor distT="0" distB="0" distL="114300" distR="114300" simplePos="0" relativeHeight="251663360" behindDoc="0" locked="0" layoutInCell="1" allowOverlap="1" wp14:anchorId="3CC83C06" wp14:editId="68B399A7">
+                <wp:simplePos x="0" y="0"/>
+                <wp:positionH relativeFrom="column">
+                  <wp:posOffset>-499109</wp:posOffset>
+                </wp:positionH>
+                <wp:positionV relativeFrom="paragraph">
+                  <wp:posOffset>1365885</wp:posOffset>
+                </wp:positionV>
+                <wp:extent cx="6896100" cy="609600"/>
+                <wp:effectExtent l="0" t="0" r="0" b="0"/>
+                <wp:wrapNone/>
+                <wp:docPr id="8" name="Text Box 8"/>
+                <wp:cNvGraphicFramePr/>
+                <a:graphic xmlns:a="http://schemas.openxmlformats.org/drawingml/2006/main">
+                  <a:graphicData uri="http://schemas.microsoft.com/office/word/2010/wordprocessingShape">
+                    <wps:wsp>
+                      <wps:cNvSpPr txBox="1"/>
+                      <wps:spPr>
+                        <a:xfrm>
+                          <a:off x="0" y="0"/>
+                          <a:ext cx="6896100" cy="609600"/>
+                        </a:xfrm>
+                        <a:prstGeom prst="rect">
+                          <a:avLst/>
+                        </a:prstGeom>
+                        <a:noFill/>
+                        <a:ln w="6350">
+                          <a:noFill/>
+                        </a:ln>
+                      </wps:spPr>
+                      <wps:txbx>
+                        <w:txbxContent>
+                          <w:p>
+                            <w:pPr>
+                              <w:pStyle w:val="BodyText"/>
+                              <w:numPr>
+                                <w:ilvl w:val="0"/>
+                                <w:numId w:val="5"/>
+                              </w:numPr>
+                              <w:spacing w:before="1" w:line="360" w:lineRule="auto"/>
+                              <w:ind w:right="1316"/>
+                              <w:rPr>
+                                <w:lang w:val="vi-VN"/>
+                              </w:rPr>
+                            </w:pPr>
+                            <w:r>
+                              <w:t>Đơn vị</w:t>
+                            </w:r>
+                            <w:r>
+                              <w:rPr>
+                                <w:lang w:val="vi-VN"/>
+                              </w:rPr>
+                              <w:t xml:space="preserve"> </w:t>
+                            </w:r>
+                            <w:r>
+                              <w:t xml:space="preserve">: </w:t>
+                            </w:r>
+                            <w:r>
+                              <w:rPr>
+                                <w:lang w:val="vi-VN"/>
+                              </w:rPr>
+                              <w:t xml:space="preserve">Trường Đại học </w:t>
+                            </w:r>
+                            <w:r>
+                              <w:rPr>
+                                <w:lang w:val="vi-VN"/>
+                              </w:rPr>
+                              <w:t>Tiền Giang</w:t>
+                            </w:r>
+                          </w:p>
+                          <w:p>
+                            <w:pPr>
+                              <w:pStyle w:val="BodyText"/>
+                              <w:numPr>
+                                <w:ilvl w:val="0"/>
+                                <w:numId w:val="5"/>
+                              </w:numPr>
+                              <w:spacing w:before="1" w:line="360" w:lineRule="auto"/>
+                              <w:ind w:right="1316"/>
+                              <w:rPr>
+                                <w:lang w:val="vi-VN"/>
+                              </w:rPr>
+                            </w:pPr>
+                            <w:r>
+                              <w:rPr>
+                                <w:lang w:val="vi-VN"/>
+                              </w:rPr>
+                              <w:t xml:space="preserve">Địa chỉ: </w:t>
+                            </w:r>
+                            <w:r>
+                              <w:rPr>
+                                <w:lang w:val="vi-VN"/>
+                              </w:rPr>
+                              <w:t>Cơ sở Thân Cửu Nghĩa, Huyện Châu Thành</w:t>
+                            </w:r>
+                            <w:r>
+                              <w:rPr>
+                                <w:lang w:val="vi-VN"/>
+                              </w:rPr>
+                              <w:t>,</w:t>
+                            </w:r>
+                            <w:r>
+                              <w:rPr>
+                                <w:lang w:val="vi-VN"/>
+                              </w:rPr>
+                              <w:t xml:space="preserve"> Tỉnh</w:t>
+                            </w:r>
+                            <w:r>
+                              <w:rPr>
+                                <w:lang w:val="vi-VN"/>
+                              </w:rPr>
+                              <w:t xml:space="preserve"> Tiền Giang</w:t>
+                            </w:r>
+                          </w:p>
+                          <w:p>
+                            <w:pPr>
+                              <w:rPr>
+                                <w:lang w:val="vi-VN"/>
+                              </w:rPr>
+                            </w:pPr>
+                          </w:p>
+                        </w:txbxContent>
+                      </wps:txbx>
+                      <wps:bodyPr rot="0" spcFirstLastPara="0" vertOverflow="overflow" horzOverflow="overflow" vert="horz" wrap="square" lIns="91440" tIns="45720" rIns="91440" bIns="45720" numCol="1" spcCol="0" rtlCol="0" fromWordArt="0" anchor="t" anchorCtr="0" forceAA="0" compatLnSpc="1">
+                        <a:prstTxWarp prst="textNoShape">
+                          <a:avLst/>
+                        </a:prstTxWarp>
+                        <a:noAutofit/>
+                      </wps:bodyPr>
+                    </wps:wsp>
+                  </a:graphicData>
+                </a:graphic>
+                <wp14:sizeRelH relativeFrom="margin">
+                  <wp14:pctWidth>0</wp14:pctWidth>
+                </wp14:sizeRelH>
+                <wp14:sizeRelV relativeFrom="margin">
+                  <wp14:pctHeight>0</wp14:pctHeight>
+                </wp14:sizeRelV>
+              </wp:anchor>
+            </w:drawing>
+          </mc:Choice>
+          <mc:Fallback>
+            <w:pict>
+              <v:shape w14:anchorId="3CC83C06" id="Text Box 8" o:spid="_x0000_s1029" type="#_x0000_t202" style="position:absolute;left:0;text-align:left;margin-left:-39.3pt;margin-top:107.55pt;width:543pt;height:48pt;z-index:251663360;visibility:visible;mso-wrap-style:square;mso-width-percent:0;mso-height-percent:0;mso-wrap-distance-left:9pt;mso-wrap-distance-top:0;mso-wrap-distance-right:9pt;mso-wrap-distance-bottom:0;mso-position-horizontal:absolute;mso-position-horizontal-relative:text;mso-position-vertical:absolute;mso-position-vertical-relative:text;mso-width-percent:0;mso-height-percent:0;mso-width-relative:margin;mso-height-relative:margin;v-text-anchor:top" o:gfxdata="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" filled="f" stroked="f" strokeweight=".5pt">
+                <v:textbox>
+                  <w:txbxContent>
+                    <w:p>
+                      <w:pPr>
+                        <w:pStyle w:val="BodyText"/>
+                        <w:numPr>
+                          <w:ilvl w:val="0"/>
+                          <w:numId w:val="5"/>
+                        </w:numPr>
+                        <w:spacing w:before="1" w:line="360" w:lineRule="auto"/>
+                        <w:ind w:right="1316"/>
+                        <w:rPr>
+                          <w:lang w:val="vi-VN"/>
+                        </w:rPr>
+                      </w:pPr>
+                      <w:r>
+                        <w:t>Đơn vị</w:t>
+                      </w:r>
+                      <w:r>
+                        <w:rPr>
+                          <w:lang w:val="vi-VN"/>
+                        </w:rPr>
+                        <w:t xml:space="preserve"> </w:t>
+                      </w:r>
+                      <w:r>
+                        <w:t xml:space="preserve">: </w:t>
+                      </w:r>
+                      <w:r>
+                        <w:rPr>
+                          <w:lang w:val="vi-VN"/>
+                        </w:rPr>
+                        <w:t xml:space="preserve">Trường Đại học </w:t>
+                      </w:r>
+                      <w:r>
+                        <w:rPr>
+                          <w:lang w:val="vi-VN"/>
+                        </w:rPr>
+                        <w:t>Tiền Giang</w:t>
+                      </w:r>
+                    </w:p>
+                    <w:p>
+                      <w:pPr>
+                        <w:pStyle w:val="BodyText"/>
+                        <w:numPr>
+                          <w:ilvl w:val="0"/>
+                          <w:numId w:val="5"/>
+                        </w:numPr>
+                        <w:spacing w:before="1" w:line="360" w:lineRule="auto"/>
+                        <w:ind w:right="1316"/>
+                        <w:rPr>
+                          <w:lang w:val="vi-VN"/>
+                        </w:rPr>
+                      </w:pPr>
+                      <w:r>
+                        <w:rPr>
+                          <w:lang w:val="vi-VN"/>
+                        </w:rPr>
+                        <w:t xml:space="preserve">Địa chỉ: </w:t>
+                      </w:r>
+                      <w:r>
+                        <w:rPr>
+                          <w:lang w:val="vi-VN"/>
+                        </w:rPr>
+                        <w:t>Cơ sở Thân Cửu Nghĩa, Huyện Châu Thành</w:t>
+                      </w:r>
+                      <w:r>
+                        <w:rPr>
+                          <w:lang w:val="vi-VN"/>
+                        </w:rPr>
+                        <w:t>,</w:t>
+                      </w:r>
+                      <w:r>
+                        <w:rPr>
+                          <w:lang w:val="vi-VN"/>
+                        </w:rPr>
+                        <w:t xml:space="preserve"> Tỉnh</w:t>
+                      </w:r>
+                      <w:r>
+                        <w:rPr>
+                          <w:lang w:val="vi-VN"/>
+                        </w:rPr>
+                        <w:t xml:space="preserve"> Tiền Giang</w:t>
+                      </w:r>
+                    </w:p>
+                    <w:p>
+                      <w:pPr>
+                        <w:rPr>
+                          <w:lang w:val="vi-VN"/>
+                        </w:rPr>
+                      </w:pPr>
+                    </w:p>
+                  </w:txbxContent>
+                </v:textbox>
+              </v:shape>
+            </w:pict>
+          </mc:Fallback>
+        </mc:AlternateContent>
+      </w:r>
+      <w:r>
+        <w:rPr>
+          <w:rFonts w:ascii="Times New Roman" w:hAnsi="Times New Roman" w:cs="Times New Roman"/>
           <w:b/>
           <w:sz w:val="56"/>
           <w:szCs w:val="32"/>
           <w:lang w:val="vi-VN"/>
         </w:rPr>
-        <w:t>XÂY DỰ</w:t>
-      </w:r>
-      <w:r>
-        <w:rPr>
-          <w:rFonts w:ascii="Times New Roman" w:hAnsi="Times New Roman" w:cs="Times New Roman"/>
-          <w:b/>
-          <w:sz w:val="56"/>
-          <w:szCs w:val="32"/>
-          <w:lang w:val="vi-VN"/>
-        </w:rPr>
-        <w:t>NG WEBAPP</w:t>
-      </w:r>
-      <w:r>
-        <w:rPr>
-          <w:rFonts w:ascii="Times New Roman" w:hAnsi="Times New Roman" w:cs="Times New Roman"/>
-          <w:b/>
-          <w:sz w:val="56"/>
-          <w:szCs w:val="32"/>
-          <w:lang w:val="vi-VN"/>
-        </w:rPr>
-        <w:t xml:space="preserve"> ĐĂNG TIN TỨC TRONG TRƯỜNG HỌC</w:t>
+        <w:t>XÂY DỰNG ỨNG DỤNG QUẢN LÝ CỬA HÀNG BẰNG C#</w:t>
       </w:r>
       <w:r>
         <w:rPr>
@@ -710,6 +2011,760 @@
       <w:r>
         <w:rPr>
           <w:rFonts w:ascii="Times New Roman" w:hAnsi="Times New Roman" w:cs="Times New Roman"/>
+          <w:noProof/>
+          <w:sz w:val="32"/>
+          <w:szCs w:val="32"/>
+          <w:lang w:val="vi-VN" w:eastAsia="vi-VN"/>
+        </w:rPr>
+        <mc:AlternateContent>
+          <mc:Choice Requires="wps">
+            <w:drawing>
+              <wp:anchor distT="0" distB="0" distL="114300" distR="114300" simplePos="0" relativeHeight="251665408" behindDoc="0" locked="0" layoutInCell="1" allowOverlap="1" wp14:anchorId="7F234DEC" wp14:editId="08715F2F">
+                <wp:simplePos x="0" y="0"/>
+                <wp:positionH relativeFrom="column">
+                  <wp:posOffset>5715</wp:posOffset>
+                </wp:positionH>
+                <wp:positionV relativeFrom="paragraph">
+                  <wp:posOffset>62230</wp:posOffset>
+                </wp:positionV>
+                <wp:extent cx="2847975" cy="2609850"/>
+                <wp:effectExtent l="0" t="0" r="0" b="0"/>
+                <wp:wrapNone/>
+                <wp:docPr id="9" name="Text Box 9"/>
+                <wp:cNvGraphicFramePr/>
+                <a:graphic xmlns:a="http://schemas.openxmlformats.org/drawingml/2006/main">
+                  <a:graphicData uri="http://schemas.microsoft.com/office/word/2010/wordprocessingShape">
+                    <wps:wsp>
+                      <wps:cNvSpPr txBox="1"/>
+                      <wps:spPr>
+                        <a:xfrm>
+                          <a:off x="0" y="0"/>
+                          <a:ext cx="2847975" cy="2609850"/>
+                        </a:xfrm>
+                        <a:prstGeom prst="rect">
+                          <a:avLst/>
+                        </a:prstGeom>
+                        <a:noFill/>
+                        <a:ln w="6350">
+                          <a:noFill/>
+                        </a:ln>
+                      </wps:spPr>
+                      <wps:txbx>
+                        <w:txbxContent>
+                          <w:p>
+                            <w:pPr>
+                              <w:pStyle w:val="ListParagraph"/>
+                              <w:numPr>
+                                <w:ilvl w:val="0"/>
+                                <w:numId w:val="6"/>
+                              </w:numPr>
+                              <w:ind w:left="426"/>
+                              <w:jc w:val="both"/>
+                              <w:rPr>
+                                <w:rFonts w:asciiTheme="majorHAnsi" w:hAnsiTheme="majorHAnsi" w:cstheme="majorHAnsi"/>
+                                <w:sz w:val="26"/>
+                                <w:szCs w:val="26"/>
+                                <w:lang w:val="vi-VN"/>
+                              </w:rPr>
+                            </w:pPr>
+                            <w:r>
+                              <w:rPr>
+                                <w:rFonts w:asciiTheme="majorHAnsi" w:hAnsiTheme="majorHAnsi" w:cstheme="majorHAnsi"/>
+                                <w:sz w:val="26"/>
+                                <w:szCs w:val="26"/>
+                                <w:lang w:val="vi-VN"/>
+                              </w:rPr>
+                              <w:t>Cán bộ hướng dẫn :</w:t>
+                            </w:r>
+                          </w:p>
+                          <w:p>
+                            <w:pPr>
+                              <w:pStyle w:val="Header"/>
+                              <w:numPr>
+                                <w:ilvl w:val="0"/>
+                                <w:numId w:val="8"/>
+                              </w:numPr>
+                              <w:jc w:val="both"/>
+                              <w:rPr>
+                                <w:rFonts w:asciiTheme="majorHAnsi" w:hAnsiTheme="majorHAnsi" w:cstheme="majorHAnsi"/>
+                                <w:sz w:val="26"/>
+                                <w:szCs w:val="26"/>
+                                <w:lang w:val="vi-VN"/>
+                              </w:rPr>
+                            </w:pPr>
+                            <w:r>
+                              <w:rPr>
+                                <w:rFonts w:asciiTheme="majorHAnsi" w:hAnsiTheme="majorHAnsi" w:cstheme="majorHAnsi"/>
+                                <w:sz w:val="26"/>
+                                <w:szCs w:val="26"/>
+                                <w:lang w:val="vi-VN"/>
+                              </w:rPr>
+                              <w:t xml:space="preserve">Ths. </w:t>
+                            </w:r>
+                            <w:r>
+                              <w:rPr>
+                                <w:rFonts w:asciiTheme="majorHAnsi" w:hAnsiTheme="majorHAnsi" w:cstheme="majorHAnsi"/>
+                                <w:sz w:val="26"/>
+                                <w:szCs w:val="26"/>
+                                <w:lang w:val="vi-VN"/>
+                              </w:rPr>
+                              <w:t>Nguyễn Thị Phương Linh</w:t>
+                            </w:r>
+                          </w:p>
+                        </w:txbxContent>
+                      </wps:txbx>
+                      <wps:bodyPr rot="0" spcFirstLastPara="0" vertOverflow="overflow" horzOverflow="overflow" vert="horz" wrap="square" lIns="91440" tIns="45720" rIns="91440" bIns="45720" numCol="1" spcCol="0" rtlCol="0" fromWordArt="0" anchor="t" anchorCtr="0" forceAA="0" compatLnSpc="1">
+                        <a:prstTxWarp prst="textNoShape">
+                          <a:avLst/>
+                        </a:prstTxWarp>
+                        <a:noAutofit/>
+                      </wps:bodyPr>
+                    </wps:wsp>
+                  </a:graphicData>
+                </a:graphic>
+                <wp14:sizeRelH relativeFrom="margin">
+                  <wp14:pctWidth>0</wp14:pctWidth>
+                </wp14:sizeRelH>
+                <wp14:sizeRelV relativeFrom="margin">
+                  <wp14:pctHeight>0</wp14:pctHeight>
+                </wp14:sizeRelV>
+              </wp:anchor>
+            </w:drawing>
+          </mc:Choice>
+          <mc:Fallback>
+            <w:pict>
+              <v:shape w14:anchorId="7F234DEC" id="Text Box 9" o:spid="_x0000_s1030" type="#_x0000_t202" style="position:absolute;margin-left:.45pt;margin-top:4.9pt;width:224.25pt;height:205.5pt;z-index:251665408;visibility:visible;mso-wrap-style:square;mso-width-percent:0;mso-height-percent:0;mso-wrap-distance-left:9pt;mso-wrap-distance-top:0;mso-wrap-distance-right:9pt;mso-wrap-distance-bottom:0;mso-position-horizontal:absolute;mso-position-horizontal-relative:text;mso-position-vertical:absolute;mso-position-vertical-relative:text;mso-width-percent:0;mso-height-percent:0;mso-width-relative:margin;mso-height-relative:margin;v-text-anchor:top" o:gfxdata="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" filled="f" stroked="f" strokeweight=".5pt">
+                <v:textbox>
+                  <w:txbxContent>
+                    <w:p>
+                      <w:pPr>
+                        <w:pStyle w:val="ListParagraph"/>
+                        <w:numPr>
+                          <w:ilvl w:val="0"/>
+                          <w:numId w:val="6"/>
+                        </w:numPr>
+                        <w:ind w:left="426"/>
+                        <w:jc w:val="both"/>
+                        <w:rPr>
+                          <w:rFonts w:asciiTheme="majorHAnsi" w:hAnsiTheme="majorHAnsi" w:cstheme="majorHAnsi"/>
+                          <w:sz w:val="26"/>
+                          <w:szCs w:val="26"/>
+                          <w:lang w:val="vi-VN"/>
+                        </w:rPr>
+                      </w:pPr>
+                      <w:r>
+                        <w:rPr>
+                          <w:rFonts w:asciiTheme="majorHAnsi" w:hAnsiTheme="majorHAnsi" w:cstheme="majorHAnsi"/>
+                          <w:sz w:val="26"/>
+                          <w:szCs w:val="26"/>
+                          <w:lang w:val="vi-VN"/>
+                        </w:rPr>
+                        <w:t>Cán bộ hướng dẫn :</w:t>
+                      </w:r>
+                    </w:p>
+                    <w:p>
+                      <w:pPr>
+                        <w:pStyle w:val="Header"/>
+                        <w:numPr>
+                          <w:ilvl w:val="0"/>
+                          <w:numId w:val="8"/>
+                        </w:numPr>
+                        <w:jc w:val="both"/>
+                        <w:rPr>
+                          <w:rFonts w:asciiTheme="majorHAnsi" w:hAnsiTheme="majorHAnsi" w:cstheme="majorHAnsi"/>
+                          <w:sz w:val="26"/>
+                          <w:szCs w:val="26"/>
+                          <w:lang w:val="vi-VN"/>
+                        </w:rPr>
+                      </w:pPr>
+                      <w:r>
+                        <w:rPr>
+                          <w:rFonts w:asciiTheme="majorHAnsi" w:hAnsiTheme="majorHAnsi" w:cstheme="majorHAnsi"/>
+                          <w:sz w:val="26"/>
+                          <w:szCs w:val="26"/>
+                          <w:lang w:val="vi-VN"/>
+                        </w:rPr>
+                        <w:t xml:space="preserve">Ths. </w:t>
+                      </w:r>
+                      <w:r>
+                        <w:rPr>
+                          <w:rFonts w:asciiTheme="majorHAnsi" w:hAnsiTheme="majorHAnsi" w:cstheme="majorHAnsi"/>
+                          <w:sz w:val="26"/>
+                          <w:szCs w:val="26"/>
+                          <w:lang w:val="vi-VN"/>
+                        </w:rPr>
+                        <w:t>Nguyễn Thị Phương Linh</w:t>
+                      </w:r>
+                    </w:p>
+                  </w:txbxContent>
+                </v:textbox>
+              </v:shape>
+            </w:pict>
+          </mc:Fallback>
+        </mc:AlternateContent>
+      </w:r>
+      <w:r>
+        <w:rPr>
+          <w:rFonts w:ascii="Times New Roman" w:hAnsi="Times New Roman" w:cs="Times New Roman"/>
+          <w:noProof/>
+          <w:sz w:val="32"/>
+          <w:szCs w:val="32"/>
+          <w:lang w:val="vi-VN" w:eastAsia="vi-VN"/>
+        </w:rPr>
+        <mc:AlternateContent>
+          <mc:Choice Requires="wps">
+            <w:drawing>
+              <wp:anchor distT="0" distB="0" distL="114300" distR="114300" simplePos="0" relativeHeight="251661312" behindDoc="0" locked="0" layoutInCell="1" allowOverlap="1" wp14:anchorId="005A7F10" wp14:editId="2AC9414F">
+                <wp:simplePos x="0" y="0"/>
+                <wp:positionH relativeFrom="column">
+                  <wp:posOffset>2891790</wp:posOffset>
+                </wp:positionH>
+                <wp:positionV relativeFrom="paragraph">
+                  <wp:posOffset>62230</wp:posOffset>
+                </wp:positionV>
+                <wp:extent cx="2819400" cy="2609850"/>
+                <wp:effectExtent l="0" t="0" r="0" b="0"/>
+                <wp:wrapNone/>
+                <wp:docPr id="7" name="Text Box 7"/>
+                <wp:cNvGraphicFramePr/>
+                <a:graphic xmlns:a="http://schemas.openxmlformats.org/drawingml/2006/main">
+                  <a:graphicData uri="http://schemas.microsoft.com/office/word/2010/wordprocessingShape">
+                    <wps:wsp>
+                      <wps:cNvSpPr txBox="1"/>
+                      <wps:spPr>
+                        <a:xfrm>
+                          <a:off x="0" y="0"/>
+                          <a:ext cx="2819400" cy="2609850"/>
+                        </a:xfrm>
+                        <a:prstGeom prst="rect">
+                          <a:avLst/>
+                        </a:prstGeom>
+                        <a:noFill/>
+                        <a:ln w="6350">
+                          <a:noFill/>
+                        </a:ln>
+                      </wps:spPr>
+                      <wps:txbx>
+                        <w:txbxContent>
+                          <w:p>
+                            <w:pPr>
+                              <w:pStyle w:val="ListParagraph"/>
+                              <w:numPr>
+                                <w:ilvl w:val="0"/>
+                                <w:numId w:val="7"/>
+                              </w:numPr>
+                              <w:ind w:left="426"/>
+                              <w:jc w:val="both"/>
+                              <w:rPr>
+                                <w:rFonts w:asciiTheme="majorHAnsi" w:hAnsiTheme="majorHAnsi" w:cstheme="majorHAnsi"/>
+                                <w:sz w:val="26"/>
+                                <w:szCs w:val="26"/>
+                                <w:lang w:val="vi-VN"/>
+                              </w:rPr>
+                            </w:pPr>
+                            <w:r>
+                              <w:rPr>
+                                <w:rFonts w:asciiTheme="majorHAnsi" w:hAnsiTheme="majorHAnsi" w:cstheme="majorHAnsi"/>
+                                <w:sz w:val="26"/>
+                                <w:szCs w:val="26"/>
+                                <w:lang w:val="vi-VN"/>
+                              </w:rPr>
+                              <w:t>Sinh viên thực hiện :</w:t>
+                            </w:r>
+                          </w:p>
+                          <w:p>
+                            <w:pPr>
+                              <w:pStyle w:val="ListParagraph"/>
+                              <w:numPr>
+                                <w:ilvl w:val="0"/>
+                                <w:numId w:val="10"/>
+                              </w:numPr>
+                              <w:jc w:val="both"/>
+                              <w:rPr>
+                                <w:rFonts w:asciiTheme="majorHAnsi" w:hAnsiTheme="majorHAnsi" w:cstheme="majorHAnsi"/>
+                                <w:sz w:val="26"/>
+                                <w:szCs w:val="26"/>
+                                <w:lang w:val="vi-VN"/>
+                              </w:rPr>
+                            </w:pPr>
+                            <w:r>
+                              <w:rPr>
+                                <w:rFonts w:asciiTheme="majorHAnsi" w:hAnsiTheme="majorHAnsi" w:cstheme="majorHAnsi"/>
+                                <w:sz w:val="26"/>
+                                <w:szCs w:val="26"/>
+                                <w:lang w:val="vi-VN"/>
+                              </w:rPr>
+                              <w:t>Hồ Đoàn Thanh Ngoãn</w:t>
+                            </w:r>
+                          </w:p>
+                          <w:p>
+                            <w:pPr>
+                              <w:pStyle w:val="ListParagraph"/>
+                              <w:numPr>
+                                <w:ilvl w:val="0"/>
+                                <w:numId w:val="4"/>
+                              </w:numPr>
+                              <w:jc w:val="both"/>
+                              <w:rPr>
+                                <w:rFonts w:asciiTheme="majorHAnsi" w:hAnsiTheme="majorHAnsi" w:cstheme="majorHAnsi"/>
+                                <w:sz w:val="26"/>
+                                <w:szCs w:val="26"/>
+                                <w:lang w:val="vi-VN"/>
+                              </w:rPr>
+                            </w:pPr>
+                            <w:r>
+                              <w:rPr>
+                                <w:rFonts w:asciiTheme="majorHAnsi" w:hAnsiTheme="majorHAnsi" w:cstheme="majorHAnsi"/>
+                                <w:sz w:val="26"/>
+                                <w:szCs w:val="26"/>
+                                <w:lang w:val="vi-VN"/>
+                              </w:rPr>
+                              <w:t>MSSV: 016101031</w:t>
+                            </w:r>
+                          </w:p>
+                          <w:p>
+                            <w:pPr>
+                              <w:pStyle w:val="ListParagraph"/>
+                              <w:numPr>
+                                <w:ilvl w:val="0"/>
+                                <w:numId w:val="4"/>
+                              </w:numPr>
+                              <w:jc w:val="both"/>
+                              <w:rPr>
+                                <w:rFonts w:asciiTheme="majorHAnsi" w:hAnsiTheme="majorHAnsi" w:cstheme="majorHAnsi"/>
+                                <w:sz w:val="26"/>
+                                <w:szCs w:val="26"/>
+                                <w:lang w:val="vi-VN"/>
+                              </w:rPr>
+                            </w:pPr>
+                            <w:r>
+                              <w:rPr>
+                                <w:rFonts w:asciiTheme="majorHAnsi" w:hAnsiTheme="majorHAnsi" w:cstheme="majorHAnsi"/>
+                                <w:sz w:val="26"/>
+                                <w:szCs w:val="26"/>
+                                <w:lang w:val="vi-VN"/>
+                              </w:rPr>
+                              <w:t>Lớp : ĐH CNTT16</w:t>
+                            </w:r>
+                          </w:p>
+                          <w:p>
+                            <w:pPr>
+                              <w:pStyle w:val="ListParagraph"/>
+                              <w:numPr>
+                                <w:ilvl w:val="0"/>
+                                <w:numId w:val="4"/>
+                              </w:numPr>
+                              <w:jc w:val="both"/>
+                              <w:rPr>
+                                <w:rFonts w:asciiTheme="majorHAnsi" w:hAnsiTheme="majorHAnsi" w:cstheme="majorHAnsi"/>
+                                <w:sz w:val="26"/>
+                                <w:szCs w:val="26"/>
+                                <w:lang w:val="vi-VN"/>
+                              </w:rPr>
+                            </w:pPr>
+                            <w:r>
+                              <w:rPr>
+                                <w:rFonts w:asciiTheme="majorHAnsi" w:hAnsiTheme="majorHAnsi" w:cstheme="majorHAnsi"/>
+                                <w:sz w:val="26"/>
+                                <w:szCs w:val="26"/>
+                                <w:lang w:val="vi-VN"/>
+                              </w:rPr>
+                              <w:t>Khoa : CNTT</w:t>
+                            </w:r>
+                          </w:p>
+                          <w:p>
+                            <w:pPr>
+                              <w:pStyle w:val="ListParagraph"/>
+                              <w:numPr>
+                                <w:ilvl w:val="0"/>
+                                <w:numId w:val="10"/>
+                              </w:numPr>
+                              <w:jc w:val="both"/>
+                              <w:rPr>
+                                <w:rFonts w:asciiTheme="majorHAnsi" w:hAnsiTheme="majorHAnsi" w:cstheme="majorHAnsi"/>
+                                <w:sz w:val="26"/>
+                                <w:szCs w:val="26"/>
+                                <w:lang w:val="vi-VN"/>
+                              </w:rPr>
+                            </w:pPr>
+                            <w:r>
+                              <w:rPr>
+                                <w:rFonts w:asciiTheme="majorHAnsi" w:hAnsiTheme="majorHAnsi" w:cstheme="majorHAnsi"/>
+                                <w:sz w:val="26"/>
+                                <w:szCs w:val="26"/>
+                                <w:lang w:val="vi-VN"/>
+                              </w:rPr>
+                              <w:t>Ngô Thành An</w:t>
+                            </w:r>
+                          </w:p>
+                          <w:p>
+                            <w:pPr>
+                              <w:pStyle w:val="ListParagraph"/>
+                              <w:numPr>
+                                <w:ilvl w:val="0"/>
+                                <w:numId w:val="4"/>
+                              </w:numPr>
+                              <w:jc w:val="both"/>
+                              <w:rPr>
+                                <w:rFonts w:asciiTheme="majorHAnsi" w:hAnsiTheme="majorHAnsi" w:cstheme="majorHAnsi"/>
+                                <w:sz w:val="26"/>
+                                <w:szCs w:val="26"/>
+                                <w:lang w:val="vi-VN"/>
+                              </w:rPr>
+                            </w:pPr>
+                            <w:r>
+                              <w:rPr>
+                                <w:rFonts w:asciiTheme="majorHAnsi" w:hAnsiTheme="majorHAnsi" w:cstheme="majorHAnsi"/>
+                                <w:sz w:val="26"/>
+                                <w:szCs w:val="26"/>
+                                <w:lang w:val="vi-VN"/>
+                              </w:rPr>
+                              <w:t>MSSV: 0161010</w:t>
+                            </w:r>
+                            <w:r>
+                              <w:rPr>
+                                <w:rFonts w:asciiTheme="majorHAnsi" w:hAnsiTheme="majorHAnsi" w:cstheme="majorHAnsi"/>
+                                <w:sz w:val="26"/>
+                                <w:szCs w:val="26"/>
+                                <w:lang w:val="vi-VN"/>
+                              </w:rPr>
+                              <w:t>29</w:t>
+                            </w:r>
+                          </w:p>
+                          <w:p>
+                            <w:pPr>
+                              <w:pStyle w:val="ListParagraph"/>
+                              <w:numPr>
+                                <w:ilvl w:val="0"/>
+                                <w:numId w:val="4"/>
+                              </w:numPr>
+                              <w:jc w:val="both"/>
+                              <w:rPr>
+                                <w:rFonts w:asciiTheme="majorHAnsi" w:hAnsiTheme="majorHAnsi" w:cstheme="majorHAnsi"/>
+                                <w:sz w:val="26"/>
+                                <w:szCs w:val="26"/>
+                                <w:lang w:val="vi-VN"/>
+                              </w:rPr>
+                            </w:pPr>
+                            <w:r>
+                              <w:rPr>
+                                <w:rFonts w:asciiTheme="majorHAnsi" w:hAnsiTheme="majorHAnsi" w:cstheme="majorHAnsi"/>
+                                <w:sz w:val="26"/>
+                                <w:szCs w:val="26"/>
+                                <w:lang w:val="vi-VN"/>
+                              </w:rPr>
+                              <w:t>Lớp : ĐH CNTT16</w:t>
+                            </w:r>
+                          </w:p>
+                          <w:p>
+                            <w:pPr>
+                              <w:pStyle w:val="ListParagraph"/>
+                              <w:numPr>
+                                <w:ilvl w:val="0"/>
+                                <w:numId w:val="4"/>
+                              </w:numPr>
+                              <w:jc w:val="both"/>
+                              <w:rPr>
+                                <w:rFonts w:asciiTheme="majorHAnsi" w:hAnsiTheme="majorHAnsi" w:cstheme="majorHAnsi"/>
+                                <w:sz w:val="26"/>
+                                <w:szCs w:val="26"/>
+                                <w:lang w:val="vi-VN"/>
+                              </w:rPr>
+                            </w:pPr>
+                            <w:r>
+                              <w:rPr>
+                                <w:rFonts w:asciiTheme="majorHAnsi" w:hAnsiTheme="majorHAnsi" w:cstheme="majorHAnsi"/>
+                                <w:sz w:val="26"/>
+                                <w:szCs w:val="26"/>
+                                <w:lang w:val="vi-VN"/>
+                              </w:rPr>
+                              <w:t>Khoa: CNTT</w:t>
+                            </w:r>
+                          </w:p>
+                          <w:p>
+                            <w:pPr>
+                              <w:rPr>
+                                <w:lang w:val="vi-VN"/>
+                              </w:rPr>
+                            </w:pPr>
+                          </w:p>
+                        </w:txbxContent>
+                      </wps:txbx>
+                      <wps:bodyPr rot="0" spcFirstLastPara="0" vertOverflow="overflow" horzOverflow="overflow" vert="horz" wrap="square" lIns="91440" tIns="45720" rIns="91440" bIns="45720" numCol="1" spcCol="0" rtlCol="0" fromWordArt="0" anchor="t" anchorCtr="0" forceAA="0" compatLnSpc="1">
+                        <a:prstTxWarp prst="textNoShape">
+                          <a:avLst/>
+                        </a:prstTxWarp>
+                        <a:noAutofit/>
+                      </wps:bodyPr>
+                    </wps:wsp>
+                  </a:graphicData>
+                </a:graphic>
+                <wp14:sizeRelH relativeFrom="margin">
+                  <wp14:pctWidth>0</wp14:pctWidth>
+                </wp14:sizeRelH>
+                <wp14:sizeRelV relativeFrom="margin">
+                  <wp14:pctHeight>0</wp14:pctHeight>
+                </wp14:sizeRelV>
+              </wp:anchor>
+            </w:drawing>
+          </mc:Choice>
+          <mc:Fallback>
+            <w:pict>
+              <v:shape w14:anchorId="005A7F10" id="Text Box 7" o:spid="_x0000_s1031" type="#_x0000_t202" style="position:absolute;margin-left:227.7pt;margin-top:4.9pt;width:222pt;height:205.5pt;z-index:251661312;visibility:visible;mso-wrap-style:square;mso-width-percent:0;mso-height-percent:0;mso-wrap-distance-left:9pt;mso-wrap-distance-top:0;mso-wrap-distance-right:9pt;mso-wrap-distance-bottom:0;mso-position-horizontal:absolute;mso-position-horizontal-relative:text;mso-position-vertical:absolute;mso-position-vertical-relative:text;mso-width-percent:0;mso-height-percent:0;mso-width-relative:margin;mso-height-relative:margin;v-text-anchor:top" o:gfxdata="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" filled="f" stroked="f" strokeweight=".5pt">
+                <v:textbox>
+                  <w:txbxContent>
+                    <w:p>
+                      <w:pPr>
+                        <w:pStyle w:val="ListParagraph"/>
+                        <w:numPr>
+                          <w:ilvl w:val="0"/>
+                          <w:numId w:val="7"/>
+                        </w:numPr>
+                        <w:ind w:left="426"/>
+                        <w:jc w:val="both"/>
+                        <w:rPr>
+                          <w:rFonts w:asciiTheme="majorHAnsi" w:hAnsiTheme="majorHAnsi" w:cstheme="majorHAnsi"/>
+                          <w:sz w:val="26"/>
+                          <w:szCs w:val="26"/>
+                          <w:lang w:val="vi-VN"/>
+                        </w:rPr>
+                      </w:pPr>
+                      <w:r>
+                        <w:rPr>
+                          <w:rFonts w:asciiTheme="majorHAnsi" w:hAnsiTheme="majorHAnsi" w:cstheme="majorHAnsi"/>
+                          <w:sz w:val="26"/>
+                          <w:szCs w:val="26"/>
+                          <w:lang w:val="vi-VN"/>
+                        </w:rPr>
+                        <w:t>Sinh viên thực hiện :</w:t>
+                      </w:r>
+                    </w:p>
+                    <w:p>
+                      <w:pPr>
+                        <w:pStyle w:val="ListParagraph"/>
+                        <w:numPr>
+                          <w:ilvl w:val="0"/>
+                          <w:numId w:val="10"/>
+                        </w:numPr>
+                        <w:jc w:val="both"/>
+                        <w:rPr>
+                          <w:rFonts w:asciiTheme="majorHAnsi" w:hAnsiTheme="majorHAnsi" w:cstheme="majorHAnsi"/>
+                          <w:sz w:val="26"/>
+                          <w:szCs w:val="26"/>
+                          <w:lang w:val="vi-VN"/>
+                        </w:rPr>
+                      </w:pPr>
+                      <w:r>
+                        <w:rPr>
+                          <w:rFonts w:asciiTheme="majorHAnsi" w:hAnsiTheme="majorHAnsi" w:cstheme="majorHAnsi"/>
+                          <w:sz w:val="26"/>
+                          <w:szCs w:val="26"/>
+                          <w:lang w:val="vi-VN"/>
+                        </w:rPr>
+                        <w:t>Hồ Đoàn Thanh Ngoãn</w:t>
+                      </w:r>
+                    </w:p>
+                    <w:p>
+                      <w:pPr>
+                        <w:pStyle w:val="ListParagraph"/>
+                        <w:numPr>
+                          <w:ilvl w:val="0"/>
+                          <w:numId w:val="4"/>
+                        </w:numPr>
+                        <w:jc w:val="both"/>
+                        <w:rPr>
+                          <w:rFonts w:asciiTheme="majorHAnsi" w:hAnsiTheme="majorHAnsi" w:cstheme="majorHAnsi"/>
+                          <w:sz w:val="26"/>
+                          <w:szCs w:val="26"/>
+                          <w:lang w:val="vi-VN"/>
+                        </w:rPr>
+                      </w:pPr>
+                      <w:r>
+                        <w:rPr>
+                          <w:rFonts w:asciiTheme="majorHAnsi" w:hAnsiTheme="majorHAnsi" w:cstheme="majorHAnsi"/>
+                          <w:sz w:val="26"/>
+                          <w:szCs w:val="26"/>
+                          <w:lang w:val="vi-VN"/>
+                        </w:rPr>
+                        <w:t>MSSV: 016101031</w:t>
+                      </w:r>
+                    </w:p>
+                    <w:p>
+                      <w:pPr>
+                        <w:pStyle w:val="ListParagraph"/>
+                        <w:numPr>
+                          <w:ilvl w:val="0"/>
+                          <w:numId w:val="4"/>
+                        </w:numPr>
+                        <w:jc w:val="both"/>
+                        <w:rPr>
+                          <w:rFonts w:asciiTheme="majorHAnsi" w:hAnsiTheme="majorHAnsi" w:cstheme="majorHAnsi"/>
+                          <w:sz w:val="26"/>
+                          <w:szCs w:val="26"/>
+                          <w:lang w:val="vi-VN"/>
+                        </w:rPr>
+                      </w:pPr>
+                      <w:r>
+                        <w:rPr>
+                          <w:rFonts w:asciiTheme="majorHAnsi" w:hAnsiTheme="majorHAnsi" w:cstheme="majorHAnsi"/>
+                          <w:sz w:val="26"/>
+                          <w:szCs w:val="26"/>
+                          <w:lang w:val="vi-VN"/>
+                        </w:rPr>
+                        <w:t>Lớp : ĐH CNTT16</w:t>
+                      </w:r>
+                    </w:p>
+                    <w:p>
+                      <w:pPr>
+                        <w:pStyle w:val="ListParagraph"/>
+                        <w:numPr>
+                          <w:ilvl w:val="0"/>
+                          <w:numId w:val="4"/>
+                        </w:numPr>
+                        <w:jc w:val="both"/>
+                        <w:rPr>
+                          <w:rFonts w:asciiTheme="majorHAnsi" w:hAnsiTheme="majorHAnsi" w:cstheme="majorHAnsi"/>
+                          <w:sz w:val="26"/>
+                          <w:szCs w:val="26"/>
+                          <w:lang w:val="vi-VN"/>
+                        </w:rPr>
+                      </w:pPr>
+                      <w:r>
+                        <w:rPr>
+                          <w:rFonts w:asciiTheme="majorHAnsi" w:hAnsiTheme="majorHAnsi" w:cstheme="majorHAnsi"/>
+                          <w:sz w:val="26"/>
+                          <w:szCs w:val="26"/>
+                          <w:lang w:val="vi-VN"/>
+                        </w:rPr>
+                        <w:t>Khoa : CNTT</w:t>
+                      </w:r>
+                    </w:p>
+                    <w:p>
+                      <w:pPr>
+                        <w:pStyle w:val="ListParagraph"/>
+                        <w:numPr>
+                          <w:ilvl w:val="0"/>
+                          <w:numId w:val="10"/>
+                        </w:numPr>
+                        <w:jc w:val="both"/>
+                        <w:rPr>
+                          <w:rFonts w:asciiTheme="majorHAnsi" w:hAnsiTheme="majorHAnsi" w:cstheme="majorHAnsi"/>
+                          <w:sz w:val="26"/>
+                          <w:szCs w:val="26"/>
+                          <w:lang w:val="vi-VN"/>
+                        </w:rPr>
+                      </w:pPr>
+                      <w:r>
+                        <w:rPr>
+                          <w:rFonts w:asciiTheme="majorHAnsi" w:hAnsiTheme="majorHAnsi" w:cstheme="majorHAnsi"/>
+                          <w:sz w:val="26"/>
+                          <w:szCs w:val="26"/>
+                          <w:lang w:val="vi-VN"/>
+                        </w:rPr>
+                        <w:t>Ngô Thành An</w:t>
+                      </w:r>
+                    </w:p>
+                    <w:p>
+                      <w:pPr>
+                        <w:pStyle w:val="ListParagraph"/>
+                        <w:numPr>
+                          <w:ilvl w:val="0"/>
+                          <w:numId w:val="4"/>
+                        </w:numPr>
+                        <w:jc w:val="both"/>
+                        <w:rPr>
+                          <w:rFonts w:asciiTheme="majorHAnsi" w:hAnsiTheme="majorHAnsi" w:cstheme="majorHAnsi"/>
+                          <w:sz w:val="26"/>
+                          <w:szCs w:val="26"/>
+                          <w:lang w:val="vi-VN"/>
+                        </w:rPr>
+                      </w:pPr>
+                      <w:r>
+                        <w:rPr>
+                          <w:rFonts w:asciiTheme="majorHAnsi" w:hAnsiTheme="majorHAnsi" w:cstheme="majorHAnsi"/>
+                          <w:sz w:val="26"/>
+                          <w:szCs w:val="26"/>
+                          <w:lang w:val="vi-VN"/>
+                        </w:rPr>
+                        <w:t>MSSV: 0161010</w:t>
+                      </w:r>
+                      <w:r>
+                        <w:rPr>
+                          <w:rFonts w:asciiTheme="majorHAnsi" w:hAnsiTheme="majorHAnsi" w:cstheme="majorHAnsi"/>
+                          <w:sz w:val="26"/>
+                          <w:szCs w:val="26"/>
+                          <w:lang w:val="vi-VN"/>
+                        </w:rPr>
+                        <w:t>29</w:t>
+                      </w:r>
+                    </w:p>
+                    <w:p>
+                      <w:pPr>
+                        <w:pStyle w:val="ListParagraph"/>
+                        <w:numPr>
+                          <w:ilvl w:val="0"/>
+                          <w:numId w:val="4"/>
+                        </w:numPr>
+                        <w:jc w:val="both"/>
+                        <w:rPr>
+                          <w:rFonts w:asciiTheme="majorHAnsi" w:hAnsiTheme="majorHAnsi" w:cstheme="majorHAnsi"/>
+                          <w:sz w:val="26"/>
+                          <w:szCs w:val="26"/>
+                          <w:lang w:val="vi-VN"/>
+                        </w:rPr>
+                      </w:pPr>
+                      <w:r>
+                        <w:rPr>
+                          <w:rFonts w:asciiTheme="majorHAnsi" w:hAnsiTheme="majorHAnsi" w:cstheme="majorHAnsi"/>
+                          <w:sz w:val="26"/>
+                          <w:szCs w:val="26"/>
+                          <w:lang w:val="vi-VN"/>
+                        </w:rPr>
+                        <w:t>Lớp : ĐH CNTT16</w:t>
+                      </w:r>
+                    </w:p>
+                    <w:p>
+                      <w:pPr>
+                        <w:pStyle w:val="ListParagraph"/>
+                        <w:numPr>
+                          <w:ilvl w:val="0"/>
+                          <w:numId w:val="4"/>
+                        </w:numPr>
+                        <w:jc w:val="both"/>
+                        <w:rPr>
+                          <w:rFonts w:asciiTheme="majorHAnsi" w:hAnsiTheme="majorHAnsi" w:cstheme="majorHAnsi"/>
+                          <w:sz w:val="26"/>
+                          <w:szCs w:val="26"/>
+                          <w:lang w:val="vi-VN"/>
+                        </w:rPr>
+                      </w:pPr>
+                      <w:r>
+                        <w:rPr>
+                          <w:rFonts w:asciiTheme="majorHAnsi" w:hAnsiTheme="majorHAnsi" w:cstheme="majorHAnsi"/>
+                          <w:sz w:val="26"/>
+                          <w:szCs w:val="26"/>
+                          <w:lang w:val="vi-VN"/>
+                        </w:rPr>
+                        <w:t>Khoa: CNTT</w:t>
+                      </w:r>
+                    </w:p>
+                    <w:p>
+                      <w:pPr>
+                        <w:rPr>
+                          <w:lang w:val="vi-VN"/>
+                        </w:rPr>
+                      </w:pPr>
+                    </w:p>
+                  </w:txbxContent>
+                </v:textbox>
+              </v:shape>
+            </w:pict>
+          </mc:Fallback>
+        </mc:AlternateContent>
+      </w:r>
+      <w:r>
+        <w:rPr>
+          <w:rFonts w:ascii="Times New Roman" w:hAnsi="Times New Roman" w:cs="Times New Roman"/>
           <w:b/>
           <w:sz w:val="40"/>
           <w:szCs w:val="32"/>
@@ -726,43 +2781,6 @@
           <w:lang w:val="vi-VN"/>
         </w:rPr>
         <w:br/>
-      </w:r>
-      <w:r>
-        <w:rPr>
-          <w:rFonts w:ascii="Times New Roman" w:hAnsi="Times New Roman" w:cs="Times New Roman"/>
-          <w:b/>
-          <w:sz w:val="28"/>
-          <w:szCs w:val="28"/>
-          <w:lang w:val="vi-VN"/>
-        </w:rPr>
-        <w:t xml:space="preserve">Sinh viên thực hiện: </w:t>
-      </w:r>
-      <w:r>
-        <w:rPr>
-          <w:rFonts w:ascii="Times New Roman" w:hAnsi="Times New Roman" w:cs="Times New Roman"/>
-          <w:sz w:val="28"/>
-          <w:szCs w:val="28"/>
-          <w:lang w:val="vi-VN"/>
-        </w:rPr>
-        <w:t>Hồ</w:t>
-      </w:r>
-      <w:r>
-        <w:rPr>
-          <w:rFonts w:ascii="Times New Roman" w:hAnsi="Times New Roman" w:cs="Times New Roman"/>
-          <w:sz w:val="28"/>
-          <w:szCs w:val="28"/>
-          <w:lang w:val="vi-VN"/>
-        </w:rPr>
-        <w:t xml:space="preserve"> Đoàn Thanh Ngoãn</w:t>
-      </w:r>
-      <w:r>
-        <w:rPr>
-          <w:rFonts w:ascii="Times New Roman" w:hAnsi="Times New Roman" w:cs="Times New Roman"/>
-          <w:sz w:val="28"/>
-          <w:szCs w:val="28"/>
-          <w:lang w:val="vi-VN"/>
-        </w:rPr>
-        <w:t xml:space="preserve"> (MSSV 016101031).</w:t>
       </w:r>
     </w:p>
     <w:p>
@@ -773,6 +2791,10 @@
           <w:bottom w:val="thinThickSmallGap" w:sz="18" w:space="1" w:color="auto"/>
           <w:right w:val="thinThickSmallGap" w:sz="18" w:space="4" w:color="auto"/>
         </w:pBdr>
+        <w:tabs>
+          <w:tab w:val="left" w:pos="360"/>
+        </w:tabs>
+        <w:spacing w:after="0" w:line="480" w:lineRule="auto"/>
         <w:rPr>
           <w:rFonts w:ascii="Times New Roman" w:hAnsi="Times New Roman" w:cs="Times New Roman"/>
           <w:sz w:val="28"/>
@@ -780,128 +2802,6 @@
           <w:lang w:val="vi-VN"/>
         </w:rPr>
       </w:pPr>
-      <w:r>
-        <w:rPr>
-          <w:rFonts w:ascii="Times New Roman" w:hAnsi="Times New Roman" w:cs="Times New Roman"/>
-          <w:b/>
-          <w:sz w:val="28"/>
-          <w:szCs w:val="28"/>
-          <w:lang w:val="vi-VN"/>
-        </w:rPr>
-        <w:t xml:space="preserve">Lớp, Khoa: </w:t>
-      </w:r>
-      <w:r>
-        <w:rPr>
-          <w:rFonts w:ascii="Times New Roman" w:hAnsi="Times New Roman" w:cs="Times New Roman"/>
-          <w:sz w:val="28"/>
-          <w:szCs w:val="28"/>
-          <w:lang w:val="vi-VN"/>
-        </w:rPr>
-        <w:t>Công Nghệ Thông Ti</w:t>
-      </w:r>
-      <w:r>
-        <w:rPr>
-          <w:rFonts w:ascii="Times New Roman" w:hAnsi="Times New Roman" w:cs="Times New Roman"/>
-          <w:sz w:val="28"/>
-          <w:szCs w:val="28"/>
-          <w:lang w:val="vi-VN"/>
-        </w:rPr>
-        <w:t>n</w:t>
-      </w:r>
-      <w:r>
-        <w:rPr>
-          <w:rFonts w:ascii="Times New Roman" w:hAnsi="Times New Roman" w:cs="Times New Roman"/>
-          <w:sz w:val="28"/>
-          <w:szCs w:val="28"/>
-          <w:lang w:val="vi-VN"/>
-        </w:rPr>
-        <w:t xml:space="preserve"> 16</w:t>
-      </w:r>
-      <w:bookmarkStart w:id="0" w:name="_GoBack"/>
-      <w:bookmarkEnd w:id="0"/>
-      <w:r>
-        <w:rPr>
-          <w:rFonts w:ascii="Times New Roman" w:hAnsi="Times New Roman" w:cs="Times New Roman"/>
-          <w:sz w:val="28"/>
-          <w:szCs w:val="28"/>
-          <w:lang w:val="vi-VN"/>
-        </w:rPr>
-        <w:t>.</w:t>
-      </w:r>
-      <w:r>
-        <w:rPr>
-          <w:rFonts w:ascii="Times New Roman" w:hAnsi="Times New Roman" w:cs="Times New Roman"/>
-          <w:sz w:val="28"/>
-          <w:szCs w:val="28"/>
-          <w:lang w:val="vi-VN"/>
-        </w:rPr>
-        <w:t xml:space="preserve">      </w:t>
-      </w:r>
-      <w:r>
-        <w:rPr>
-          <w:rFonts w:ascii="Times New Roman" w:hAnsi="Times New Roman" w:cs="Times New Roman"/>
-          <w:b/>
-          <w:sz w:val="28"/>
-          <w:szCs w:val="28"/>
-          <w:lang w:val="vi-VN"/>
-        </w:rPr>
-        <w:t xml:space="preserve">Năm thứ: </w:t>
-      </w:r>
-      <w:r>
-        <w:rPr>
-          <w:rFonts w:ascii="Times New Roman" w:hAnsi="Times New Roman" w:cs="Times New Roman"/>
-          <w:sz w:val="28"/>
-          <w:szCs w:val="28"/>
-          <w:lang w:val="vi-VN"/>
-        </w:rPr>
-        <w:t>3</w:t>
-      </w:r>
-      <w:r>
-        <w:rPr>
-          <w:rFonts w:ascii="Times New Roman" w:hAnsi="Times New Roman" w:cs="Times New Roman"/>
-          <w:sz w:val="28"/>
-          <w:szCs w:val="28"/>
-          <w:lang w:val="vi-VN"/>
-        </w:rPr>
-        <w:t>.</w:t>
-      </w:r>
-      <w:r>
-        <w:rPr>
-          <w:rFonts w:ascii="Times New Roman" w:hAnsi="Times New Roman" w:cs="Times New Roman"/>
-          <w:sz w:val="28"/>
-          <w:szCs w:val="28"/>
-          <w:lang w:val="vi-VN"/>
-        </w:rPr>
-        <w:t xml:space="preserve">  </w:t>
-      </w:r>
-      <w:r>
-        <w:rPr>
-          <w:rFonts w:ascii="Times New Roman" w:hAnsi="Times New Roman" w:cs="Times New Roman"/>
-          <w:b/>
-          <w:sz w:val="28"/>
-          <w:szCs w:val="28"/>
-          <w:lang w:val="vi-VN"/>
-        </w:rPr>
-        <w:t xml:space="preserve">Số năm đào tạo: </w:t>
-      </w:r>
-      <w:r>
-        <w:rPr>
-          <w:rFonts w:ascii="Times New Roman" w:hAnsi="Times New Roman" w:cs="Times New Roman"/>
-          <w:sz w:val="28"/>
-          <w:szCs w:val="28"/>
-          <w:lang w:val="vi-VN"/>
-        </w:rPr>
-        <w:t>4</w:t>
-      </w:r>
-      <w:r>
-        <w:rPr>
-          <w:rFonts w:ascii="Times New Roman" w:hAnsi="Times New Roman" w:cs="Times New Roman"/>
-          <w:sz w:val="28"/>
-          <w:szCs w:val="28"/>
-          <w:lang w:val="vi-VN"/>
-        </w:rPr>
-        <w:t>.</w:t>
-      </w:r>
     </w:p>
     <w:p>
       <w:pPr>
@@ -911,7 +2811,10 @@
           <w:bottom w:val="thinThickSmallGap" w:sz="18" w:space="1" w:color="auto"/>
           <w:right w:val="thinThickSmallGap" w:sz="18" w:space="4" w:color="auto"/>
         </w:pBdr>
-        <w:spacing w:after="360"/>
+        <w:tabs>
+          <w:tab w:val="left" w:pos="360"/>
+        </w:tabs>
+        <w:spacing w:after="0" w:line="480" w:lineRule="auto"/>
         <w:rPr>
           <w:rFonts w:ascii="Times New Roman" w:hAnsi="Times New Roman" w:cs="Times New Roman"/>
           <w:sz w:val="28"/>
@@ -922,12 +2825,11 @@
       <w:r>
         <w:rPr>
           <w:rFonts w:ascii="Times New Roman" w:hAnsi="Times New Roman" w:cs="Times New Roman"/>
-          <w:b/>
           <w:sz w:val="28"/>
           <w:szCs w:val="28"/>
           <w:lang w:val="vi-VN"/>
         </w:rPr>
-        <w:t xml:space="preserve">Ngành học: </w:t>
+        <w:br/>
       </w:r>
       <w:r>
         <w:rPr>
@@ -936,16 +2838,7 @@
           <w:szCs w:val="28"/>
           <w:lang w:val="vi-VN"/>
         </w:rPr>
-        <w:t>Công Nghệ Thông Tin</w:t>
-      </w:r>
-      <w:r>
-        <w:rPr>
-          <w:rFonts w:ascii="Times New Roman" w:hAnsi="Times New Roman" w:cs="Times New Roman"/>
-          <w:sz w:val="28"/>
-          <w:szCs w:val="28"/>
-          <w:lang w:val="vi-VN"/>
-        </w:rPr>
-        <w:t>.</w:t>
+        <w:br/>
       </w:r>
     </w:p>
     <w:p>
@@ -963,161 +2856,55 @@
         <w:jc w:val="center"/>
         <w:rPr>
           <w:rFonts w:ascii="Times New Roman" w:hAnsi="Times New Roman" w:cs="Times New Roman"/>
-          <w:b/>
-          <w:sz w:val="28"/>
-          <w:szCs w:val="28"/>
-          <w:lang w:val="vi-VN"/>
-        </w:rPr>
-      </w:pPr>
-      <w:r>
-        <w:rPr>
-          <w:rFonts w:ascii="Times New Roman" w:hAnsi="Times New Roman" w:cs="Times New Roman"/>
-          <w:b/>
-          <w:sz w:val="28"/>
-          <w:szCs w:val="28"/>
-          <w:lang w:val="vi-VN"/>
-        </w:rPr>
-        <w:t>(Ghi rõ họ và tên sinh viên chịu trách nhiệm chính thực hiện đề tài)</w:t>
-      </w:r>
-    </w:p>
-    <w:p>
-      <w:pPr>
-        <w:pBdr>
-          <w:top w:val="thickThinSmallGap" w:sz="18" w:space="1" w:color="auto"/>
-          <w:left w:val="thickThinSmallGap" w:sz="18" w:space="4" w:color="auto"/>
-          <w:bottom w:val="thinThickSmallGap" w:sz="18" w:space="1" w:color="auto"/>
-          <w:right w:val="thinThickSmallGap" w:sz="18" w:space="4" w:color="auto"/>
-        </w:pBdr>
-        <w:tabs>
-          <w:tab w:val="left" w:pos="360"/>
-        </w:tabs>
-        <w:spacing w:after="0" w:line="480" w:lineRule="auto"/>
-        <w:rPr>
-          <w:rFonts w:ascii="Times New Roman" w:hAnsi="Times New Roman" w:cs="Times New Roman"/>
-          <w:sz w:val="28"/>
-          <w:szCs w:val="28"/>
-          <w:lang w:val="vi-VN"/>
-        </w:rPr>
-      </w:pPr>
-      <w:r>
-        <w:rPr>
-          <w:rFonts w:ascii="Times New Roman" w:hAnsi="Times New Roman" w:cs="Times New Roman"/>
-          <w:b/>
-          <w:sz w:val="28"/>
-          <w:szCs w:val="28"/>
-          <w:lang w:val="vi-VN"/>
-        </w:rPr>
-        <w:t>Người hướng dẫ</w:t>
-      </w:r>
-      <w:r>
-        <w:rPr>
-          <w:rFonts w:ascii="Times New Roman" w:hAnsi="Times New Roman" w:cs="Times New Roman"/>
-          <w:b/>
-          <w:sz w:val="28"/>
-          <w:szCs w:val="28"/>
-          <w:lang w:val="vi-VN"/>
-        </w:rPr>
-        <w:t>n:</w:t>
-      </w:r>
-      <w:r>
-        <w:rPr>
-          <w:rFonts w:ascii="Times New Roman" w:hAnsi="Times New Roman" w:cs="Times New Roman"/>
-          <w:b/>
-          <w:sz w:val="28"/>
-          <w:szCs w:val="28"/>
-          <w:lang w:val="vi-VN"/>
-        </w:rPr>
-        <w:t xml:space="preserve"> Cô</w:t>
-      </w:r>
-      <w:r>
-        <w:rPr>
-          <w:rFonts w:ascii="Times New Roman" w:hAnsi="Times New Roman" w:cs="Times New Roman"/>
-          <w:b/>
-          <w:sz w:val="28"/>
-          <w:szCs w:val="28"/>
-          <w:lang w:val="vi-VN"/>
-        </w:rPr>
-        <w:t xml:space="preserve"> </w:t>
-      </w:r>
-      <w:r>
-        <w:rPr>
-          <w:rFonts w:ascii="Times New Roman" w:hAnsi="Times New Roman" w:cs="Times New Roman"/>
-          <w:b/>
-          <w:sz w:val="28"/>
-          <w:szCs w:val="28"/>
-          <w:lang w:val="vi-VN"/>
-        </w:rPr>
-        <w:t>Trần Thị Diễm Trang.</w:t>
-      </w:r>
-      <w:r>
-        <w:rPr>
-          <w:rFonts w:ascii="Times New Roman" w:hAnsi="Times New Roman" w:cs="Times New Roman"/>
-          <w:sz w:val="28"/>
-          <w:szCs w:val="28"/>
-          <w:lang w:val="vi-VN"/>
-        </w:rPr>
-        <w:br/>
-      </w:r>
-    </w:p>
-    <w:p>
-      <w:pPr>
-        <w:pBdr>
-          <w:top w:val="thickThinSmallGap" w:sz="18" w:space="1" w:color="auto"/>
-          <w:left w:val="thickThinSmallGap" w:sz="18" w:space="4" w:color="auto"/>
-          <w:bottom w:val="thinThickSmallGap" w:sz="18" w:space="1" w:color="auto"/>
-          <w:right w:val="thinThickSmallGap" w:sz="18" w:space="4" w:color="auto"/>
-        </w:pBdr>
-        <w:tabs>
-          <w:tab w:val="left" w:pos="360"/>
-        </w:tabs>
-        <w:spacing w:before="360" w:after="120" w:line="480" w:lineRule="auto"/>
-        <w:jc w:val="center"/>
-        <w:rPr>
-          <w:rFonts w:ascii="Times New Roman" w:hAnsi="Times New Roman" w:cs="Times New Roman"/>
-          <w:b/>
-          <w:sz w:val="28"/>
-          <w:szCs w:val="28"/>
-          <w:lang w:val="vi-VN"/>
-        </w:rPr>
-      </w:pPr>
-      <w:r>
-        <w:rPr>
-          <w:rFonts w:ascii="Times New Roman" w:hAnsi="Times New Roman" w:cs="Times New Roman"/>
-          <w:b/>
-          <w:sz w:val="32"/>
-          <w:szCs w:val="32"/>
-          <w:lang w:val="vi-VN"/>
-        </w:rPr>
-        <w:t>Tiền Giang,</w:t>
-      </w:r>
-      <w:r>
-        <w:rPr>
-          <w:rFonts w:ascii="Times New Roman" w:hAnsi="Times New Roman" w:cs="Times New Roman"/>
-          <w:b/>
-          <w:sz w:val="32"/>
-          <w:szCs w:val="32"/>
-          <w:lang w:val="vi-VN"/>
-        </w:rPr>
-        <w:t xml:space="preserve"> </w:t>
-      </w:r>
-      <w:r>
-        <w:rPr>
-          <w:rFonts w:ascii="Times New Roman" w:hAnsi="Times New Roman" w:cs="Times New Roman"/>
-          <w:b/>
-          <w:sz w:val="32"/>
-          <w:szCs w:val="32"/>
-          <w:lang w:val="vi-VN"/>
-        </w:rPr>
-        <w:t>.../....</w:t>
+          <w:sz w:val="26"/>
+          <w:szCs w:val="26"/>
+          <w:lang w:val="vi-VN"/>
+        </w:rPr>
+      </w:pPr>
+      <w:r>
+        <w:rPr>
+          <w:rFonts w:ascii="Times New Roman" w:hAnsi="Times New Roman" w:cs="Times New Roman"/>
+          <w:sz w:val="26"/>
+          <w:szCs w:val="26"/>
+          <w:lang w:val="vi-VN"/>
+        </w:rPr>
+        <w:t xml:space="preserve">Tiền Giang, </w:t>
+      </w:r>
+      <w:r>
+        <w:rPr>
+          <w:rFonts w:ascii="Times New Roman" w:hAnsi="Times New Roman" w:cs="Times New Roman"/>
+          <w:sz w:val="26"/>
+          <w:szCs w:val="26"/>
+          <w:lang w:val="vi-VN"/>
+        </w:rPr>
+        <w:t>tháng 07</w:t>
+      </w:r>
+      <w:r>
+        <w:rPr>
+          <w:rFonts w:ascii="Times New Roman" w:hAnsi="Times New Roman" w:cs="Times New Roman"/>
+          <w:sz w:val="26"/>
+          <w:szCs w:val="26"/>
+          <w:lang w:val="vi-VN"/>
+        </w:rPr>
+        <w:t xml:space="preserve"> năm 2020</w:t>
+      </w:r>
+      <w:r>
+        <w:rPr>
+          <w:rFonts w:ascii="Times New Roman" w:hAnsi="Times New Roman" w:cs="Times New Roman"/>
+          <w:sz w:val="26"/>
+          <w:szCs w:val="26"/>
+          <w:lang w:val="vi-VN"/>
+        </w:rPr>
+        <w:t>.</w:t>
       </w:r>
     </w:p>
     <w:sectPr>
-      <w:headerReference w:type="even" r:id="rId7"/>
-      <w:headerReference w:type="default" r:id="rId8"/>
-      <w:footerReference w:type="even" r:id="rId9"/>
-      <w:footerReference w:type="default" r:id="rId10"/>
-      <w:headerReference w:type="first" r:id="rId11"/>
-      <w:footerReference w:type="first" r:id="rId12"/>
+      <w:headerReference w:type="even" r:id="rId8"/>
+      <w:headerReference w:type="default" r:id="rId9"/>
+      <w:footerReference w:type="even" r:id="rId10"/>
+      <w:footerReference w:type="default" r:id="rId11"/>
+      <w:headerReference w:type="first" r:id="rId12"/>
+      <w:footerReference w:type="first" r:id="rId13"/>
       <w:pgSz w:w="11907" w:h="16840" w:code="9"/>
       <w:pgMar w:top="1134" w:right="1134" w:bottom="1134" w:left="1701" w:header="720" w:footer="720" w:gutter="0"/>
       <w:cols w:space="720"/>
@@ -1128,7 +2915,7 @@
 </file>
 
 <file path=word/endnotes.xml><?xml version="1.0" encoding="utf-8"?>
-<w:endnotes xmlns:wpc="http://schemas.microsoft.com/office/word/2010/wordprocessingCanvas" xmlns:cx="http://schemas.microsoft.com/office/drawing/2014/chartex" xmlns:mc="http://schemas.openxmlformats.org/markup-compatibility/2006" xmlns:o="urn:schemas-microsoft-com:office:office" xmlns:r="http://schemas.openxmlformats.org/officeDocument/2006/relationships" xmlns:m="http://schemas.openxmlformats.org/officeDocument/2006/math" xmlns:v="urn:schemas-microsoft-com:vml" xmlns:wp14="http://schemas.microsoft.com/office/word/2010/wordprocessingDrawing" xmlns:wp="http://schemas.openxmlformats.org/drawingml/2006/wordprocessingDrawing" xmlns:w10="urn:schemas-microsoft-com:office:word" xmlns:w="http://schemas.openxmlformats.org/wordprocessingml/2006/main" xmlns:w14="http://schemas.microsoft.com/office/word/2010/wordml" xmlns:w15="http://schemas.microsoft.com/office/word/2012/wordml" xmlns:w16se="http://schemas.microsoft.com/office/word/2015/wordml/symex" xmlns:wpg="http://schemas.microsoft.com/office/word/2010/wordprocessingGroup" xmlns:wpi="http://schemas.microsoft.com/office/word/2010/wordprocessingInk" xmlns:wne="http://schemas.microsoft.com/office/word/2006/wordml" xmlns:wps="http://schemas.microsoft.com/office/word/2010/wordprocessingShape" mc:Ignorable="w14 w15 w16se wp14">
+<w:endnotes xmlns:wpc="http://schemas.microsoft.com/office/word/2010/wordprocessingCanvas" xmlns:cx="http://schemas.microsoft.com/office/drawing/2014/chartex" xmlns:cx1="http://schemas.microsoft.com/office/drawing/2015/9/8/chartex" xmlns:mc="http://schemas.openxmlformats.org/markup-compatibility/2006" xmlns:o="urn:schemas-microsoft-com:office:office" xmlns:r="http://schemas.openxmlformats.org/officeDocument/2006/relationships" xmlns:m="http://schemas.openxmlformats.org/officeDocument/2006/math" xmlns:v="urn:schemas-microsoft-com:vml" xmlns:wp14="http://schemas.microsoft.com/office/word/2010/wordprocessingDrawing" xmlns:wp="http://schemas.openxmlformats.org/drawingml/2006/wordprocessingDrawing" xmlns:w10="urn:schemas-microsoft-com:office:word" xmlns:w="http://schemas.openxmlformats.org/wordprocessingml/2006/main" xmlns:w14="http://schemas.microsoft.com/office/word/2010/wordml" xmlns:w15="http://schemas.microsoft.com/office/word/2012/wordml" xmlns:w16se="http://schemas.microsoft.com/office/word/2015/wordml/symex" xmlns:wpg="http://schemas.microsoft.com/office/word/2010/wordprocessingGroup" xmlns:wpi="http://schemas.microsoft.com/office/word/2010/wordprocessingInk" xmlns:wne="http://schemas.microsoft.com/office/word/2006/wordml" xmlns:wps="http://schemas.microsoft.com/office/word/2010/wordprocessingShape" mc:Ignorable="w14 w15 w16se wp14">
   <w:endnote w:type="separator" w:id="-1">
     <w:p>
       <w:pPr>
@@ -1153,7 +2940,7 @@
 </file>
 
 <file path=word/footer1.xml><?xml version="1.0" encoding="utf-8"?>
-<w:ftr xmlns:wpc="http://schemas.microsoft.com/office/word/2010/wordprocessingCanvas" xmlns:cx="http://schemas.microsoft.com/office/drawing/2014/chartex" xmlns:mc="http://schemas.openxmlformats.org/markup-compatibility/2006" xmlns:o="urn:schemas-microsoft-com:office:office" xmlns:r="http://schemas.openxmlformats.org/officeDocument/2006/relationships" xmlns:m="http://schemas.openxmlformats.org/officeDocument/2006/math" xmlns:v="urn:schemas-microsoft-com:vml" xmlns:wp14="http://schemas.microsoft.com/office/word/2010/wordprocessingDrawing" xmlns:wp="http://schemas.openxmlformats.org/drawingml/2006/wordprocessingDrawing" xmlns:w10="urn:schemas-microsoft-com:office:word" xmlns:w="http://schemas.openxmlformats.org/wordprocessingml/2006/main" xmlns:w14="http://schemas.microsoft.com/office/word/2010/wordml" xmlns:w15="http://schemas.microsoft.com/office/word/2012/wordml" xmlns:w16se="http://schemas.microsoft.com/office/word/2015/wordml/symex" xmlns:wpg="http://schemas.microsoft.com/office/word/2010/wordprocessingGroup" xmlns:wpi="http://schemas.microsoft.com/office/word/2010/wordprocessingInk" xmlns:wne="http://schemas.microsoft.com/office/word/2006/wordml" xmlns:wps="http://schemas.microsoft.com/office/word/2010/wordprocessingShape" mc:Ignorable="w14 w15 w16se wp14">
+<w:ftr xmlns:wpc="http://schemas.microsoft.com/office/word/2010/wordprocessingCanvas" xmlns:cx="http://schemas.microsoft.com/office/drawing/2014/chartex" xmlns:cx1="http://schemas.microsoft.com/office/drawing/2015/9/8/chartex" xmlns:mc="http://schemas.openxmlformats.org/markup-compatibility/2006" xmlns:o="urn:schemas-microsoft-com:office:office" xmlns:r="http://schemas.openxmlformats.org/officeDocument/2006/relationships" xmlns:m="http://schemas.openxmlformats.org/officeDocument/2006/math" xmlns:v="urn:schemas-microsoft-com:vml" xmlns:wp14="http://schemas.microsoft.com/office/word/2010/wordprocessingDrawing" xmlns:wp="http://schemas.openxmlformats.org/drawingml/2006/wordprocessingDrawing" xmlns:w10="urn:schemas-microsoft-com:office:word" xmlns:w="http://schemas.openxmlformats.org/wordprocessingml/2006/main" xmlns:w14="http://schemas.microsoft.com/office/word/2010/wordml" xmlns:w15="http://schemas.microsoft.com/office/word/2012/wordml" xmlns:w16se="http://schemas.microsoft.com/office/word/2015/wordml/symex" xmlns:wpg="http://schemas.microsoft.com/office/word/2010/wordprocessingGroup" xmlns:wpi="http://schemas.microsoft.com/office/word/2010/wordprocessingInk" xmlns:wne="http://schemas.microsoft.com/office/word/2006/wordml" xmlns:wps="http://schemas.microsoft.com/office/word/2010/wordprocessingShape" mc:Ignorable="w14 w15 w16se wp14">
   <w:p>
     <w:pPr>
       <w:pStyle w:val="Footer"/>
@@ -1163,7 +2950,7 @@
 </file>
 
 <file path=word/footer2.xml><?xml version="1.0" encoding="utf-8"?>
-<w:ftr xmlns:wpc="http://schemas.microsoft.com/office/word/2010/wordprocessingCanvas" xmlns:cx="http://schemas.microsoft.com/office/drawing/2014/chartex" xmlns:mc="http://schemas.openxmlformats.org/markup-compatibility/2006" xmlns:o="urn:schemas-microsoft-com:office:office" xmlns:r="http://schemas.openxmlformats.org/officeDocument/2006/relationships" xmlns:m="http://schemas.openxmlformats.org/officeDocument/2006/math" xmlns:v="urn:schemas-microsoft-com:vml" xmlns:wp14="http://schemas.microsoft.com/office/word/2010/wordprocessingDrawing" xmlns:wp="http://schemas.openxmlformats.org/drawingml/2006/wordprocessingDrawing" xmlns:w10="urn:schemas-microsoft-com:office:word" xmlns:w="http://schemas.openxmlformats.org/wordprocessingml/2006/main" xmlns:w14="http://schemas.microsoft.com/office/word/2010/wordml" xmlns:w15="http://schemas.microsoft.com/office/word/2012/wordml" xmlns:w16se="http://schemas.microsoft.com/office/word/2015/wordml/symex" xmlns:wpg="http://schemas.microsoft.com/office/word/2010/wordprocessingGroup" xmlns:wpi="http://schemas.microsoft.com/office/word/2010/wordprocessingInk" xmlns:wne="http://schemas.microsoft.com/office/word/2006/wordml" xmlns:wps="http://schemas.microsoft.com/office/word/2010/wordprocessingShape" mc:Ignorable="w14 w15 w16se wp14">
+<w:ftr xmlns:wpc="http://schemas.microsoft.com/office/word/2010/wordprocessingCanvas" xmlns:cx="http://schemas.microsoft.com/office/drawing/2014/chartex" xmlns:cx1="http://schemas.microsoft.com/office/drawing/2015/9/8/chartex" xmlns:mc="http://schemas.openxmlformats.org/markup-compatibility/2006" xmlns:o="urn:schemas-microsoft-com:office:office" xmlns:r="http://schemas.openxmlformats.org/officeDocument/2006/relationships" xmlns:m="http://schemas.openxmlformats.org/officeDocument/2006/math" xmlns:v="urn:schemas-microsoft-com:vml" xmlns:wp14="http://schemas.microsoft.com/office/word/2010/wordprocessingDrawing" xmlns:wp="http://schemas.openxmlformats.org/drawingml/2006/wordprocessingDrawing" xmlns:w10="urn:schemas-microsoft-com:office:word" xmlns:w="http://schemas.openxmlformats.org/wordprocessingml/2006/main" xmlns:w14="http://schemas.microsoft.com/office/word/2010/wordml" xmlns:w15="http://schemas.microsoft.com/office/word/2012/wordml" xmlns:w16se="http://schemas.microsoft.com/office/word/2015/wordml/symex" xmlns:wpg="http://schemas.microsoft.com/office/word/2010/wordprocessingGroup" xmlns:wpi="http://schemas.microsoft.com/office/word/2010/wordprocessingInk" xmlns:wne="http://schemas.microsoft.com/office/word/2006/wordml" xmlns:wps="http://schemas.microsoft.com/office/word/2010/wordprocessingShape" mc:Ignorable="w14 w15 w16se wp14">
   <w:p>
     <w:pPr>
       <w:pStyle w:val="Footer"/>
@@ -1177,7 +2964,7 @@
 </file>
 
 <file path=word/footer3.xml><?xml version="1.0" encoding="utf-8"?>
-<w:ftr xmlns:wpc="http://schemas.microsoft.com/office/word/2010/wordprocessingCanvas" xmlns:cx="http://schemas.microsoft.com/office/drawing/2014/chartex" xmlns:mc="http://schemas.openxmlformats.org/markup-compatibility/2006" xmlns:o="urn:schemas-microsoft-com:office:office" xmlns:r="http://schemas.openxmlformats.org/officeDocument/2006/relationships" xmlns:m="http://schemas.openxmlformats.org/officeDocument/2006/math" xmlns:v="urn:schemas-microsoft-com:vml" xmlns:wp14="http://schemas.microsoft.com/office/word/2010/wordprocessingDrawing" xmlns:wp="http://schemas.openxmlformats.org/drawingml/2006/wordprocessingDrawing" xmlns:w10="urn:schemas-microsoft-com:office:word" xmlns:w="http://schemas.openxmlformats.org/wordprocessingml/2006/main" xmlns:w14="http://schemas.microsoft.com/office/word/2010/wordml" xmlns:w15="http://schemas.microsoft.com/office/word/2012/wordml" xmlns:w16se="http://schemas.microsoft.com/office/word/2015/wordml/symex" xmlns:wpg="http://schemas.microsoft.com/office/word/2010/wordprocessingGroup" xmlns:wpi="http://schemas.microsoft.com/office/word/2010/wordprocessingInk" xmlns:wne="http://schemas.microsoft.com/office/word/2006/wordml" xmlns:wps="http://schemas.microsoft.com/office/word/2010/wordprocessingShape" mc:Ignorable="w14 w15 w16se wp14">
+<w:ftr xmlns:wpc="http://schemas.microsoft.com/office/word/2010/wordprocessingCanvas" xmlns:cx="http://schemas.microsoft.com/office/drawing/2014/chartex" xmlns:cx1="http://schemas.microsoft.com/office/drawing/2015/9/8/chartex" xmlns:mc="http://schemas.openxmlformats.org/markup-compatibility/2006" xmlns:o="urn:schemas-microsoft-com:office:office" xmlns:r="http://schemas.openxmlformats.org/officeDocument/2006/relationships" xmlns:m="http://schemas.openxmlformats.org/officeDocument/2006/math" xmlns:v="urn:schemas-microsoft-com:vml" xmlns:wp14="http://schemas.microsoft.com/office/word/2010/wordprocessingDrawing" xmlns:wp="http://schemas.openxmlformats.org/drawingml/2006/wordprocessingDrawing" xmlns:w10="urn:schemas-microsoft-com:office:word" xmlns:w="http://schemas.openxmlformats.org/wordprocessingml/2006/main" xmlns:w14="http://schemas.microsoft.com/office/word/2010/wordml" xmlns:w15="http://schemas.microsoft.com/office/word/2012/wordml" xmlns:w16se="http://schemas.microsoft.com/office/word/2015/wordml/symex" xmlns:wpg="http://schemas.microsoft.com/office/word/2010/wordprocessingGroup" xmlns:wpi="http://schemas.microsoft.com/office/word/2010/wordprocessingInk" xmlns:wne="http://schemas.microsoft.com/office/word/2006/wordml" xmlns:wps="http://schemas.microsoft.com/office/word/2010/wordprocessingShape" mc:Ignorable="w14 w15 w16se wp14">
   <w:p>
     <w:pPr>
       <w:pStyle w:val="Footer"/>
@@ -1187,7 +2974,7 @@
 </file>
 
 <file path=word/footnotes.xml><?xml version="1.0" encoding="utf-8"?>
-<w:footnotes xmlns:wpc="http://schemas.microsoft.com/office/word/2010/wordprocessingCanvas" xmlns:cx="http://schemas.microsoft.com/office/drawing/2014/chartex" xmlns:mc="http://schemas.openxmlformats.org/markup-compatibility/2006" xmlns:o="urn:schemas-microsoft-com:office:office" xmlns:r="http://schemas.openxmlformats.org/officeDocument/2006/relationships" xmlns:m="http://schemas.openxmlformats.org/officeDocument/2006/math" xmlns:v="urn:schemas-microsoft-com:vml" xmlns:wp14="http://schemas.microsoft.com/office/word/2010/wordprocessingDrawing" xmlns:wp="http://schemas.openxmlformats.org/drawingml/2006/wordprocessingDrawing" xmlns:w10="urn:schemas-microsoft-com:office:word" xmlns:w="http://schemas.openxmlformats.org/wordprocessingml/2006/main" xmlns:w14="http://schemas.microsoft.com/office/word/2010/wordml" xmlns:w15="http://schemas.microsoft.com/office/word/2012/wordml" xmlns:w16se="http://schemas.microsoft.com/office/word/2015/wordml/symex" xmlns:wpg="http://schemas.microsoft.com/office/word/2010/wordprocessingGroup" xmlns:wpi="http://schemas.microsoft.com/office/word/2010/wordprocessingInk" xmlns:wne="http://schemas.microsoft.com/office/word/2006/wordml" xmlns:wps="http://schemas.microsoft.com/office/word/2010/wordprocessingShape" mc:Ignorable="w14 w15 w16se wp14">
+<w:footnotes xmlns:wpc="http://schemas.microsoft.com/office/word/2010/wordprocessingCanvas" xmlns:cx="http://schemas.microsoft.com/office/drawing/2014/chartex" xmlns:cx1="http://schemas.microsoft.com/office/drawing/2015/9/8/chartex" xmlns:mc="http://schemas.openxmlformats.org/markup-compatibility/2006" xmlns:o="urn:schemas-microsoft-com:office:office" xmlns:r="http://schemas.openxmlformats.org/officeDocument/2006/relationships" xmlns:m="http://schemas.openxmlformats.org/officeDocument/2006/math" xmlns:v="urn:schemas-microsoft-com:vml" xmlns:wp14="http://schemas.microsoft.com/office/word/2010/wordprocessingDrawing" xmlns:wp="http://schemas.openxmlformats.org/drawingml/2006/wordprocessingDrawing" xmlns:w10="urn:schemas-microsoft-com:office:word" xmlns:w="http://schemas.openxmlformats.org/wordprocessingml/2006/main" xmlns:w14="http://schemas.microsoft.com/office/word/2010/wordml" xmlns:w15="http://schemas.microsoft.com/office/word/2012/wordml" xmlns:w16se="http://schemas.microsoft.com/office/word/2015/wordml/symex" xmlns:wpg="http://schemas.microsoft.com/office/word/2010/wordprocessingGroup" xmlns:wpi="http://schemas.microsoft.com/office/word/2010/wordprocessingInk" xmlns:wne="http://schemas.microsoft.com/office/word/2006/wordml" xmlns:wps="http://schemas.microsoft.com/office/word/2010/wordprocessingShape" mc:Ignorable="w14 w15 w16se wp14">
   <w:footnote w:type="separator" w:id="-1">
     <w:p>
       <w:pPr>
@@ -1212,7 +2999,7 @@
 </file>
 
 <file path=word/header1.xml><?xml version="1.0" encoding="utf-8"?>
-<w:hdr xmlns:wpc="http://schemas.microsoft.com/office/word/2010/wordprocessingCanvas" xmlns:cx="http://schemas.microsoft.com/office/drawing/2014/chartex" xmlns:mc="http://schemas.openxmlformats.org/markup-compatibility/2006" xmlns:o="urn:schemas-microsoft-com:office:office" xmlns:r="http://schemas.openxmlformats.org/officeDocument/2006/relationships" xmlns:m="http://schemas.openxmlformats.org/officeDocument/2006/math" xmlns:v="urn:schemas-microsoft-com:vml" xmlns:wp14="http://schemas.microsoft.com/office/word/2010/wordprocessingDrawing" xmlns:wp="http://schemas.openxmlformats.org/drawingml/2006/wordprocessingDrawing" xmlns:w10="urn:schemas-microsoft-com:office:word" xmlns:w="http://schemas.openxmlformats.org/wordprocessingml/2006/main" xmlns:w14="http://schemas.microsoft.com/office/word/2010/wordml" xmlns:w15="http://schemas.microsoft.com/office/word/2012/wordml" xmlns:w16se="http://schemas.microsoft.com/office/word/2015/wordml/symex" xmlns:wpg="http://schemas.microsoft.com/office/word/2010/wordprocessingGroup" xmlns:wpi="http://schemas.microsoft.com/office/word/2010/wordprocessingInk" xmlns:wne="http://schemas.microsoft.com/office/word/2006/wordml" xmlns:wps="http://schemas.microsoft.com/office/word/2010/wordprocessingShape" mc:Ignorable="w14 w15 w16se wp14">
+<w:hdr xmlns:wpc="http://schemas.microsoft.com/office/word/2010/wordprocessingCanvas" xmlns:cx="http://schemas.microsoft.com/office/drawing/2014/chartex" xmlns:cx1="http://schemas.microsoft.com/office/drawing/2015/9/8/chartex" xmlns:mc="http://schemas.openxmlformats.org/markup-compatibility/2006" xmlns:o="urn:schemas-microsoft-com:office:office" xmlns:r="http://schemas.openxmlformats.org/officeDocument/2006/relationships" xmlns:m="http://schemas.openxmlformats.org/officeDocument/2006/math" xmlns:v="urn:schemas-microsoft-com:vml" xmlns:wp14="http://schemas.microsoft.com/office/word/2010/wordprocessingDrawing" xmlns:wp="http://schemas.openxmlformats.org/drawingml/2006/wordprocessingDrawing" xmlns:w10="urn:schemas-microsoft-com:office:word" xmlns:w="http://schemas.openxmlformats.org/wordprocessingml/2006/main" xmlns:w14="http://schemas.microsoft.com/office/word/2010/wordml" xmlns:w15="http://schemas.microsoft.com/office/word/2012/wordml" xmlns:w16se="http://schemas.microsoft.com/office/word/2015/wordml/symex" xmlns:wpg="http://schemas.microsoft.com/office/word/2010/wordprocessingGroup" xmlns:wpi="http://schemas.microsoft.com/office/word/2010/wordprocessingInk" xmlns:wne="http://schemas.microsoft.com/office/word/2006/wordml" xmlns:wps="http://schemas.microsoft.com/office/word/2010/wordprocessingShape" mc:Ignorable="w14 w15 w16se wp14">
   <w:p>
     <w:pPr>
       <w:pStyle w:val="Header"/>
@@ -1242,8 +3029,8 @@
           <v:path o:extrusionok="f" gradientshapeok="t" o:connecttype="rect"/>
           <o:lock v:ext="edit" aspectratio="t"/>
         </v:shapetype>
-        <v:shape id="WordPictureWatermark1406205297" o:spid="_x0000_s2050" type="#_x0000_t75" style="position:absolute;margin-left:0;margin-top:0;width:453pt;height:453pt;z-index:-251657216;mso-position-horizontal:center;mso-position-horizontal-relative:margin;mso-position-vertical:center;mso-position-vertical-relative:margin" o:allowincell="f">
-          <v:imagedata r:id="rId1" o:title="14875938_1773459716237797_1119140707_o" gain="19661f" blacklevel="22938f"/>
+        <v:shape id="WordPictureWatermark295037876" o:spid="_x0000_s2056" type="#_x0000_t75" style="position:absolute;margin-left:0;margin-top:0;width:453.6pt;height:302.4pt;z-index:-251657216;mso-position-horizontal:center;mso-position-horizontal-relative:margin;mso-position-vertical:center;mso-position-vertical-relative:margin" o:allowincell="f">
+          <v:imagedata r:id="rId1" o:title="14469689_1801315250140714_4060081732042404191_n" gain="19661f" blacklevel="22938f"/>
           <w10:wrap anchorx="margin" anchory="margin"/>
         </v:shape>
       </w:pict>
@@ -1253,7 +3040,7 @@
 </file>
 
 <file path=word/header2.xml><?xml version="1.0" encoding="utf-8"?>
-<w:hdr xmlns:wpc="http://schemas.microsoft.com/office/word/2010/wordprocessingCanvas" xmlns:cx="http://schemas.microsoft.com/office/drawing/2014/chartex" xmlns:mc="http://schemas.openxmlformats.org/markup-compatibility/2006" xmlns:o="urn:schemas-microsoft-com:office:office" xmlns:r="http://schemas.openxmlformats.org/officeDocument/2006/relationships" xmlns:m="http://schemas.openxmlformats.org/officeDocument/2006/math" xmlns:v="urn:schemas-microsoft-com:vml" xmlns:wp14="http://schemas.microsoft.com/office/word/2010/wordprocessingDrawing" xmlns:wp="http://schemas.openxmlformats.org/drawingml/2006/wordprocessingDrawing" xmlns:w10="urn:schemas-microsoft-com:office:word" xmlns:w="http://schemas.openxmlformats.org/wordprocessingml/2006/main" xmlns:w14="http://schemas.microsoft.com/office/word/2010/wordml" xmlns:w15="http://schemas.microsoft.com/office/word/2012/wordml" xmlns:w16se="http://schemas.microsoft.com/office/word/2015/wordml/symex" xmlns:wpg="http://schemas.microsoft.com/office/word/2010/wordprocessingGroup" xmlns:wpi="http://schemas.microsoft.com/office/word/2010/wordprocessingInk" xmlns:wne="http://schemas.microsoft.com/office/word/2006/wordml" xmlns:wps="http://schemas.microsoft.com/office/word/2010/wordprocessingShape" mc:Ignorable="w14 w15 w16se wp14">
+<w:hdr xmlns:wpc="http://schemas.microsoft.com/office/word/2010/wordprocessingCanvas" xmlns:cx="http://schemas.microsoft.com/office/drawing/2014/chartex" xmlns:cx1="http://schemas.microsoft.com/office/drawing/2015/9/8/chartex" xmlns:mc="http://schemas.openxmlformats.org/markup-compatibility/2006" xmlns:o="urn:schemas-microsoft-com:office:office" xmlns:r="http://schemas.openxmlformats.org/officeDocument/2006/relationships" xmlns:m="http://schemas.openxmlformats.org/officeDocument/2006/math" xmlns:v="urn:schemas-microsoft-com:vml" xmlns:wp14="http://schemas.microsoft.com/office/word/2010/wordprocessingDrawing" xmlns:wp="http://schemas.openxmlformats.org/drawingml/2006/wordprocessingDrawing" xmlns:w10="urn:schemas-microsoft-com:office:word" xmlns:w="http://schemas.openxmlformats.org/wordprocessingml/2006/main" xmlns:w14="http://schemas.microsoft.com/office/word/2010/wordml" xmlns:w15="http://schemas.microsoft.com/office/word/2012/wordml" xmlns:w16se="http://schemas.microsoft.com/office/word/2015/wordml/symex" xmlns:wpg="http://schemas.microsoft.com/office/word/2010/wordprocessingGroup" xmlns:wpi="http://schemas.microsoft.com/office/word/2010/wordprocessingInk" xmlns:wne="http://schemas.microsoft.com/office/word/2006/wordml" xmlns:wps="http://schemas.microsoft.com/office/word/2010/wordprocessingShape" mc:Ignorable="w14 w15 w16se wp14">
   <w:p>
     <w:pPr>
       <w:pStyle w:val="Header"/>
@@ -1283,8 +3070,8 @@
           <v:path o:extrusionok="f" gradientshapeok="t" o:connecttype="rect"/>
           <o:lock v:ext="edit" aspectratio="t"/>
         </v:shapetype>
-        <v:shape id="WordPictureWatermark1406205298" o:spid="_x0000_s2051" type="#_x0000_t75" style="position:absolute;margin-left:0;margin-top:0;width:453pt;height:453pt;z-index:-251656192;mso-position-horizontal:center;mso-position-horizontal-relative:margin;mso-position-vertical:center;mso-position-vertical-relative:margin" o:allowincell="f">
-          <v:imagedata r:id="rId1" o:title="14875938_1773459716237797_1119140707_o" gain="19661f" blacklevel="22938f"/>
+        <v:shape id="WordPictureWatermark295037877" o:spid="_x0000_s2057" type="#_x0000_t75" style="position:absolute;margin-left:0;margin-top:0;width:453.6pt;height:302.4pt;z-index:-251656192;mso-position-horizontal:center;mso-position-horizontal-relative:margin;mso-position-vertical:center;mso-position-vertical-relative:margin" o:allowincell="f">
+          <v:imagedata r:id="rId1" o:title="14469689_1801315250140714_4060081732042404191_n" gain="19661f" blacklevel="22938f"/>
           <w10:wrap anchorx="margin" anchory="margin"/>
         </v:shape>
       </w:pict>
@@ -1294,7 +3081,7 @@
 </file>
 
 <file path=word/header3.xml><?xml version="1.0" encoding="utf-8"?>
-<w:hdr xmlns:wpc="http://schemas.microsoft.com/office/word/2010/wordprocessingCanvas" xmlns:cx="http://schemas.microsoft.com/office/drawing/2014/chartex" xmlns:mc="http://schemas.openxmlformats.org/markup-compatibility/2006" xmlns:o="urn:schemas-microsoft-com:office:office" xmlns:r="http://schemas.openxmlformats.org/officeDocument/2006/relationships" xmlns:m="http://schemas.openxmlformats.org/officeDocument/2006/math" xmlns:v="urn:schemas-microsoft-com:vml" xmlns:wp14="http://schemas.microsoft.com/office/word/2010/wordprocessingDrawing" xmlns:wp="http://schemas.openxmlformats.org/drawingml/2006/wordprocessingDrawing" xmlns:w10="urn:schemas-microsoft-com:office:word" xmlns:w="http://schemas.openxmlformats.org/wordprocessingml/2006/main" xmlns:w14="http://schemas.microsoft.com/office/word/2010/wordml" xmlns:w15="http://schemas.microsoft.com/office/word/2012/wordml" xmlns:w16se="http://schemas.microsoft.com/office/word/2015/wordml/symex" xmlns:wpg="http://schemas.microsoft.com/office/word/2010/wordprocessingGroup" xmlns:wpi="http://schemas.microsoft.com/office/word/2010/wordprocessingInk" xmlns:wne="http://schemas.microsoft.com/office/word/2006/wordml" xmlns:wps="http://schemas.microsoft.com/office/word/2010/wordprocessingShape" mc:Ignorable="w14 w15 w16se wp14">
+<w:hdr xmlns:wpc="http://schemas.microsoft.com/office/word/2010/wordprocessingCanvas" xmlns:cx="http://schemas.microsoft.com/office/drawing/2014/chartex" xmlns:cx1="http://schemas.microsoft.com/office/drawing/2015/9/8/chartex" xmlns:mc="http://schemas.openxmlformats.org/markup-compatibility/2006" xmlns:o="urn:schemas-microsoft-com:office:office" xmlns:r="http://schemas.openxmlformats.org/officeDocument/2006/relationships" xmlns:m="http://schemas.openxmlformats.org/officeDocument/2006/math" xmlns:v="urn:schemas-microsoft-com:vml" xmlns:wp14="http://schemas.microsoft.com/office/word/2010/wordprocessingDrawing" xmlns:wp="http://schemas.openxmlformats.org/drawingml/2006/wordprocessingDrawing" xmlns:w10="urn:schemas-microsoft-com:office:word" xmlns:w="http://schemas.openxmlformats.org/wordprocessingml/2006/main" xmlns:w14="http://schemas.microsoft.com/office/word/2010/wordml" xmlns:w15="http://schemas.microsoft.com/office/word/2012/wordml" xmlns:w16se="http://schemas.microsoft.com/office/word/2015/wordml/symex" xmlns:wpg="http://schemas.microsoft.com/office/word/2010/wordprocessingGroup" xmlns:wpi="http://schemas.microsoft.com/office/word/2010/wordprocessingInk" xmlns:wne="http://schemas.microsoft.com/office/word/2006/wordml" xmlns:wps="http://schemas.microsoft.com/office/word/2010/wordprocessingShape" mc:Ignorable="w14 w15 w16se wp14">
   <w:p>
     <w:pPr>
       <w:pStyle w:val="Header"/>
@@ -1324,8 +3111,8 @@
           <v:path o:extrusionok="f" gradientshapeok="t" o:connecttype="rect"/>
           <o:lock v:ext="edit" aspectratio="t"/>
         </v:shapetype>
-        <v:shape id="WordPictureWatermark1406205296" o:spid="_x0000_s2049" type="#_x0000_t75" style="position:absolute;margin-left:0;margin-top:0;width:453pt;height:453pt;z-index:-251658240;mso-position-horizontal:center;mso-position-horizontal-relative:margin;mso-position-vertical:center;mso-position-vertical-relative:margin" o:allowincell="f">
-          <v:imagedata r:id="rId1" o:title="14875938_1773459716237797_1119140707_o" gain="19661f" blacklevel="22938f"/>
+        <v:shape id="WordPictureWatermark295037875" o:spid="_x0000_s2055" type="#_x0000_t75" style="position:absolute;margin-left:0;margin-top:0;width:453.6pt;height:302.4pt;z-index:-251658240;mso-position-horizontal:center;mso-position-horizontal-relative:margin;mso-position-vertical:center;mso-position-vertical-relative:margin" o:allowincell="f">
+          <v:imagedata r:id="rId1" o:title="14469689_1801315250140714_4060081732042404191_n" gain="19661f" blacklevel="22938f"/>
           <w10:wrap anchorx="margin" anchory="margin"/>
         </v:shape>
       </w:pict>
@@ -1334,6 +3121,1080 @@
 </w:hdr>
 </file>
 
+<file path=word/numbering.xml><?xml version="1.0" encoding="utf-8"?>
+<w:numbering xmlns:wpc="http://schemas.microsoft.com/office/word/2010/wordprocessingCanvas" xmlns:cx="http://schemas.microsoft.com/office/drawing/2014/chartex" xmlns:cx1="http://schemas.microsoft.com/office/drawing/2015/9/8/chartex" xmlns:mc="http://schemas.openxmlformats.org/markup-compatibility/2006" xmlns:o="urn:schemas-microsoft-com:office:office" xmlns:r="http://schemas.openxmlformats.org/officeDocument/2006/relationships" xmlns:m="http://schemas.openxmlformats.org/officeDocument/2006/math" xmlns:v="urn:schemas-microsoft-com:vml" xmlns:wp14="http://schemas.microsoft.com/office/word/2010/wordprocessingDrawing" xmlns:wp="http://schemas.openxmlformats.org/drawingml/2006/wordprocessingDrawing" xmlns:w10="urn:schemas-microsoft-com:office:word" xmlns:w="http://schemas.openxmlformats.org/wordprocessingml/2006/main" xmlns:w14="http://schemas.microsoft.com/office/word/2010/wordml" xmlns:w15="http://schemas.microsoft.com/office/word/2012/wordml" xmlns:w16se="http://schemas.microsoft.com/office/word/2015/wordml/symex" xmlns:wpg="http://schemas.microsoft.com/office/word/2010/wordprocessingGroup" xmlns:wpi="http://schemas.microsoft.com/office/word/2010/wordprocessingInk" xmlns:wne="http://schemas.microsoft.com/office/word/2006/wordml" xmlns:wps="http://schemas.microsoft.com/office/word/2010/wordprocessingShape" mc:Ignorable="w14 w15 w16se wp14">
+  <w:numPicBullet w:numPicBulletId="0">
+    <w:pict>
+      <v:shapetype id="_x0000_t75" coordsize="21600,21600" o:spt="75" o:preferrelative="t" path="m@4@5l@4@11@9@11@9@5xe" filled="f" stroked="f">
+        <v:stroke joinstyle="miter"/>
+        <v:formulas>
+          <v:f eqn="if lineDrawn pixelLineWidth 0"/>
+          <v:f eqn="sum @0 1 0"/>
+          <v:f eqn="sum 0 0 @1"/>
+          <v:f eqn="prod @2 1 2"/>
+          <v:f eqn="prod @3 21600 pixelWidth"/>
+          <v:f eqn="prod @3 21600 pixelHeight"/>
+          <v:f eqn="sum @0 0 1"/>
+          <v:f eqn="prod @6 1 2"/>
+          <v:f eqn="prod @7 21600 pixelWidth"/>
+          <v:f eqn="sum @8 21600 0"/>
+          <v:f eqn="prod @7 21600 pixelHeight"/>
+          <v:f eqn="sum @10 21600 0"/>
+        </v:formulas>
+        <v:path o:extrusionok="f" gradientshapeok="t" o:connecttype="rect"/>
+        <o:lock v:ext="edit" aspectratio="t"/>
+      </v:shapetype>
+      <v:shape id="_x0000_i1027" type="#_x0000_t75" style="width:11.25pt;height:11.25pt" o:bullet="t">
+        <v:imagedata r:id="rId1" o:title="msoD2EE"/>
+      </v:shape>
+    </w:pict>
+  </w:numPicBullet>
+  <w:abstractNum w:abstractNumId="0" w15:restartNumberingAfterBreak="0">
+    <w:nsid w:val="0AFC2267"/>
+    <w:multiLevelType w:val="hybridMultilevel"/>
+    <w:tmpl w:val="423C7E4A"/>
+    <w:lvl w:ilvl="0" w:tplc="6542361C">
+      <w:start w:val="1"/>
+      <w:numFmt w:val="decimal"/>
+      <w:lvlText w:val="%1."/>
+      <w:lvlJc w:val="left"/>
+      <w:pPr>
+        <w:ind w:left="720" w:hanging="360"/>
+      </w:pPr>
+      <w:rPr>
+        <w:rFonts w:asciiTheme="majorHAnsi" w:eastAsiaTheme="minorHAnsi" w:hAnsiTheme="majorHAnsi" w:cstheme="majorHAnsi"/>
+      </w:rPr>
+    </w:lvl>
+    <w:lvl w:ilvl="1" w:tplc="042A0003" w:tentative="1">
+      <w:start w:val="1"/>
+      <w:numFmt w:val="bullet"/>
+      <w:lvlText w:val="o"/>
+      <w:lvlJc w:val="left"/>
+      <w:pPr>
+        <w:ind w:left="1440" w:hanging="360"/>
+      </w:pPr>
+      <w:rPr>
+        <w:rFonts w:ascii="Courier New" w:hAnsi="Courier New" w:cs="Courier New" w:hint="default"/>
+      </w:rPr>
+    </w:lvl>
+    <w:lvl w:ilvl="2" w:tplc="042A0005" w:tentative="1">
+      <w:start w:val="1"/>
+      <w:numFmt w:val="bullet"/>
+      <w:lvlText w:val=""/>
+      <w:lvlJc w:val="left"/>
+      <w:pPr>
+        <w:ind w:left="2160" w:hanging="360"/>
+      </w:pPr>
+      <w:rPr>
+        <w:rFonts w:ascii="Wingdings" w:hAnsi="Wingdings" w:hint="default"/>
+      </w:rPr>
+    </w:lvl>
+    <w:lvl w:ilvl="3" w:tplc="042A0001" w:tentative="1">
+      <w:start w:val="1"/>
+      <w:numFmt w:val="bullet"/>
+      <w:lvlText w:val=""/>
+      <w:lvlJc w:val="left"/>
+      <w:pPr>
+        <w:ind w:left="2880" w:hanging="360"/>
+      </w:pPr>
+      <w:rPr>
+        <w:rFonts w:ascii="Symbol" w:hAnsi="Symbol" w:hint="default"/>
+      </w:rPr>
+    </w:lvl>
+    <w:lvl w:ilvl="4" w:tplc="042A0003" w:tentative="1">
+      <w:start w:val="1"/>
+      <w:numFmt w:val="bullet"/>
+      <w:lvlText w:val="o"/>
+      <w:lvlJc w:val="left"/>
+      <w:pPr>
+        <w:ind w:left="3600" w:hanging="360"/>
+      </w:pPr>
+      <w:rPr>
+        <w:rFonts w:ascii="Courier New" w:hAnsi="Courier New" w:cs="Courier New" w:hint="default"/>
+      </w:rPr>
+    </w:lvl>
+    <w:lvl w:ilvl="5" w:tplc="042A0005" w:tentative="1">
+      <w:start w:val="1"/>
+      <w:numFmt w:val="bullet"/>
+      <w:lvlText w:val=""/>
+      <w:lvlJc w:val="left"/>
+      <w:pPr>
+        <w:ind w:left="4320" w:hanging="360"/>
+      </w:pPr>
+      <w:rPr>
+        <w:rFonts w:ascii="Wingdings" w:hAnsi="Wingdings" w:hint="default"/>
+      </w:rPr>
+    </w:lvl>
+    <w:lvl w:ilvl="6" w:tplc="042A0001" w:tentative="1">
+      <w:start w:val="1"/>
+      <w:numFmt w:val="bullet"/>
+      <w:lvlText w:val=""/>
+      <w:lvlJc w:val="left"/>
+      <w:pPr>
+        <w:ind w:left="5040" w:hanging="360"/>
+      </w:pPr>
+      <w:rPr>
+        <w:rFonts w:ascii="Symbol" w:hAnsi="Symbol" w:hint="default"/>
+      </w:rPr>
+    </w:lvl>
+    <w:lvl w:ilvl="7" w:tplc="042A0003" w:tentative="1">
+      <w:start w:val="1"/>
+      <w:numFmt w:val="bullet"/>
+      <w:lvlText w:val="o"/>
+      <w:lvlJc w:val="left"/>
+      <w:pPr>
+        <w:ind w:left="5760" w:hanging="360"/>
+      </w:pPr>
+      <w:rPr>
+        <w:rFonts w:ascii="Courier New" w:hAnsi="Courier New" w:cs="Courier New" w:hint="default"/>
+      </w:rPr>
+    </w:lvl>
+    <w:lvl w:ilvl="8" w:tplc="042A0005" w:tentative="1">
+      <w:start w:val="1"/>
+      <w:numFmt w:val="bullet"/>
+      <w:lvlText w:val=""/>
+      <w:lvlJc w:val="left"/>
+      <w:pPr>
+        <w:ind w:left="6480" w:hanging="360"/>
+      </w:pPr>
+      <w:rPr>
+        <w:rFonts w:ascii="Wingdings" w:hAnsi="Wingdings" w:hint="default"/>
+      </w:rPr>
+    </w:lvl>
+  </w:abstractNum>
+  <w:abstractNum w:abstractNumId="1" w15:restartNumberingAfterBreak="0">
+    <w:nsid w:val="141E695C"/>
+    <w:multiLevelType w:val="hybridMultilevel"/>
+    <w:tmpl w:val="E7ECEA92"/>
+    <w:lvl w:ilvl="0" w:tplc="042A0007">
+      <w:start w:val="1"/>
+      <w:numFmt w:val="bullet"/>
+      <w:lvlText w:val=""/>
+      <w:lvlPicBulletId w:val="0"/>
+      <w:lvlJc w:val="left"/>
+      <w:pPr>
+        <w:ind w:left="1221" w:hanging="360"/>
+      </w:pPr>
+      <w:rPr>
+        <w:rFonts w:ascii="Symbol" w:hAnsi="Symbol" w:hint="default"/>
+      </w:rPr>
+    </w:lvl>
+    <w:lvl w:ilvl="1" w:tplc="042A0003" w:tentative="1">
+      <w:start w:val="1"/>
+      <w:numFmt w:val="bullet"/>
+      <w:lvlText w:val="o"/>
+      <w:lvlJc w:val="left"/>
+      <w:pPr>
+        <w:ind w:left="1941" w:hanging="360"/>
+      </w:pPr>
+      <w:rPr>
+        <w:rFonts w:ascii="Courier New" w:hAnsi="Courier New" w:cs="Courier New" w:hint="default"/>
+      </w:rPr>
+    </w:lvl>
+    <w:lvl w:ilvl="2" w:tplc="042A0005" w:tentative="1">
+      <w:start w:val="1"/>
+      <w:numFmt w:val="bullet"/>
+      <w:lvlText w:val=""/>
+      <w:lvlJc w:val="left"/>
+      <w:pPr>
+        <w:ind w:left="2661" w:hanging="360"/>
+      </w:pPr>
+      <w:rPr>
+        <w:rFonts w:ascii="Wingdings" w:hAnsi="Wingdings" w:hint="default"/>
+      </w:rPr>
+    </w:lvl>
+    <w:lvl w:ilvl="3" w:tplc="042A0001" w:tentative="1">
+      <w:start w:val="1"/>
+      <w:numFmt w:val="bullet"/>
+      <w:lvlText w:val=""/>
+      <w:lvlJc w:val="left"/>
+      <w:pPr>
+        <w:ind w:left="3381" w:hanging="360"/>
+      </w:pPr>
+      <w:rPr>
+        <w:rFonts w:ascii="Symbol" w:hAnsi="Symbol" w:hint="default"/>
+      </w:rPr>
+    </w:lvl>
+    <w:lvl w:ilvl="4" w:tplc="042A0003" w:tentative="1">
+      <w:start w:val="1"/>
+      <w:numFmt w:val="bullet"/>
+      <w:lvlText w:val="o"/>
+      <w:lvlJc w:val="left"/>
+      <w:pPr>
+        <w:ind w:left="4101" w:hanging="360"/>
+      </w:pPr>
+      <w:rPr>
+        <w:rFonts w:ascii="Courier New" w:hAnsi="Courier New" w:cs="Courier New" w:hint="default"/>
+      </w:rPr>
+    </w:lvl>
+    <w:lvl w:ilvl="5" w:tplc="042A0005" w:tentative="1">
+      <w:start w:val="1"/>
+      <w:numFmt w:val="bullet"/>
+      <w:lvlText w:val=""/>
+      <w:lvlJc w:val="left"/>
+      <w:pPr>
+        <w:ind w:left="4821" w:hanging="360"/>
+      </w:pPr>
+      <w:rPr>
+        <w:rFonts w:ascii="Wingdings" w:hAnsi="Wingdings" w:hint="default"/>
+      </w:rPr>
+    </w:lvl>
+    <w:lvl w:ilvl="6" w:tplc="042A0001" w:tentative="1">
+      <w:start w:val="1"/>
+      <w:numFmt w:val="bullet"/>
+      <w:lvlText w:val=""/>
+      <w:lvlJc w:val="left"/>
+      <w:pPr>
+        <w:ind w:left="5541" w:hanging="360"/>
+      </w:pPr>
+      <w:rPr>
+        <w:rFonts w:ascii="Symbol" w:hAnsi="Symbol" w:hint="default"/>
+      </w:rPr>
+    </w:lvl>
+    <w:lvl w:ilvl="7" w:tplc="042A0003" w:tentative="1">
+      <w:start w:val="1"/>
+      <w:numFmt w:val="bullet"/>
+      <w:lvlText w:val="o"/>
+      <w:lvlJc w:val="left"/>
+      <w:pPr>
+        <w:ind w:left="6261" w:hanging="360"/>
+      </w:pPr>
+      <w:rPr>
+        <w:rFonts w:ascii="Courier New" w:hAnsi="Courier New" w:cs="Courier New" w:hint="default"/>
+      </w:rPr>
+    </w:lvl>
+    <w:lvl w:ilvl="8" w:tplc="042A0005" w:tentative="1">
+      <w:start w:val="1"/>
+      <w:numFmt w:val="bullet"/>
+      <w:lvlText w:val=""/>
+      <w:lvlJc w:val="left"/>
+      <w:pPr>
+        <w:ind w:left="6981" w:hanging="360"/>
+      </w:pPr>
+      <w:rPr>
+        <w:rFonts w:ascii="Wingdings" w:hAnsi="Wingdings" w:hint="default"/>
+      </w:rPr>
+    </w:lvl>
+  </w:abstractNum>
+  <w:abstractNum w:abstractNumId="2" w15:restartNumberingAfterBreak="0">
+    <w:nsid w:val="22EF5494"/>
+    <w:multiLevelType w:val="hybridMultilevel"/>
+    <w:tmpl w:val="54BAC75A"/>
+    <w:lvl w:ilvl="0" w:tplc="042A000F">
+      <w:start w:val="1"/>
+      <w:numFmt w:val="decimal"/>
+      <w:lvlText w:val="%1."/>
+      <w:lvlJc w:val="left"/>
+      <w:pPr>
+        <w:ind w:left="720" w:hanging="360"/>
+      </w:pPr>
+      <w:rPr>
+        <w:rFonts w:hint="default"/>
+      </w:rPr>
+    </w:lvl>
+    <w:lvl w:ilvl="1" w:tplc="042A0019" w:tentative="1">
+      <w:start w:val="1"/>
+      <w:numFmt w:val="lowerLetter"/>
+      <w:lvlText w:val="%2."/>
+      <w:lvlJc w:val="left"/>
+      <w:pPr>
+        <w:ind w:left="1440" w:hanging="360"/>
+      </w:pPr>
+    </w:lvl>
+    <w:lvl w:ilvl="2" w:tplc="042A001B" w:tentative="1">
+      <w:start w:val="1"/>
+      <w:numFmt w:val="lowerRoman"/>
+      <w:lvlText w:val="%3."/>
+      <w:lvlJc w:val="right"/>
+      <w:pPr>
+        <w:ind w:left="2160" w:hanging="180"/>
+      </w:pPr>
+    </w:lvl>
+    <w:lvl w:ilvl="3" w:tplc="042A000F" w:tentative="1">
+      <w:start w:val="1"/>
+      <w:numFmt w:val="decimal"/>
+      <w:lvlText w:val="%4."/>
+      <w:lvlJc w:val="left"/>
+      <w:pPr>
+        <w:ind w:left="2880" w:hanging="360"/>
+      </w:pPr>
+    </w:lvl>
+    <w:lvl w:ilvl="4" w:tplc="042A0019" w:tentative="1">
+      <w:start w:val="1"/>
+      <w:numFmt w:val="lowerLetter"/>
+      <w:lvlText w:val="%5."/>
+      <w:lvlJc w:val="left"/>
+      <w:pPr>
+        <w:ind w:left="3600" w:hanging="360"/>
+      </w:pPr>
+    </w:lvl>
+    <w:lvl w:ilvl="5" w:tplc="042A001B" w:tentative="1">
+      <w:start w:val="1"/>
+      <w:numFmt w:val="lowerRoman"/>
+      <w:lvlText w:val="%6."/>
+      <w:lvlJc w:val="right"/>
+      <w:pPr>
+        <w:ind w:left="4320" w:hanging="180"/>
+      </w:pPr>
+    </w:lvl>
+    <w:lvl w:ilvl="6" w:tplc="042A000F" w:tentative="1">
+      <w:start w:val="1"/>
+      <w:numFmt w:val="decimal"/>
+      <w:lvlText w:val="%7."/>
+      <w:lvlJc w:val="left"/>
+      <w:pPr>
+        <w:ind w:left="5040" w:hanging="360"/>
+      </w:pPr>
+    </w:lvl>
+    <w:lvl w:ilvl="7" w:tplc="042A0019" w:tentative="1">
+      <w:start w:val="1"/>
+      <w:numFmt w:val="lowerLetter"/>
+      <w:lvlText w:val="%8."/>
+      <w:lvlJc w:val="left"/>
+      <w:pPr>
+        <w:ind w:left="5760" w:hanging="360"/>
+      </w:pPr>
+    </w:lvl>
+    <w:lvl w:ilvl="8" w:tplc="042A001B" w:tentative="1">
+      <w:start w:val="1"/>
+      <w:numFmt w:val="lowerRoman"/>
+      <w:lvlText w:val="%9."/>
+      <w:lvlJc w:val="right"/>
+      <w:pPr>
+        <w:ind w:left="6480" w:hanging="180"/>
+      </w:pPr>
+    </w:lvl>
+  </w:abstractNum>
+  <w:abstractNum w:abstractNumId="3" w15:restartNumberingAfterBreak="0">
+    <w:nsid w:val="2DA42F8B"/>
+    <w:multiLevelType w:val="hybridMultilevel"/>
+    <w:tmpl w:val="D5941E42"/>
+    <w:lvl w:ilvl="0" w:tplc="042A000F">
+      <w:start w:val="1"/>
+      <w:numFmt w:val="decimal"/>
+      <w:lvlText w:val="%1."/>
+      <w:lvlJc w:val="left"/>
+      <w:pPr>
+        <w:ind w:left="720" w:hanging="360"/>
+      </w:pPr>
+      <w:rPr>
+        <w:rFonts w:hint="default"/>
+      </w:rPr>
+    </w:lvl>
+    <w:lvl w:ilvl="1" w:tplc="042A0019" w:tentative="1">
+      <w:start w:val="1"/>
+      <w:numFmt w:val="lowerLetter"/>
+      <w:lvlText w:val="%2."/>
+      <w:lvlJc w:val="left"/>
+      <w:pPr>
+        <w:ind w:left="1440" w:hanging="360"/>
+      </w:pPr>
+    </w:lvl>
+    <w:lvl w:ilvl="2" w:tplc="042A001B" w:tentative="1">
+      <w:start w:val="1"/>
+      <w:numFmt w:val="lowerRoman"/>
+      <w:lvlText w:val="%3."/>
+      <w:lvlJc w:val="right"/>
+      <w:pPr>
+        <w:ind w:left="2160" w:hanging="180"/>
+      </w:pPr>
+    </w:lvl>
+    <w:lvl w:ilvl="3" w:tplc="042A000F" w:tentative="1">
+      <w:start w:val="1"/>
+      <w:numFmt w:val="decimal"/>
+      <w:lvlText w:val="%4."/>
+      <w:lvlJc w:val="left"/>
+      <w:pPr>
+        <w:ind w:left="2880" w:hanging="360"/>
+      </w:pPr>
+    </w:lvl>
+    <w:lvl w:ilvl="4" w:tplc="042A0019" w:tentative="1">
+      <w:start w:val="1"/>
+      <w:numFmt w:val="lowerLetter"/>
+      <w:lvlText w:val="%5."/>
+      <w:lvlJc w:val="left"/>
+      <w:pPr>
+        <w:ind w:left="3600" w:hanging="360"/>
+      </w:pPr>
+    </w:lvl>
+    <w:lvl w:ilvl="5" w:tplc="042A001B" w:tentative="1">
+      <w:start w:val="1"/>
+      <w:numFmt w:val="lowerRoman"/>
+      <w:lvlText w:val="%6."/>
+      <w:lvlJc w:val="right"/>
+      <w:pPr>
+        <w:ind w:left="4320" w:hanging="180"/>
+      </w:pPr>
+    </w:lvl>
+    <w:lvl w:ilvl="6" w:tplc="042A000F" w:tentative="1">
+      <w:start w:val="1"/>
+      <w:numFmt w:val="decimal"/>
+      <w:lvlText w:val="%7."/>
+      <w:lvlJc w:val="left"/>
+      <w:pPr>
+        <w:ind w:left="5040" w:hanging="360"/>
+      </w:pPr>
+    </w:lvl>
+    <w:lvl w:ilvl="7" w:tplc="042A0019" w:tentative="1">
+      <w:start w:val="1"/>
+      <w:numFmt w:val="lowerLetter"/>
+      <w:lvlText w:val="%8."/>
+      <w:lvlJc w:val="left"/>
+      <w:pPr>
+        <w:ind w:left="5760" w:hanging="360"/>
+      </w:pPr>
+    </w:lvl>
+    <w:lvl w:ilvl="8" w:tplc="042A001B" w:tentative="1">
+      <w:start w:val="1"/>
+      <w:numFmt w:val="lowerRoman"/>
+      <w:lvlText w:val="%9."/>
+      <w:lvlJc w:val="right"/>
+      <w:pPr>
+        <w:ind w:left="6480" w:hanging="180"/>
+      </w:pPr>
+    </w:lvl>
+  </w:abstractNum>
+  <w:abstractNum w:abstractNumId="4" w15:restartNumberingAfterBreak="0">
+    <w:nsid w:val="36D12486"/>
+    <w:multiLevelType w:val="hybridMultilevel"/>
+    <w:tmpl w:val="52B0AB04"/>
+    <w:lvl w:ilvl="0" w:tplc="042A0001">
+      <w:start w:val="1"/>
+      <w:numFmt w:val="bullet"/>
+      <w:lvlText w:val=""/>
+      <w:lvlJc w:val="left"/>
+      <w:pPr>
+        <w:ind w:left="1080" w:hanging="360"/>
+      </w:pPr>
+      <w:rPr>
+        <w:rFonts w:ascii="Symbol" w:hAnsi="Symbol" w:hint="default"/>
+      </w:rPr>
+    </w:lvl>
+    <w:lvl w:ilvl="1" w:tplc="042A0003" w:tentative="1">
+      <w:start w:val="1"/>
+      <w:numFmt w:val="bullet"/>
+      <w:lvlText w:val="o"/>
+      <w:lvlJc w:val="left"/>
+      <w:pPr>
+        <w:ind w:left="1800" w:hanging="360"/>
+      </w:pPr>
+      <w:rPr>
+        <w:rFonts w:ascii="Courier New" w:hAnsi="Courier New" w:cs="Courier New" w:hint="default"/>
+      </w:rPr>
+    </w:lvl>
+    <w:lvl w:ilvl="2" w:tplc="042A0005" w:tentative="1">
+      <w:start w:val="1"/>
+      <w:numFmt w:val="bullet"/>
+      <w:lvlText w:val=""/>
+      <w:lvlJc w:val="left"/>
+      <w:pPr>
+        <w:ind w:left="2520" w:hanging="360"/>
+      </w:pPr>
+      <w:rPr>
+        <w:rFonts w:ascii="Wingdings" w:hAnsi="Wingdings" w:hint="default"/>
+      </w:rPr>
+    </w:lvl>
+    <w:lvl w:ilvl="3" w:tplc="042A0001" w:tentative="1">
+      <w:start w:val="1"/>
+      <w:numFmt w:val="bullet"/>
+      <w:lvlText w:val=""/>
+      <w:lvlJc w:val="left"/>
+      <w:pPr>
+        <w:ind w:left="3240" w:hanging="360"/>
+      </w:pPr>
+      <w:rPr>
+        <w:rFonts w:ascii="Symbol" w:hAnsi="Symbol" w:hint="default"/>
+      </w:rPr>
+    </w:lvl>
+    <w:lvl w:ilvl="4" w:tplc="042A0003" w:tentative="1">
+      <w:start w:val="1"/>
+      <w:numFmt w:val="bullet"/>
+      <w:lvlText w:val="o"/>
+      <w:lvlJc w:val="left"/>
+      <w:pPr>
+        <w:ind w:left="3960" w:hanging="360"/>
+      </w:pPr>
+      <w:rPr>
+        <w:rFonts w:ascii="Courier New" w:hAnsi="Courier New" w:cs="Courier New" w:hint="default"/>
+      </w:rPr>
+    </w:lvl>
+    <w:lvl w:ilvl="5" w:tplc="042A0005" w:tentative="1">
+      <w:start w:val="1"/>
+      <w:numFmt w:val="bullet"/>
+      <w:lvlText w:val=""/>
+      <w:lvlJc w:val="left"/>
+      <w:pPr>
+        <w:ind w:left="4680" w:hanging="360"/>
+      </w:pPr>
+      <w:rPr>
+        <w:rFonts w:ascii="Wingdings" w:hAnsi="Wingdings" w:hint="default"/>
+      </w:rPr>
+    </w:lvl>
+    <w:lvl w:ilvl="6" w:tplc="042A0001" w:tentative="1">
+      <w:start w:val="1"/>
+      <w:numFmt w:val="bullet"/>
+      <w:lvlText w:val=""/>
+      <w:lvlJc w:val="left"/>
+      <w:pPr>
+        <w:ind w:left="5400" w:hanging="360"/>
+      </w:pPr>
+      <w:rPr>
+        <w:rFonts w:ascii="Symbol" w:hAnsi="Symbol" w:hint="default"/>
+      </w:rPr>
+    </w:lvl>
+    <w:lvl w:ilvl="7" w:tplc="042A0003" w:tentative="1">
+      <w:start w:val="1"/>
+      <w:numFmt w:val="bullet"/>
+      <w:lvlText w:val="o"/>
+      <w:lvlJc w:val="left"/>
+      <w:pPr>
+        <w:ind w:left="6120" w:hanging="360"/>
+      </w:pPr>
+      <w:rPr>
+        <w:rFonts w:ascii="Courier New" w:hAnsi="Courier New" w:cs="Courier New" w:hint="default"/>
+      </w:rPr>
+    </w:lvl>
+    <w:lvl w:ilvl="8" w:tplc="042A0005" w:tentative="1">
+      <w:start w:val="1"/>
+      <w:numFmt w:val="bullet"/>
+      <w:lvlText w:val=""/>
+      <w:lvlJc w:val="left"/>
+      <w:pPr>
+        <w:ind w:left="6840" w:hanging="360"/>
+      </w:pPr>
+      <w:rPr>
+        <w:rFonts w:ascii="Wingdings" w:hAnsi="Wingdings" w:hint="default"/>
+      </w:rPr>
+    </w:lvl>
+  </w:abstractNum>
+  <w:abstractNum w:abstractNumId="5" w15:restartNumberingAfterBreak="0">
+    <w:nsid w:val="4E671BA7"/>
+    <w:multiLevelType w:val="hybridMultilevel"/>
+    <w:tmpl w:val="DC122A9E"/>
+    <w:lvl w:ilvl="0" w:tplc="042A0007">
+      <w:start w:val="1"/>
+      <w:numFmt w:val="bullet"/>
+      <w:lvlText w:val=""/>
+      <w:lvlPicBulletId w:val="0"/>
+      <w:lvlJc w:val="left"/>
+      <w:pPr>
+        <w:ind w:left="720" w:hanging="360"/>
+      </w:pPr>
+      <w:rPr>
+        <w:rFonts w:ascii="Symbol" w:hAnsi="Symbol" w:hint="default"/>
+      </w:rPr>
+    </w:lvl>
+    <w:lvl w:ilvl="1" w:tplc="042A0003" w:tentative="1">
+      <w:start w:val="1"/>
+      <w:numFmt w:val="bullet"/>
+      <w:lvlText w:val="o"/>
+      <w:lvlJc w:val="left"/>
+      <w:pPr>
+        <w:ind w:left="1440" w:hanging="360"/>
+      </w:pPr>
+      <w:rPr>
+        <w:rFonts w:ascii="Courier New" w:hAnsi="Courier New" w:cs="Courier New" w:hint="default"/>
+      </w:rPr>
+    </w:lvl>
+    <w:lvl w:ilvl="2" w:tplc="042A0005" w:tentative="1">
+      <w:start w:val="1"/>
+      <w:numFmt w:val="bullet"/>
+      <w:lvlText w:val=""/>
+      <w:lvlJc w:val="left"/>
+      <w:pPr>
+        <w:ind w:left="2160" w:hanging="360"/>
+      </w:pPr>
+      <w:rPr>
+        <w:rFonts w:ascii="Wingdings" w:hAnsi="Wingdings" w:hint="default"/>
+      </w:rPr>
+    </w:lvl>
+    <w:lvl w:ilvl="3" w:tplc="042A0001" w:tentative="1">
+      <w:start w:val="1"/>
+      <w:numFmt w:val="bullet"/>
+      <w:lvlText w:val=""/>
+      <w:lvlJc w:val="left"/>
+      <w:pPr>
+        <w:ind w:left="2880" w:hanging="360"/>
+      </w:pPr>
+      <w:rPr>
+        <w:rFonts w:ascii="Symbol" w:hAnsi="Symbol" w:hint="default"/>
+      </w:rPr>
+    </w:lvl>
+    <w:lvl w:ilvl="4" w:tplc="042A0003" w:tentative="1">
+      <w:start w:val="1"/>
+      <w:numFmt w:val="bullet"/>
+      <w:lvlText w:val="o"/>
+      <w:lvlJc w:val="left"/>
+      <w:pPr>
+        <w:ind w:left="3600" w:hanging="360"/>
+      </w:pPr>
+      <w:rPr>
+        <w:rFonts w:ascii="Courier New" w:hAnsi="Courier New" w:cs="Courier New" w:hint="default"/>
+      </w:rPr>
+    </w:lvl>
+    <w:lvl w:ilvl="5" w:tplc="042A0005" w:tentative="1">
+      <w:start w:val="1"/>
+      <w:numFmt w:val="bullet"/>
+      <w:lvlText w:val=""/>
+      <w:lvlJc w:val="left"/>
+      <w:pPr>
+        <w:ind w:left="4320" w:hanging="360"/>
+      </w:pPr>
+      <w:rPr>
+        <w:rFonts w:ascii="Wingdings" w:hAnsi="Wingdings" w:hint="default"/>
+      </w:rPr>
+    </w:lvl>
+    <w:lvl w:ilvl="6" w:tplc="042A0001" w:tentative="1">
+      <w:start w:val="1"/>
+      <w:numFmt w:val="bullet"/>
+      <w:lvlText w:val=""/>
+      <w:lvlJc w:val="left"/>
+      <w:pPr>
+        <w:ind w:left="5040" w:hanging="360"/>
+      </w:pPr>
+      <w:rPr>
+        <w:rFonts w:ascii="Symbol" w:hAnsi="Symbol" w:hint="default"/>
+      </w:rPr>
+    </w:lvl>
+    <w:lvl w:ilvl="7" w:tplc="042A0003" w:tentative="1">
+      <w:start w:val="1"/>
+      <w:numFmt w:val="bullet"/>
+      <w:lvlText w:val="o"/>
+      <w:lvlJc w:val="left"/>
+      <w:pPr>
+        <w:ind w:left="5760" w:hanging="360"/>
+      </w:pPr>
+      <w:rPr>
+        <w:rFonts w:ascii="Courier New" w:hAnsi="Courier New" w:cs="Courier New" w:hint="default"/>
+      </w:rPr>
+    </w:lvl>
+    <w:lvl w:ilvl="8" w:tplc="042A0005" w:tentative="1">
+      <w:start w:val="1"/>
+      <w:numFmt w:val="bullet"/>
+      <w:lvlText w:val=""/>
+      <w:lvlJc w:val="left"/>
+      <w:pPr>
+        <w:ind w:left="6480" w:hanging="360"/>
+      </w:pPr>
+      <w:rPr>
+        <w:rFonts w:ascii="Wingdings" w:hAnsi="Wingdings" w:hint="default"/>
+      </w:rPr>
+    </w:lvl>
+  </w:abstractNum>
+  <w:abstractNum w:abstractNumId="6" w15:restartNumberingAfterBreak="0">
+    <w:nsid w:val="506E565A"/>
+    <w:multiLevelType w:val="hybridMultilevel"/>
+    <w:tmpl w:val="507C0F92"/>
+    <w:lvl w:ilvl="0" w:tplc="042A000F">
+      <w:start w:val="1"/>
+      <w:numFmt w:val="decimal"/>
+      <w:lvlText w:val="%1."/>
+      <w:lvlJc w:val="left"/>
+      <w:pPr>
+        <w:ind w:left="720" w:hanging="360"/>
+      </w:pPr>
+      <w:rPr>
+        <w:rFonts w:hint="default"/>
+      </w:rPr>
+    </w:lvl>
+    <w:lvl w:ilvl="1" w:tplc="042A0019" w:tentative="1">
+      <w:start w:val="1"/>
+      <w:numFmt w:val="lowerLetter"/>
+      <w:lvlText w:val="%2."/>
+      <w:lvlJc w:val="left"/>
+      <w:pPr>
+        <w:ind w:left="1440" w:hanging="360"/>
+      </w:pPr>
+    </w:lvl>
+    <w:lvl w:ilvl="2" w:tplc="042A001B" w:tentative="1">
+      <w:start w:val="1"/>
+      <w:numFmt w:val="lowerRoman"/>
+      <w:lvlText w:val="%3."/>
+      <w:lvlJc w:val="right"/>
+      <w:pPr>
+        <w:ind w:left="2160" w:hanging="180"/>
+      </w:pPr>
+    </w:lvl>
+    <w:lvl w:ilvl="3" w:tplc="042A000F" w:tentative="1">
+      <w:start w:val="1"/>
+      <w:numFmt w:val="decimal"/>
+      <w:lvlText w:val="%4."/>
+      <w:lvlJc w:val="left"/>
+      <w:pPr>
+        <w:ind w:left="2880" w:hanging="360"/>
+      </w:pPr>
+    </w:lvl>
+    <w:lvl w:ilvl="4" w:tplc="042A0019" w:tentative="1">
+      <w:start w:val="1"/>
+      <w:numFmt w:val="lowerLetter"/>
+      <w:lvlText w:val="%5."/>
+      <w:lvlJc w:val="left"/>
+      <w:pPr>
+        <w:ind w:left="3600" w:hanging="360"/>
+      </w:pPr>
+    </w:lvl>
+    <w:lvl w:ilvl="5" w:tplc="042A001B" w:tentative="1">
+      <w:start w:val="1"/>
+      <w:numFmt w:val="lowerRoman"/>
+      <w:lvlText w:val="%6."/>
+      <w:lvlJc w:val="right"/>
+      <w:pPr>
+        <w:ind w:left="4320" w:hanging="180"/>
+      </w:pPr>
+    </w:lvl>
+    <w:lvl w:ilvl="6" w:tplc="042A000F" w:tentative="1">
+      <w:start w:val="1"/>
+      <w:numFmt w:val="decimal"/>
+      <w:lvlText w:val="%7."/>
+      <w:lvlJc w:val="left"/>
+      <w:pPr>
+        <w:ind w:left="5040" w:hanging="360"/>
+      </w:pPr>
+    </w:lvl>
+    <w:lvl w:ilvl="7" w:tplc="042A0019" w:tentative="1">
+      <w:start w:val="1"/>
+      <w:numFmt w:val="lowerLetter"/>
+      <w:lvlText w:val="%8."/>
+      <w:lvlJc w:val="left"/>
+      <w:pPr>
+        <w:ind w:left="5760" w:hanging="360"/>
+      </w:pPr>
+    </w:lvl>
+    <w:lvl w:ilvl="8" w:tplc="042A001B" w:tentative="1">
+      <w:start w:val="1"/>
+      <w:numFmt w:val="lowerRoman"/>
+      <w:lvlText w:val="%9."/>
+      <w:lvlJc w:val="right"/>
+      <w:pPr>
+        <w:ind w:left="6480" w:hanging="180"/>
+      </w:pPr>
+    </w:lvl>
+  </w:abstractNum>
+  <w:abstractNum w:abstractNumId="7" w15:restartNumberingAfterBreak="0">
+    <w:nsid w:val="58EC1402"/>
+    <w:multiLevelType w:val="hybridMultilevel"/>
+    <w:tmpl w:val="D5941E42"/>
+    <w:lvl w:ilvl="0" w:tplc="042A000F">
+      <w:start w:val="1"/>
+      <w:numFmt w:val="decimal"/>
+      <w:lvlText w:val="%1."/>
+      <w:lvlJc w:val="left"/>
+      <w:pPr>
+        <w:ind w:left="720" w:hanging="360"/>
+      </w:pPr>
+      <w:rPr>
+        <w:rFonts w:hint="default"/>
+      </w:rPr>
+    </w:lvl>
+    <w:lvl w:ilvl="1" w:tplc="042A0019" w:tentative="1">
+      <w:start w:val="1"/>
+      <w:numFmt w:val="lowerLetter"/>
+      <w:lvlText w:val="%2."/>
+      <w:lvlJc w:val="left"/>
+      <w:pPr>
+        <w:ind w:left="1440" w:hanging="360"/>
+      </w:pPr>
+    </w:lvl>
+    <w:lvl w:ilvl="2" w:tplc="042A001B" w:tentative="1">
+      <w:start w:val="1"/>
+      <w:numFmt w:val="lowerRoman"/>
+      <w:lvlText w:val="%3."/>
+      <w:lvlJc w:val="right"/>
+      <w:pPr>
+        <w:ind w:left="2160" w:hanging="180"/>
+      </w:pPr>
+    </w:lvl>
+    <w:lvl w:ilvl="3" w:tplc="042A000F" w:tentative="1">
+      <w:start w:val="1"/>
+      <w:numFmt w:val="decimal"/>
+      <w:lvlText w:val="%4."/>
+      <w:lvlJc w:val="left"/>
+      <w:pPr>
+        <w:ind w:left="2880" w:hanging="360"/>
+      </w:pPr>
+    </w:lvl>
+    <w:lvl w:ilvl="4" w:tplc="042A0019" w:tentative="1">
+      <w:start w:val="1"/>
+      <w:numFmt w:val="lowerLetter"/>
+      <w:lvlText w:val="%5."/>
+      <w:lvlJc w:val="left"/>
+      <w:pPr>
+        <w:ind w:left="3600" w:hanging="360"/>
+      </w:pPr>
+    </w:lvl>
+    <w:lvl w:ilvl="5" w:tplc="042A001B" w:tentative="1">
+      <w:start w:val="1"/>
+      <w:numFmt w:val="lowerRoman"/>
+      <w:lvlText w:val="%6."/>
+      <w:lvlJc w:val="right"/>
+      <w:pPr>
+        <w:ind w:left="4320" w:hanging="180"/>
+      </w:pPr>
+    </w:lvl>
+    <w:lvl w:ilvl="6" w:tplc="042A000F" w:tentative="1">
+      <w:start w:val="1"/>
+      <w:numFmt w:val="decimal"/>
+      <w:lvlText w:val="%7."/>
+      <w:lvlJc w:val="left"/>
+      <w:pPr>
+        <w:ind w:left="5040" w:hanging="360"/>
+      </w:pPr>
+    </w:lvl>
+    <w:lvl w:ilvl="7" w:tplc="042A0019" w:tentative="1">
+      <w:start w:val="1"/>
+      <w:numFmt w:val="lowerLetter"/>
+      <w:lvlText w:val="%8."/>
+      <w:lvlJc w:val="left"/>
+      <w:pPr>
+        <w:ind w:left="5760" w:hanging="360"/>
+      </w:pPr>
+    </w:lvl>
+    <w:lvl w:ilvl="8" w:tplc="042A001B" w:tentative="1">
+      <w:start w:val="1"/>
+      <w:numFmt w:val="lowerRoman"/>
+      <w:lvlText w:val="%9."/>
+      <w:lvlJc w:val="right"/>
+      <w:pPr>
+        <w:ind w:left="6480" w:hanging="180"/>
+      </w:pPr>
+    </w:lvl>
+  </w:abstractNum>
+  <w:abstractNum w:abstractNumId="8" w15:restartNumberingAfterBreak="0">
+    <w:nsid w:val="7C2146B7"/>
+    <w:multiLevelType w:val="hybridMultilevel"/>
+    <w:tmpl w:val="CFCEC86C"/>
+    <w:lvl w:ilvl="0" w:tplc="042A0007">
+      <w:start w:val="1"/>
+      <w:numFmt w:val="bullet"/>
+      <w:lvlText w:val=""/>
+      <w:lvlPicBulletId w:val="0"/>
+      <w:lvlJc w:val="left"/>
+      <w:pPr>
+        <w:ind w:left="720" w:hanging="360"/>
+      </w:pPr>
+      <w:rPr>
+        <w:rFonts w:ascii="Symbol" w:hAnsi="Symbol" w:hint="default"/>
+      </w:rPr>
+    </w:lvl>
+    <w:lvl w:ilvl="1" w:tplc="042A0003" w:tentative="1">
+      <w:start w:val="1"/>
+      <w:numFmt w:val="bullet"/>
+      <w:lvlText w:val="o"/>
+      <w:lvlJc w:val="left"/>
+      <w:pPr>
+        <w:ind w:left="1440" w:hanging="360"/>
+      </w:pPr>
+      <w:rPr>
+        <w:rFonts w:ascii="Courier New" w:hAnsi="Courier New" w:cs="Courier New" w:hint="default"/>
+      </w:rPr>
+    </w:lvl>
+    <w:lvl w:ilvl="2" w:tplc="042A0005" w:tentative="1">
+      <w:start w:val="1"/>
+      <w:numFmt w:val="bullet"/>
+      <w:lvlText w:val=""/>
+      <w:lvlJc w:val="left"/>
+      <w:pPr>
+        <w:ind w:left="2160" w:hanging="360"/>
+      </w:pPr>
+      <w:rPr>
+        <w:rFonts w:ascii="Wingdings" w:hAnsi="Wingdings" w:hint="default"/>
+      </w:rPr>
+    </w:lvl>
+    <w:lvl w:ilvl="3" w:tplc="042A0001" w:tentative="1">
+      <w:start w:val="1"/>
+      <w:numFmt w:val="bullet"/>
+      <w:lvlText w:val=""/>
+      <w:lvlJc w:val="left"/>
+      <w:pPr>
+        <w:ind w:left="2880" w:hanging="360"/>
+      </w:pPr>
+      <w:rPr>
+        <w:rFonts w:ascii="Symbol" w:hAnsi="Symbol" w:hint="default"/>
+      </w:rPr>
+    </w:lvl>
+    <w:lvl w:ilvl="4" w:tplc="042A0003" w:tentative="1">
+      <w:start w:val="1"/>
+      <w:numFmt w:val="bullet"/>
+      <w:lvlText w:val="o"/>
+      <w:lvlJc w:val="left"/>
+      <w:pPr>
+        <w:ind w:left="3600" w:hanging="360"/>
+      </w:pPr>
+      <w:rPr>
+        <w:rFonts w:ascii="Courier New" w:hAnsi="Courier New" w:cs="Courier New" w:hint="default"/>
+      </w:rPr>
+    </w:lvl>
+    <w:lvl w:ilvl="5" w:tplc="042A0005" w:tentative="1">
+      <w:start w:val="1"/>
+      <w:numFmt w:val="bullet"/>
+      <w:lvlText w:val=""/>
+      <w:lvlJc w:val="left"/>
+      <w:pPr>
+        <w:ind w:left="4320" w:hanging="360"/>
+      </w:pPr>
+      <w:rPr>
+        <w:rFonts w:ascii="Wingdings" w:hAnsi="Wingdings" w:hint="default"/>
+      </w:rPr>
+    </w:lvl>
+    <w:lvl w:ilvl="6" w:tplc="042A0001" w:tentative="1">
+      <w:start w:val="1"/>
+      <w:numFmt w:val="bullet"/>
+      <w:lvlText w:val=""/>
+      <w:lvlJc w:val="left"/>
+      <w:pPr>
+        <w:ind w:left="5040" w:hanging="360"/>
+      </w:pPr>
+      <w:rPr>
+        <w:rFonts w:ascii="Symbol" w:hAnsi="Symbol" w:hint="default"/>
+      </w:rPr>
+    </w:lvl>
+    <w:lvl w:ilvl="7" w:tplc="042A0003" w:tentative="1">
+      <w:start w:val="1"/>
+      <w:numFmt w:val="bullet"/>
+      <w:lvlText w:val="o"/>
+      <w:lvlJc w:val="left"/>
+      <w:pPr>
+        <w:ind w:left="5760" w:hanging="360"/>
+      </w:pPr>
+      <w:rPr>
+        <w:rFonts w:ascii="Courier New" w:hAnsi="Courier New" w:cs="Courier New" w:hint="default"/>
+      </w:rPr>
+    </w:lvl>
+    <w:lvl w:ilvl="8" w:tplc="042A0005" w:tentative="1">
+      <w:start w:val="1"/>
+      <w:numFmt w:val="bullet"/>
+      <w:lvlText w:val=""/>
+      <w:lvlJc w:val="left"/>
+      <w:pPr>
+        <w:ind w:left="6480" w:hanging="360"/>
+      </w:pPr>
+      <w:rPr>
+        <w:rFonts w:ascii="Wingdings" w:hAnsi="Wingdings" w:hint="default"/>
+      </w:rPr>
+    </w:lvl>
+  </w:abstractNum>
+  <w:abstractNum w:abstractNumId="9" w15:restartNumberingAfterBreak="0">
+    <w:nsid w:val="7C5A61DF"/>
+    <w:multiLevelType w:val="hybridMultilevel"/>
+    <w:tmpl w:val="EC9E1F8E"/>
+    <w:lvl w:ilvl="0" w:tplc="042A000F">
+      <w:start w:val="1"/>
+      <w:numFmt w:val="decimal"/>
+      <w:lvlText w:val="%1."/>
+      <w:lvlJc w:val="left"/>
+      <w:pPr>
+        <w:ind w:left="720" w:hanging="360"/>
+      </w:pPr>
+      <w:rPr>
+        <w:rFonts w:hint="default"/>
+      </w:rPr>
+    </w:lvl>
+    <w:lvl w:ilvl="1" w:tplc="042A0019" w:tentative="1">
+      <w:start w:val="1"/>
+      <w:numFmt w:val="lowerLetter"/>
+      <w:lvlText w:val="%2."/>
+      <w:lvlJc w:val="left"/>
+      <w:pPr>
+        <w:ind w:left="1440" w:hanging="360"/>
+      </w:pPr>
+    </w:lvl>
+    <w:lvl w:ilvl="2" w:tplc="042A001B" w:tentative="1">
+      <w:start w:val="1"/>
+      <w:numFmt w:val="lowerRoman"/>
+      <w:lvlText w:val="%3."/>
+      <w:lvlJc w:val="right"/>
+      <w:pPr>
+        <w:ind w:left="2160" w:hanging="180"/>
+      </w:pPr>
+    </w:lvl>
+    <w:lvl w:ilvl="3" w:tplc="042A000F" w:tentative="1">
+      <w:start w:val="1"/>
+      <w:numFmt w:val="decimal"/>
+      <w:lvlText w:val="%4."/>
+      <w:lvlJc w:val="left"/>
+      <w:pPr>
+        <w:ind w:left="2880" w:hanging="360"/>
+      </w:pPr>
+    </w:lvl>
+    <w:lvl w:ilvl="4" w:tplc="042A0019" w:tentative="1">
+      <w:start w:val="1"/>
+      <w:numFmt w:val="lowerLetter"/>
+      <w:lvlText w:val="%5."/>
+      <w:lvlJc w:val="left"/>
+      <w:pPr>
+        <w:ind w:left="3600" w:hanging="360"/>
+      </w:pPr>
+    </w:lvl>
+    <w:lvl w:ilvl="5" w:tplc="042A001B" w:tentative="1">
+      <w:start w:val="1"/>
+      <w:numFmt w:val="lowerRoman"/>
+      <w:lvlText w:val="%6."/>
+      <w:lvlJc w:val="right"/>
+      <w:pPr>
+        <w:ind w:left="4320" w:hanging="180"/>
+      </w:pPr>
+    </w:lvl>
+    <w:lvl w:ilvl="6" w:tplc="042A000F" w:tentative="1">
+      <w:start w:val="1"/>
+      <w:numFmt w:val="decimal"/>
+      <w:lvlText w:val="%7."/>
+      <w:lvlJc w:val="left"/>
+      <w:pPr>
+        <w:ind w:left="5040" w:hanging="360"/>
+      </w:pPr>
+    </w:lvl>
+    <w:lvl w:ilvl="7" w:tplc="042A0019" w:tentative="1">
+      <w:start w:val="1"/>
+      <w:numFmt w:val="lowerLetter"/>
+      <w:lvlText w:val="%8."/>
+      <w:lvlJc w:val="left"/>
+      <w:pPr>
+        <w:ind w:left="5760" w:hanging="360"/>
+      </w:pPr>
+    </w:lvl>
+    <w:lvl w:ilvl="8" w:tplc="042A001B" w:tentative="1">
+      <w:start w:val="1"/>
+      <w:numFmt w:val="lowerRoman"/>
+      <w:lvlText w:val="%9."/>
+      <w:lvlJc w:val="right"/>
+      <w:pPr>
+        <w:ind w:left="6480" w:hanging="180"/>
+      </w:pPr>
+    </w:lvl>
+  </w:abstractNum>
+  <w:num w:numId="1">
+    <w:abstractNumId w:val="0"/>
+  </w:num>
+  <w:num w:numId="2">
+    <w:abstractNumId w:val="7"/>
+  </w:num>
+  <w:num w:numId="3">
+    <w:abstractNumId w:val="3"/>
+  </w:num>
+  <w:num w:numId="4">
+    <w:abstractNumId w:val="4"/>
+  </w:num>
+  <w:num w:numId="5">
+    <w:abstractNumId w:val="1"/>
+  </w:num>
+  <w:num w:numId="6">
+    <w:abstractNumId w:val="8"/>
+  </w:num>
+  <w:num w:numId="7">
+    <w:abstractNumId w:val="5"/>
+  </w:num>
+  <w:num w:numId="8">
+    <w:abstractNumId w:val="6"/>
+  </w:num>
+  <w:num w:numId="9">
+    <w:abstractNumId w:val="2"/>
+  </w:num>
+  <w:num w:numId="10">
+    <w:abstractNumId w:val="9"/>
+  </w:num>
+</w:numbering>
+</file>
+
 <file path=word/styles.xml><?xml version="1.0" encoding="utf-8"?>
 <w:styles xmlns:mc="http://schemas.openxmlformats.org/markup-compatibility/2006" xmlns:r="http://schemas.openxmlformats.org/officeDocument/2006/relationships" xmlns:w="http://schemas.openxmlformats.org/wordprocessingml/2006/main" xmlns:w14="http://schemas.microsoft.com/office/word/2010/wordml" xmlns:w15="http://schemas.microsoft.com/office/word/2012/wordml" xmlns:w16se="http://schemas.microsoft.com/office/word/2015/wordml/symex" mc:Ignorable="w14 w15 w16se">
   <w:docDefaults>
@@ -1342,7 +4203,7 @@
         <w:rFonts w:asciiTheme="minorHAnsi" w:eastAsiaTheme="minorHAnsi" w:hAnsiTheme="minorHAnsi" w:cstheme="minorBidi"/>
         <w:sz w:val="22"/>
         <w:szCs w:val="22"/>
-        <w:lang w:val="en-US" w:eastAsia="en-US" w:bidi="ar-SA"/>
+        <w:lang w:val="vi-VN" w:eastAsia="en-US" w:bidi="ar-SA"/>
       </w:rPr>
     </w:rPrDefault>
     <w:pPrDefault>
@@ -1418,7 +4279,7 @@
     <w:lsdException w:name="Closing" w:semiHidden="1" w:unhideWhenUsed="1"/>
     <w:lsdException w:name="Signature" w:semiHidden="1" w:unhideWhenUsed="1"/>
     <w:lsdException w:name="Default Paragraph Font" w:semiHidden="1" w:uiPriority="1" w:unhideWhenUsed="1"/>
-    <w:lsdException w:name="Body Text" w:semiHidden="1" w:unhideWhenUsed="1"/>
+    <w:lsdException w:name="Body Text" w:semiHidden="1" w:uiPriority="1" w:unhideWhenUsed="1" w:qFormat="1"/>
     <w:lsdException w:name="Body Text Indent" w:semiHidden="1" w:unhideWhenUsed="1"/>
     <w:lsdException w:name="List Continue" w:semiHidden="1" w:unhideWhenUsed="1"/>
     <w:lsdException w:name="List Continue 2" w:semiHidden="1" w:unhideWhenUsed="1"/>
@@ -1727,6 +4588,10 @@
   <w:style w:type="paragraph" w:default="1" w:styleId="Normal">
     <w:name w:val="Normal"/>
     <w:qFormat/>
+    <w:rsid w:val="00233506"/>
+    <w:rPr>
+      <w:lang w:val="en-US"/>
+    </w:rPr>
   </w:style>
   <w:style w:type="character" w:default="1" w:styleId="DefaultParagraphFont">
     <w:name w:val="Default Paragraph Font"/>
@@ -1761,7 +4626,7 @@
     <w:link w:val="HeaderChar"/>
     <w:uiPriority w:val="99"/>
     <w:unhideWhenUsed/>
-    <w:rsid w:val="00345D60"/>
+    <w:rsid w:val="00233506"/>
     <w:pPr>
       <w:tabs>
         <w:tab w:val="center" w:pos="4680"/>
@@ -1775,7 +4640,10 @@
     <w:basedOn w:val="DefaultParagraphFont"/>
     <w:link w:val="Header"/>
     <w:uiPriority w:val="99"/>
-    <w:rsid w:val="00345D60"/>
+    <w:rsid w:val="00233506"/>
+    <w:rPr>
+      <w:lang w:val="en-US"/>
+    </w:rPr>
   </w:style>
   <w:style w:type="paragraph" w:styleId="Footer">
     <w:name w:val="footer"/>
@@ -1783,7 +4651,7 @@
     <w:link w:val="FooterChar"/>
     <w:uiPriority w:val="99"/>
     <w:unhideWhenUsed/>
-    <w:rsid w:val="00345D60"/>
+    <w:rsid w:val="00233506"/>
     <w:pPr>
       <w:tabs>
         <w:tab w:val="center" w:pos="4680"/>
@@ -1797,27 +4665,53 @@
     <w:basedOn w:val="DefaultParagraphFont"/>
     <w:link w:val="Footer"/>
     <w:uiPriority w:val="99"/>
-    <w:rsid w:val="00345D60"/>
-  </w:style>
-  <w:style w:type="character" w:styleId="Hyperlink">
-    <w:name w:val="Hyperlink"/>
-    <w:basedOn w:val="DefaultParagraphFont"/>
-    <w:uiPriority w:val="99"/>
-    <w:semiHidden/>
-    <w:unhideWhenUsed/>
-    <w:rsid w:val="00D276AB"/>
+    <w:rsid w:val="00233506"/>
     <w:rPr>
-      <w:color w:val="0000FF"/>
-      <w:u w:val="single"/>
+      <w:lang w:val="en-US"/>
     </w:rPr>
   </w:style>
-  <w:style w:type="character" w:styleId="LineNumber">
-    <w:name w:val="line number"/>
+  <w:style w:type="paragraph" w:styleId="BodyText">
+    <w:name w:val="Body Text"/>
+    <w:basedOn w:val="Normal"/>
+    <w:link w:val="BodyTextChar"/>
+    <w:uiPriority w:val="1"/>
+    <w:qFormat/>
+    <w:rsid w:val="00D8154F"/>
+    <w:pPr>
+      <w:widowControl w:val="0"/>
+      <w:autoSpaceDE w:val="0"/>
+      <w:autoSpaceDN w:val="0"/>
+      <w:spacing w:after="0" w:line="240" w:lineRule="auto"/>
+    </w:pPr>
+    <w:rPr>
+      <w:rFonts w:ascii="Times New Roman" w:eastAsia="Times New Roman" w:hAnsi="Times New Roman" w:cs="Times New Roman"/>
+      <w:sz w:val="26"/>
+      <w:szCs w:val="26"/>
+    </w:rPr>
+  </w:style>
+  <w:style w:type="character" w:customStyle="1" w:styleId="BodyTextChar">
+    <w:name w:val="Body Text Char"/>
     <w:basedOn w:val="DefaultParagraphFont"/>
-    <w:uiPriority w:val="99"/>
-    <w:semiHidden/>
-    <w:unhideWhenUsed/>
-    <w:rsid w:val="00623DCC"/>
+    <w:link w:val="BodyText"/>
+    <w:uiPriority w:val="1"/>
+    <w:rsid w:val="00D8154F"/>
+    <w:rPr>
+      <w:rFonts w:ascii="Times New Roman" w:eastAsia="Times New Roman" w:hAnsi="Times New Roman" w:cs="Times New Roman"/>
+      <w:sz w:val="26"/>
+      <w:szCs w:val="26"/>
+      <w:lang w:val="en-US"/>
+    </w:rPr>
+  </w:style>
+  <w:style w:type="paragraph" w:styleId="ListParagraph">
+    <w:name w:val="List Paragraph"/>
+    <w:basedOn w:val="Normal"/>
+    <w:uiPriority w:val="34"/>
+    <w:qFormat/>
+    <w:rsid w:val="00561411"/>
+    <w:pPr>
+      <w:ind w:left="720"/>
+      <w:contextualSpacing/>
+    </w:pPr>
   </w:style>
 </w:styles>
 </file>
@@ -1839,7 +4733,7 @@
         <a:srgbClr val="E7E6E6"/>
       </a:lt2>
       <a:accent1>
-        <a:srgbClr val="5B9BD5"/>
+        <a:srgbClr val="4472C4"/>
       </a:accent1>
       <a:accent2>
         <a:srgbClr val="ED7D31"/>
@@ -1851,7 +4745,7 @@
         <a:srgbClr val="FFC000"/>
       </a:accent4>
       <a:accent5>
-        <a:srgbClr val="4472C4"/>
+        <a:srgbClr val="5B9BD5"/>
       </a:accent5>
       <a:accent6>
         <a:srgbClr val="70AD47"/>
@@ -1898,6 +4792,23 @@
         <a:font script="Viet" typeface="Times New Roman"/>
         <a:font script="Uigh" typeface="Microsoft Uighur"/>
         <a:font script="Geor" typeface="Sylfaen"/>
+        <a:font script="Armn" typeface="Arial"/>
+        <a:font script="Bugi" typeface="Leelawadee UI"/>
+        <a:font script="Bopo" typeface="Microsoft JhengHei"/>
+        <a:font script="Java" typeface="Javanese Text"/>
+        <a:font script="Lisu" typeface="Segoe UI"/>
+        <a:font script="Mymr" typeface="Myanmar Text"/>
+        <a:font script="Nkoo" typeface="Ebrima"/>
+        <a:font script="Olck" typeface="Nirmala UI"/>
+        <a:font script="Osma" typeface="Ebrima"/>
+        <a:font script="Phag" typeface="Phagspa"/>
+        <a:font script="Syrn" typeface="Estrangelo Edessa"/>
+        <a:font script="Syrj" typeface="Estrangelo Edessa"/>
+        <a:font script="Syre" typeface="Estrangelo Edessa"/>
+        <a:font script="Sora" typeface="Nirmala UI"/>
+        <a:font script="Tale" typeface="Microsoft Tai Le"/>
+        <a:font script="Talu" typeface="Microsoft New Tai Lue"/>
+        <a:font script="Tfng" typeface="Ebrima"/>
       </a:majorFont>
       <a:minorFont>
         <a:latin typeface="Calibri" panose="020F0502020204030204"/>
@@ -1933,6 +4844,23 @@
         <a:font script="Viet" typeface="Arial"/>
         <a:font script="Uigh" typeface="Microsoft Uighur"/>
         <a:font script="Geor" typeface="Sylfaen"/>
+        <a:font script="Armn" typeface="Arial"/>
+        <a:font script="Bugi" typeface="Leelawadee UI"/>
+        <a:font script="Bopo" typeface="Microsoft JhengHei"/>
+        <a:font script="Java" typeface="Javanese Text"/>
+        <a:font script="Lisu" typeface="Segoe UI"/>
+        <a:font script="Mymr" typeface="Myanmar Text"/>
+        <a:font script="Nkoo" typeface="Ebrima"/>
+        <a:font script="Olck" typeface="Nirmala UI"/>
+        <a:font script="Osma" typeface="Ebrima"/>
+        <a:font script="Phag" typeface="Phagspa"/>
+        <a:font script="Syrn" typeface="Estrangelo Edessa"/>
+        <a:font script="Syrj" typeface="Estrangelo Edessa"/>
+        <a:font script="Syre" typeface="Estrangelo Edessa"/>
+        <a:font script="Sora" typeface="Nirmala UI"/>
+        <a:font script="Tale" typeface="Microsoft Tai Le"/>
+        <a:font script="Talu" typeface="Microsoft New Tai Lue"/>
+        <a:font script="Tfng" typeface="Ebrima"/>
       </a:minorFont>
     </a:fontScheme>
     <a:fmtScheme name="Office">
@@ -2088,7 +5016,7 @@
 </file>
 
 <file path=customXml/itemProps1.xml><?xml version="1.0" encoding="utf-8"?>
-<ds:datastoreItem xmlns:ds="http://schemas.openxmlformats.org/officeDocument/2006/customXml" ds:itemID="{072B52EB-0BA4-4FDA-8D13-E51CD1E3EC8E}">
+<ds:datastoreItem xmlns:ds="http://schemas.openxmlformats.org/officeDocument/2006/customXml" ds:itemID="{F6E8E050-0CC2-48F7-AD7F-B3146F916763}">
   <ds:schemaRefs>
     <ds:schemaRef ds:uri="http://schemas.openxmlformats.org/officeDocument/2006/bibliography"/>
   </ds:schemaRefs>

</xml_diff>

<commit_message>
update bài báo cáo
đã chỉnh sửa theo temple của cô
</commit_message>
<xml_diff>
--- a/Trang_Bia_va_TrangbiaPhu.docx
+++ b/Trang_Bia_va_TrangbiaPhu.docx
@@ -18,8 +18,6 @@
           <w:lang w:val="vi-VN"/>
         </w:rPr>
       </w:pPr>
-      <w:bookmarkStart w:id="0" w:name="_GoBack"/>
-      <w:bookmarkEnd w:id="0"/>
     </w:p>
     <w:p>
       <w:pPr>
@@ -209,7 +207,7 @@
           <w:szCs w:val="32"/>
           <w:lang w:val="vi-VN"/>
         </w:rPr>
-        <w:t>CHUYÊN NGÀNH</w:t>
+        <w:t>MÔN ĐỒ HỌA MÁY TÍNH</w:t>
       </w:r>
       <w:r>
         <w:rPr>
@@ -250,7 +248,8 @@
         <w:jc w:val="center"/>
         <w:rPr>
           <w:rFonts w:ascii="Times New Roman" w:hAnsi="Times New Roman" w:cs="Times New Roman"/>
-          <w:sz w:val="32"/>
+          <w:b/>
+          <w:sz w:val="56"/>
           <w:szCs w:val="32"/>
           <w:lang w:val="vi-VN"/>
         </w:rPr>
@@ -914,7 +913,7 @@
                                 <w:szCs w:val="26"/>
                                 <w:lang w:val="vi-VN"/>
                               </w:rPr>
-                              <w:t>Nguyễn Thị Phương Linh</w:t>
+                              <w:t>Huỳnh Thị Nhật Hằng</w:t>
                             </w:r>
                           </w:p>
                         </w:txbxContent>
@@ -939,7 +938,11 @@
           </mc:Choice>
           <mc:Fallback>
             <w:pict>
-              <v:shape w14:anchorId="5DA2FC87" id="Text Box 3" o:spid="_x0000_s1027" type="#_x0000_t202" style="position:absolute;left:0;text-align:left;margin-left:3.45pt;margin-top:153.95pt;width:224.25pt;height:155.25pt;z-index:251669504;visibility:visible;mso-wrap-style:square;mso-width-percent:0;mso-height-percent:0;mso-wrap-distance-left:9pt;mso-wrap-distance-top:0;mso-wrap-distance-right:9pt;mso-wrap-distance-bottom:0;mso-position-horizontal:absolute;mso-position-horizontal-relative:text;mso-position-vertical:absolute;mso-position-vertical-relative:text;mso-width-percent:0;mso-height-percent:0;mso-width-relative:margin;mso-height-relative:margin;v-text-anchor:top" o:gfxdata="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" filled="f" stroked="f" strokeweight=".5pt">
+              <v:shapetype w14:anchorId="5DA2FC87" id="_x0000_t202" coordsize="21600,21600" o:spt="202" path="m,l,21600r21600,l21600,xe">
+                <v:stroke joinstyle="miter"/>
+                <v:path gradientshapeok="t" o:connecttype="rect"/>
+              </v:shapetype>
+              <v:shape id="Text Box 3" o:spid="_x0000_s1027" type="#_x0000_t202" style="position:absolute;left:0;text-align:left;margin-left:3.45pt;margin-top:153.95pt;width:224.25pt;height:155.25pt;z-index:251669504;visibility:visible;mso-wrap-style:square;mso-width-percent:0;mso-height-percent:0;mso-wrap-distance-left:9pt;mso-wrap-distance-top:0;mso-wrap-distance-right:9pt;mso-wrap-distance-bottom:0;mso-position-horizontal:absolute;mso-position-horizontal-relative:text;mso-position-vertical:absolute;mso-position-vertical-relative:text;mso-width-percent:0;mso-height-percent:0;mso-width-relative:margin;mso-height-relative:margin;v-text-anchor:top" o:gfxdata="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" filled="f" stroked="f" strokeweight=".5pt">
                 <v:textbox>
                   <w:txbxContent>
                     <w:p>
@@ -999,7 +1002,7 @@
                           <w:szCs w:val="26"/>
                           <w:lang w:val="vi-VN"/>
                         </w:rPr>
-                        <w:t>Nguyễn Thị Phương Linh</w:t>
+                        <w:t>Huỳnh Thị Nhật Hằng</w:t>
                       </w:r>
                     </w:p>
                   </w:txbxContent>
@@ -1272,7 +1275,34 @@
           <w:szCs w:val="32"/>
           <w:lang w:val="vi-VN"/>
         </w:rPr>
-        <w:t>XÂY DỰNG ỨNG DỤNG QUẢN LÝ CỬA HÀNG BẰNG C#</w:t>
+        <w:t>ĐỒ HỌA 2D : RẮN SĂN MỒI</w:t>
+      </w:r>
+    </w:p>
+    <w:p>
+      <w:pPr>
+        <w:pBdr>
+          <w:top w:val="thickThinSmallGap" w:sz="18" w:space="1" w:color="auto"/>
+          <w:left w:val="thickThinSmallGap" w:sz="18" w:space="4" w:color="auto"/>
+          <w:bottom w:val="thinThickSmallGap" w:sz="18" w:space="1" w:color="auto"/>
+          <w:right w:val="thinThickSmallGap" w:sz="18" w:space="4" w:color="auto"/>
+        </w:pBdr>
+        <w:jc w:val="center"/>
+        <w:rPr>
+          <w:rFonts w:ascii="Times New Roman" w:hAnsi="Times New Roman" w:cs="Times New Roman"/>
+          <w:sz w:val="32"/>
+          <w:szCs w:val="32"/>
+          <w:lang w:val="vi-VN"/>
+        </w:rPr>
+      </w:pPr>
+      <w:r>
+        <w:rPr>
+          <w:rFonts w:ascii="Times New Roman" w:hAnsi="Times New Roman" w:cs="Times New Roman"/>
+          <w:b/>
+          <w:sz w:val="56"/>
+          <w:szCs w:val="32"/>
+          <w:lang w:val="vi-VN"/>
+        </w:rPr>
+        <w:t>ĐỒ HỌA 3D: ĐỔ XÚC XẮC</w:t>
       </w:r>
       <w:r>
         <w:rPr>
@@ -1603,25 +1633,16 @@
           <w:szCs w:val="32"/>
           <w:lang w:val="vi-VN"/>
         </w:rPr>
-        <w:t>ĐỒ</w:t>
-      </w:r>
-      <w:r>
-        <w:rPr>
-          <w:rFonts w:ascii="Times New Roman" w:hAnsi="Times New Roman" w:cs="Times New Roman"/>
-          <w:sz w:val="32"/>
-          <w:szCs w:val="32"/>
-          <w:lang w:val="vi-VN"/>
-        </w:rPr>
-        <w:t xml:space="preserve"> ÁN </w:t>
-      </w:r>
-      <w:r>
-        <w:rPr>
-          <w:rFonts w:ascii="Times New Roman" w:hAnsi="Times New Roman" w:cs="Times New Roman"/>
-          <w:sz w:val="32"/>
-          <w:szCs w:val="32"/>
-          <w:lang w:val="vi-VN"/>
-        </w:rPr>
-        <w:t>CHUYÊN NGÀNH</w:t>
+        <w:t xml:space="preserve">ĐỒ ÁN </w:t>
+      </w:r>
+      <w:r>
+        <w:rPr>
+          <w:rFonts w:ascii="Times New Roman" w:hAnsi="Times New Roman" w:cs="Times New Roman"/>
+          <w:sz w:val="32"/>
+          <w:szCs w:val="32"/>
+          <w:lang w:val="vi-VN"/>
+        </w:rPr>
+        <w:t>MÔN ĐỒ HỌA MÁY TÍNH</w:t>
       </w:r>
       <w:r>
         <w:rPr>
@@ -1680,7 +1701,8 @@
         <w:jc w:val="center"/>
         <w:rPr>
           <w:rFonts w:ascii="Times New Roman" w:hAnsi="Times New Roman" w:cs="Times New Roman"/>
-          <w:sz w:val="32"/>
+          <w:b/>
+          <w:sz w:val="56"/>
           <w:szCs w:val="32"/>
           <w:lang w:val="vi-VN"/>
         </w:rPr>
@@ -1946,7 +1968,46 @@
           <w:szCs w:val="32"/>
           <w:lang w:val="vi-VN"/>
         </w:rPr>
-        <w:t>XÂY DỰNG ỨNG DỤNG QUẢN LÝ CỬA HÀNG BẰNG C#</w:t>
+        <w:t>Đ</w:t>
+      </w:r>
+      <w:bookmarkStart w:id="0" w:name="_GoBack"/>
+      <w:bookmarkEnd w:id="0"/>
+      <w:r>
+        <w:rPr>
+          <w:rFonts w:ascii="Times New Roman" w:hAnsi="Times New Roman" w:cs="Times New Roman"/>
+          <w:b/>
+          <w:sz w:val="56"/>
+          <w:szCs w:val="32"/>
+          <w:lang w:val="vi-VN"/>
+        </w:rPr>
+        <w:t>Ồ HỌA 2D : RẮN SĂN MỒI</w:t>
+      </w:r>
+    </w:p>
+    <w:p>
+      <w:pPr>
+        <w:pBdr>
+          <w:top w:val="thickThinSmallGap" w:sz="18" w:space="1" w:color="auto"/>
+          <w:left w:val="thickThinSmallGap" w:sz="18" w:space="4" w:color="auto"/>
+          <w:bottom w:val="thinThickSmallGap" w:sz="18" w:space="1" w:color="auto"/>
+          <w:right w:val="thinThickSmallGap" w:sz="18" w:space="4" w:color="auto"/>
+        </w:pBdr>
+        <w:jc w:val="center"/>
+        <w:rPr>
+          <w:rFonts w:ascii="Times New Roman" w:hAnsi="Times New Roman" w:cs="Times New Roman"/>
+          <w:sz w:val="32"/>
+          <w:szCs w:val="32"/>
+          <w:lang w:val="vi-VN"/>
+        </w:rPr>
+      </w:pPr>
+      <w:r>
+        <w:rPr>
+          <w:rFonts w:ascii="Times New Roman" w:hAnsi="Times New Roman" w:cs="Times New Roman"/>
+          <w:b/>
+          <w:sz w:val="56"/>
+          <w:szCs w:val="32"/>
+          <w:lang w:val="vi-VN"/>
+        </w:rPr>
+        <w:t>ĐỒ HỌA 3D: ĐỔ XÚC XẮC</w:t>
       </w:r>
       <w:r>
         <w:rPr>
@@ -2108,7 +2169,7 @@
                                 <w:szCs w:val="26"/>
                                 <w:lang w:val="vi-VN"/>
                               </w:rPr>
-                              <w:t>Nguyễn Thị Phương Linh</w:t>
+                              <w:t>Huỳnh Thị Nhật Hằng</w:t>
                             </w:r>
                           </w:p>
                         </w:txbxContent>
@@ -2193,7 +2254,7 @@
                           <w:szCs w:val="26"/>
                           <w:lang w:val="vi-VN"/>
                         </w:rPr>
-                        <w:t>Nguyễn Thị Phương Linh</w:t>
+                        <w:t>Huỳnh Thị Nhật Hằng</w:t>
                       </w:r>
                     </w:p>
                   </w:txbxContent>
@@ -3144,7 +3205,7 @@
         <v:path o:extrusionok="f" gradientshapeok="t" o:connecttype="rect"/>
         <o:lock v:ext="edit" aspectratio="t"/>
       </v:shapetype>
-      <v:shape id="_x0000_i1027" type="#_x0000_t75" style="width:11.25pt;height:11.25pt" o:bullet="t">
+      <v:shape id="_x0000_i1033" type="#_x0000_t75" style="width:11.25pt;height:11.25pt" o:bullet="t">
         <v:imagedata r:id="rId1" o:title="msoD2EE"/>
       </v:shape>
     </w:pict>
@@ -5016,7 +5077,7 @@
 </file>
 
 <file path=customXml/itemProps1.xml><?xml version="1.0" encoding="utf-8"?>
-<ds:datastoreItem xmlns:ds="http://schemas.openxmlformats.org/officeDocument/2006/customXml" ds:itemID="{F6E8E050-0CC2-48F7-AD7F-B3146F916763}">
+<ds:datastoreItem xmlns:ds="http://schemas.openxmlformats.org/officeDocument/2006/customXml" ds:itemID="{7034BDE1-B263-49FA-B3FC-A2D2C6D0F155}">
   <ds:schemaRefs>
     <ds:schemaRef ds:uri="http://schemas.openxmlformats.org/officeDocument/2006/bibliography"/>
   </ds:schemaRefs>

</xml_diff>